<commit_message>
last update in er , database creation in mysql
</commit_message>
<xml_diff>
--- a/Facebook Interface/Database Facebook project.docx
+++ b/Facebook Interface/Database Facebook project.docx
@@ -197,7 +197,6 @@
               <w:jc w:val="center"/>
               <w:cnfStyle w:val="000000100000" w:firstRow="0" w:lastRow="0" w:firstColumn="0" w:lastColumn="0" w:oddVBand="0" w:evenVBand="0" w:oddHBand="1" w:evenHBand="0" w:firstRowFirstColumn="0" w:firstRowLastColumn="0" w:lastRowFirstColumn="0" w:lastRowLastColumn="0"/>
               <w:rPr>
-                <w:rFonts w:hint="cs"/>
                 <w:color w:val="000000" w:themeColor="text1"/>
                 <w:sz w:val="32"/>
                 <w:szCs w:val="32"/>
@@ -547,6 +546,7 @@
       <w:r>
         <w:rPr>
           <w:rFonts w:cs="Arial"/>
+          <w:noProof/>
           <w:color w:val="000000" w:themeColor="text1"/>
           <w:sz w:val="56"/>
           <w:szCs w:val="56"/>
@@ -669,6 +669,15 @@
           <w:color w:val="000000" w:themeColor="text1"/>
           <w:sz w:val="36"/>
           <w:szCs w:val="36"/>
+          <w:lang w:val="en-US"/>
+        </w:rPr>
+        <w:t>s</w:t>
+      </w:r>
+      <w:r>
+        <w:rPr>
+          <w:color w:val="000000" w:themeColor="text1"/>
+          <w:sz w:val="36"/>
+          <w:szCs w:val="36"/>
           <w:u w:val="single"/>
           <w:lang w:val="en-US" w:bidi="ar-EG"/>
         </w:rPr>
@@ -681,7 +690,25 @@
           <w:szCs w:val="36"/>
           <w:lang w:val="en-US" w:bidi="ar-EG"/>
         </w:rPr>
-        <w:t>,Fname,Lname,Date_of_Birth,Password,Phone,Faculty,Relationship,City)</w:t>
+        <w:t>,Fname,Lname,Date_of_Birth,Password,Phone,Faculty,Relationship,</w:t>
+      </w:r>
+      <w:r>
+        <w:rPr>
+          <w:color w:val="000000" w:themeColor="text1"/>
+          <w:sz w:val="36"/>
+          <w:szCs w:val="36"/>
+          <w:lang w:val="en-US" w:bidi="ar-EG"/>
+        </w:rPr>
+        <w:t>Address</w:t>
+      </w:r>
+      <w:r>
+        <w:rPr>
+          <w:color w:val="000000" w:themeColor="text1"/>
+          <w:sz w:val="36"/>
+          <w:szCs w:val="36"/>
+          <w:lang w:val="en-US" w:bidi="ar-EG"/>
+        </w:rPr>
+        <w:t>)</w:t>
       </w:r>
     </w:p>
     <w:p>
@@ -742,6 +769,7 @@
         </w:rPr>
         <w:t>Page(</w:t>
       </w:r>
+      <w:proofErr w:type="spellStart"/>
       <w:r>
         <w:rPr>
           <w:color w:val="000000" w:themeColor="text1"/>
@@ -750,26 +778,26 @@
           <w:u w:val="single"/>
           <w:lang w:val="en-US" w:bidi="ar-EG"/>
         </w:rPr>
-        <w:t>company_Emai</w:t>
-      </w:r>
-      <w:r>
-        <w:rPr>
-          <w:color w:val="000000" w:themeColor="text1"/>
-          <w:sz w:val="36"/>
-          <w:szCs w:val="36"/>
-          <w:u w:val="single"/>
-          <w:lang w:val="en-US" w:bidi="ar-EG"/>
-        </w:rPr>
-        <w:t>l</w:t>
-      </w:r>
-      <w:r>
-        <w:rPr>
-          <w:color w:val="000000" w:themeColor="text1"/>
-          <w:sz w:val="36"/>
-          <w:szCs w:val="36"/>
-          <w:lang w:val="en-US" w:bidi="ar-EG"/>
-        </w:rPr>
-        <w:t>,Page_date_of_creation,p_name,total_likes)</w:t>
+        <w:t>p_id</w:t>
+      </w:r>
+      <w:r>
+        <w:rPr>
+          <w:color w:val="000000" w:themeColor="text1"/>
+          <w:sz w:val="36"/>
+          <w:szCs w:val="36"/>
+          <w:lang w:val="en-US" w:bidi="ar-EG"/>
+        </w:rPr>
+        <w:t>,Page_date_of_creation,p_name,total_likes</w:t>
+      </w:r>
+      <w:proofErr w:type="spellEnd"/>
+      <w:r>
+        <w:rPr>
+          <w:color w:val="000000" w:themeColor="text1"/>
+          <w:sz w:val="36"/>
+          <w:szCs w:val="36"/>
+          <w:lang w:val="en-US" w:bidi="ar-EG"/>
+        </w:rPr>
+        <w:t>)</w:t>
       </w:r>
     </w:p>
     <w:p>
@@ -1145,8 +1173,18 @@
           <w:szCs w:val="36"/>
           <w:lang w:val="en-US" w:bidi="ar-EG"/>
         </w:rPr>
-        <w:t>Post(</w:t>
-      </w:r>
+        <w:t>Share</w:t>
+      </w:r>
+      <w:r>
+        <w:rPr>
+          <w:color w:val="000000" w:themeColor="text1"/>
+          <w:sz w:val="36"/>
+          <w:szCs w:val="36"/>
+          <w:lang w:val="en-US" w:bidi="ar-EG"/>
+        </w:rPr>
+        <w:t>(</w:t>
+      </w:r>
+      <w:proofErr w:type="spellStart"/>
       <w:r>
         <w:rPr>
           <w:color w:val="000000" w:themeColor="text1"/>
@@ -1183,7 +1221,17 @@
           <w:szCs w:val="36"/>
           <w:lang w:val="en-US" w:bidi="ar-EG"/>
         </w:rPr>
-        <w:t>,time)</w:t>
+        <w:t>,time</w:t>
+      </w:r>
+      <w:proofErr w:type="spellEnd"/>
+      <w:r>
+        <w:rPr>
+          <w:color w:val="000000" w:themeColor="text1"/>
+          <w:sz w:val="36"/>
+          <w:szCs w:val="36"/>
+          <w:lang w:val="en-US" w:bidi="ar-EG"/>
+        </w:rPr>
+        <w:t>)</w:t>
       </w:r>
       <w:r>
         <w:rPr>

</xml_diff>

<commit_message>
Last task for today
</commit_message>
<xml_diff>
--- a/Facebook Interface/Database Facebook project.docx
+++ b/Facebook Interface/Database Facebook project.docx
@@ -1,11 +1,25 @@
 
 <file path=word/document.xml><?xml version="1.0" encoding="utf-8"?>
-<w:document xmlns:wpc="http://schemas.microsoft.com/office/word/2010/wordprocessingCanvas" xmlns:cx="http://schemas.microsoft.com/office/drawing/2014/chartex" xmlns:cx1="http://schemas.microsoft.com/office/drawing/2015/9/8/chartex" xmlns:cx2="http://schemas.microsoft.com/office/drawing/2015/10/21/chartex" xmlns:cx3="http://schemas.microsoft.com/office/drawing/2016/5/9/chartex" xmlns:cx4="http://schemas.microsoft.com/office/drawing/2016/5/10/chartex" xmlns:cx5="http://schemas.microsoft.com/office/drawing/2016/5/11/chartex" xmlns:cx6="http://schemas.microsoft.com/office/drawing/2016/5/12/chartex" xmlns:cx7="http://schemas.microsoft.com/office/drawing/2016/5/13/chartex" xmlns:cx8="http://schemas.microsoft.com/office/drawing/2016/5/14/chartex" xmlns:mc="http://schemas.openxmlformats.org/markup-compatibility/2006" xmlns:aink="http://schemas.microsoft.com/office/drawing/2016/ink" xmlns:am3d="http://schemas.microsoft.com/office/drawing/2017/model3d" xmlns:o="urn:schemas-microsoft-com:office:office" xmlns:oel="http://schemas.microsoft.com/office/2019/extlst" xmlns:r="http://schemas.openxmlformats.org/officeDocument/2006/relationships" xmlns:m="http://schemas.openxmlformats.org/officeDocument/2006/math" xmlns:v="urn:schemas-microsoft-com:vml" xmlns:wp14="http://schemas.microsoft.com/office/word/2010/wordprocessingDrawing" xmlns:wp="http://schemas.openxmlformats.org/drawingml/2006/wordprocessingDrawing" xmlns:w10="urn:schemas-microsoft-com:office:word" xmlns:w="http://schemas.openxmlformats.org/wordprocessingml/2006/main" xmlns:w14="http://schemas.microsoft.com/office/word/2010/wordml" xmlns:w15="http://schemas.microsoft.com/office/word/2012/wordml" xmlns:w16cex="http://schemas.microsoft.com/office/word/2018/wordml/cex" xmlns:w16cid="http://schemas.microsoft.com/office/word/2016/wordml/cid" xmlns:w16="http://schemas.microsoft.com/office/word/2018/wordml" xmlns:w16du="http://schemas.microsoft.com/office/word/2023/wordml/word16du" xmlns:w16sdtdh="http://schemas.microsoft.com/office/word/2020/wordml/sdtdatahash" xmlns:w16se="http://schemas.microsoft.com/office/word/2015/wordml/symex" xmlns:wpg="http://schemas.microsoft.com/office/word/2010/wordprocessingGroup" xmlns:wpi="http://schemas.microsoft.com/office/word/2010/wordprocessingInk" xmlns:wne="http://schemas.microsoft.com/office/word/2006/wordml" xmlns:wps="http://schemas.microsoft.com/office/word/2010/wordprocessingShape" mc:Ignorable="w14 w15 w16se w16cid w16 w16cex w16sdtdh wp14">
+<w:document xmlns:wpc="http://schemas.microsoft.com/office/word/2010/wordprocessingCanvas" xmlns:cx="http://schemas.microsoft.com/office/drawing/2014/chartex" xmlns:cx1="http://schemas.microsoft.com/office/drawing/2015/9/8/chartex" xmlns:cx2="http://schemas.microsoft.com/office/drawing/2015/10/21/chartex" xmlns:cx3="http://schemas.microsoft.com/office/drawing/2016/5/9/chartex" xmlns:cx4="http://schemas.microsoft.com/office/drawing/2016/5/10/chartex" xmlns:cx5="http://schemas.microsoft.com/office/drawing/2016/5/11/chartex" xmlns:cx6="http://schemas.microsoft.com/office/drawing/2016/5/12/chartex" xmlns:cx7="http://schemas.microsoft.com/office/drawing/2016/5/13/chartex" xmlns:cx8="http://schemas.microsoft.com/office/drawing/2016/5/14/chartex" xmlns:mc="http://schemas.openxmlformats.org/markup-compatibility/2006" xmlns:aink="http://schemas.microsoft.com/office/drawing/2016/ink" xmlns:am3d="http://schemas.microsoft.com/office/drawing/2017/model3d" xmlns:o="urn:schemas-microsoft-com:office:office" xmlns:r="http://schemas.openxmlformats.org/officeDocument/2006/relationships" xmlns:m="http://schemas.openxmlformats.org/officeDocument/2006/math" xmlns:v="urn:schemas-microsoft-com:vml" xmlns:wp14="http://schemas.microsoft.com/office/word/2010/wordprocessingDrawing" xmlns:wp="http://schemas.openxmlformats.org/drawingml/2006/wordprocessingDrawing" xmlns:w10="urn:schemas-microsoft-com:office:word" xmlns:w="http://schemas.openxmlformats.org/wordprocessingml/2006/main" xmlns:w14="http://schemas.microsoft.com/office/word/2010/wordml" xmlns:w15="http://schemas.microsoft.com/office/word/2012/wordml" xmlns:w16cex="http://schemas.microsoft.com/office/word/2018/wordml/cex" xmlns:w16cid="http://schemas.microsoft.com/office/word/2016/wordml/cid" xmlns:w16="http://schemas.microsoft.com/office/word/2018/wordml" xmlns:w16sdtdh="http://schemas.microsoft.com/office/word/2020/wordml/sdtdatahash" xmlns:w16se="http://schemas.microsoft.com/office/word/2015/wordml/symex" xmlns:wpg="http://schemas.microsoft.com/office/word/2010/wordprocessingGroup" xmlns:wpi="http://schemas.microsoft.com/office/word/2010/wordprocessingInk" xmlns:wne="http://schemas.microsoft.com/office/word/2006/wordml" xmlns:wps="http://schemas.microsoft.com/office/word/2010/wordprocessingShape" mc:Ignorable="w14 w15 w16se w16cid w16 w16cex w16sdtdh wp14">
   <w:body>
     <w:p>
       <w:pPr>
         <w:jc w:val="center"/>
         <w:rPr>
+          <w:rFonts w:ascii="Agency FB" w:hAnsi="Agency FB"/>
+          <w:b/>
+          <w:bCs/>
+          <w:color w:val="4472C4" w:themeColor="accent1"/>
+          <w:sz w:val="56"/>
+          <w:szCs w:val="56"/>
+          <w:u w:val="single"/>
+          <w:rtl/>
+          <w:lang w:val="en-US"/>
+        </w:rPr>
+      </w:pPr>
+      <w:r>
+        <w:rPr>
+          <w:rFonts w:ascii="Agency FB" w:hAnsi="Agency FB"/>
           <w:b/>
           <w:bCs/>
           <w:color w:val="4472C4" w:themeColor="accent1"/>
@@ -14,17 +28,6 @@
           <w:u w:val="single"/>
           <w:lang w:val="en-US"/>
         </w:rPr>
-      </w:pPr>
-      <w:r>
-        <w:rPr>
-          <w:b/>
-          <w:bCs/>
-          <w:color w:val="4472C4" w:themeColor="accent1"/>
-          <w:sz w:val="56"/>
-          <w:szCs w:val="56"/>
-          <w:u w:val="single"/>
-          <w:lang w:val="en-US"/>
-        </w:rPr>
         <w:t>Database Facebook project</w:t>
       </w:r>
     </w:p>
@@ -32,20 +35,7 @@
       <w:pPr>
         <w:jc w:val="center"/>
         <w:rPr>
-          <w:b/>
-          <w:bCs/>
-          <w:color w:val="FF0000"/>
-          <w:sz w:val="56"/>
-          <w:szCs w:val="56"/>
-          <w:rtl/>
-          <w:lang w:val="en-US"/>
-        </w:rPr>
-      </w:pPr>
-    </w:p>
-    <w:p>
-      <w:pPr>
-        <w:jc w:val="center"/>
-        <w:rPr>
+          <w:rFonts w:ascii="Agency FB" w:hAnsi="Agency FB"/>
           <w:b/>
           <w:bCs/>
           <w:color w:val="000000" w:themeColor="text1"/>
@@ -54,8 +44,10 @@
           <w:lang w:val="en-US"/>
         </w:rPr>
       </w:pPr>
-      <w:r>
-        <w:rPr>
+      <w:proofErr w:type="gramStart"/>
+      <w:r>
+        <w:rPr>
+          <w:rFonts w:ascii="Agency FB" w:hAnsi="Agency FB"/>
           <w:b/>
           <w:bCs/>
           <w:color w:val="000000" w:themeColor="text1"/>
@@ -63,7 +55,20 @@
           <w:szCs w:val="56"/>
           <w:lang w:val="en-US"/>
         </w:rPr>
-        <w:t>Participations :-</w:t>
+        <w:t>Participations :</w:t>
+      </w:r>
+      <w:proofErr w:type="gramEnd"/>
+      <w:r>
+        <w:rPr>
+          <w:rFonts w:ascii="Agency FB" w:hAnsi="Agency FB"/>
+          <w:b/>
+          <w:bCs/>
+          <w:color w:val="000000" w:themeColor="text1"/>
+          <w:sz w:val="56"/>
+          <w:szCs w:val="56"/>
+          <w:lang w:val="en-US"/>
+        </w:rPr>
+        <w:t>-</w:t>
       </w:r>
     </w:p>
     <w:tbl>
@@ -71,7 +76,11 @@
         <w:tblStyle w:val="ListTable5Dark"/>
         <w:bidiVisual/>
         <w:tblW w:w="9188" w:type="dxa"/>
-        <w:tblInd w:w="60" w:type="dxa"/>
+        <w:jc w:val="center"/>
+        <w:tblBorders>
+          <w:insideH w:val="triple" w:sz="6" w:space="0" w:color="000000" w:themeColor="text1"/>
+          <w:insideV w:val="triple" w:sz="6" w:space="0" w:color="000000" w:themeColor="text1"/>
+        </w:tblBorders>
         <w:tblLook w:val="04A0" w:firstRow="1" w:lastRow="0" w:firstColumn="1" w:lastColumn="0" w:noHBand="0" w:noVBand="1"/>
       </w:tblPr>
       <w:tblGrid>
@@ -82,19 +91,22 @@
         <w:trPr>
           <w:cnfStyle w:val="100000000000" w:firstRow="1" w:lastRow="0" w:firstColumn="0" w:lastColumn="0" w:oddVBand="0" w:evenVBand="0" w:oddHBand="0" w:evenHBand="0" w:firstRowFirstColumn="0" w:firstRowLastColumn="0" w:lastRowFirstColumn="0" w:lastRowLastColumn="0"/>
           <w:trHeight w:val="519"/>
+          <w:jc w:val="center"/>
         </w:trPr>
         <w:tc>
           <w:tcPr>
             <w:cnfStyle w:val="001000000100" w:firstRow="0" w:lastRow="0" w:firstColumn="1" w:lastColumn="0" w:oddVBand="0" w:evenVBand="0" w:oddHBand="0" w:evenHBand="0" w:firstRowFirstColumn="1" w:firstRowLastColumn="0" w:lastRowFirstColumn="0" w:lastRowLastColumn="0"/>
             <w:tcW w:w="4596" w:type="dxa"/>
+            <w:tcBorders>
+              <w:bottom w:val="none" w:sz="0" w:space="0" w:color="auto"/>
+              <w:right w:val="none" w:sz="0" w:space="0" w:color="auto"/>
+            </w:tcBorders>
             <w:shd w:val="clear" w:color="auto" w:fill="D0CECE" w:themeFill="background2" w:themeFillShade="E6"/>
           </w:tcPr>
           <w:p>
             <w:pPr>
               <w:jc w:val="center"/>
               <w:rPr>
-                <w:b w:val="0"/>
-                <w:bCs w:val="0"/>
                 <w:color w:val="000000" w:themeColor="text1"/>
                 <w:sz w:val="56"/>
                 <w:szCs w:val="56"/>
@@ -104,8 +116,6 @@
             </w:pPr>
             <w:r>
               <w:rPr>
-                <w:b w:val="0"/>
-                <w:bCs w:val="0"/>
                 <w:color w:val="000000" w:themeColor="text1"/>
                 <w:sz w:val="56"/>
                 <w:szCs w:val="56"/>
@@ -118,6 +128,9 @@
         <w:tc>
           <w:tcPr>
             <w:tcW w:w="4592" w:type="dxa"/>
+            <w:tcBorders>
+              <w:bottom w:val="none" w:sz="0" w:space="0" w:color="auto"/>
+            </w:tcBorders>
             <w:shd w:val="clear" w:color="auto" w:fill="D0CECE" w:themeFill="background2" w:themeFillShade="E6"/>
           </w:tcPr>
           <w:p>
@@ -125,8 +138,6 @@
               <w:jc w:val="center"/>
               <w:cnfStyle w:val="100000000000" w:firstRow="1" w:lastRow="0" w:firstColumn="0" w:lastColumn="0" w:oddVBand="0" w:evenVBand="0" w:oddHBand="0" w:evenHBand="0" w:firstRowFirstColumn="0" w:firstRowLastColumn="0" w:lastRowFirstColumn="0" w:lastRowLastColumn="0"/>
               <w:rPr>
-                <w:b w:val="0"/>
-                <w:bCs w:val="0"/>
                 <w:color w:val="000000" w:themeColor="text1"/>
                 <w:sz w:val="56"/>
                 <w:szCs w:val="56"/>
@@ -136,8 +147,6 @@
             </w:pPr>
             <w:r>
               <w:rPr>
-                <w:b w:val="0"/>
-                <w:bCs w:val="0"/>
                 <w:color w:val="000000" w:themeColor="text1"/>
                 <w:sz w:val="56"/>
                 <w:szCs w:val="56"/>
@@ -152,19 +161,23 @@
         <w:trPr>
           <w:cnfStyle w:val="000000100000" w:firstRow="0" w:lastRow="0" w:firstColumn="0" w:lastColumn="0" w:oddVBand="0" w:evenVBand="0" w:oddHBand="1" w:evenHBand="0" w:firstRowFirstColumn="0" w:firstRowLastColumn="0" w:lastRowFirstColumn="0" w:lastRowLastColumn="0"/>
           <w:trHeight w:val="293"/>
+          <w:jc w:val="center"/>
         </w:trPr>
         <w:tc>
           <w:tcPr>
             <w:cnfStyle w:val="001000000000" w:firstRow="0" w:lastRow="0" w:firstColumn="1" w:lastColumn="0" w:oddVBand="0" w:evenVBand="0" w:oddHBand="0" w:evenHBand="0" w:firstRowFirstColumn="0" w:firstRowLastColumn="0" w:lastRowFirstColumn="0" w:lastRowLastColumn="0"/>
             <w:tcW w:w="4596" w:type="dxa"/>
+            <w:tcBorders>
+              <w:top w:val="none" w:sz="0" w:space="0" w:color="auto"/>
+              <w:bottom w:val="none" w:sz="0" w:space="0" w:color="auto"/>
+              <w:right w:val="none" w:sz="0" w:space="0" w:color="auto"/>
+            </w:tcBorders>
             <w:shd w:val="clear" w:color="auto" w:fill="D0CECE" w:themeFill="background2" w:themeFillShade="E6"/>
           </w:tcPr>
           <w:p>
             <w:pPr>
               <w:jc w:val="center"/>
               <w:rPr>
-                <w:b w:val="0"/>
-                <w:bCs w:val="0"/>
                 <w:color w:val="000000" w:themeColor="text1"/>
                 <w:sz w:val="32"/>
                 <w:szCs w:val="32"/>
@@ -174,9 +187,6 @@
             </w:pPr>
             <w:r>
               <w:rPr>
-                <w:rFonts w:hint="cs"/>
-                <w:b w:val="0"/>
-                <w:bCs w:val="0"/>
                 <w:color w:val="000000" w:themeColor="text1"/>
                 <w:sz w:val="32"/>
                 <w:szCs w:val="32"/>
@@ -190,6 +200,10 @@
         <w:tc>
           <w:tcPr>
             <w:tcW w:w="4592" w:type="dxa"/>
+            <w:tcBorders>
+              <w:top w:val="none" w:sz="0" w:space="0" w:color="auto"/>
+              <w:bottom w:val="none" w:sz="0" w:space="0" w:color="auto"/>
+            </w:tcBorders>
             <w:shd w:val="clear" w:color="auto" w:fill="D0CECE" w:themeFill="background2" w:themeFillShade="E6"/>
           </w:tcPr>
           <w:p>
@@ -197,6 +211,7 @@
               <w:jc w:val="center"/>
               <w:cnfStyle w:val="000000100000" w:firstRow="0" w:lastRow="0" w:firstColumn="0" w:lastColumn="0" w:oddVBand="0" w:evenVBand="0" w:oddHBand="1" w:evenHBand="0" w:firstRowFirstColumn="0" w:firstRowLastColumn="0" w:lastRowFirstColumn="0" w:lastRowLastColumn="0"/>
               <w:rPr>
+                <w:bCs/>
                 <w:color w:val="000000" w:themeColor="text1"/>
                 <w:sz w:val="32"/>
                 <w:szCs w:val="32"/>
@@ -204,16 +219,29 @@
                 <w:lang w:val="en-US" w:bidi="ar-EG"/>
               </w:rPr>
             </w:pPr>
+            <w:proofErr w:type="gramStart"/>
             <w:r>
               <w:rPr>
-                <w:rFonts w:hint="cs"/>
+                <w:bCs/>
                 <w:color w:val="000000" w:themeColor="text1"/>
                 <w:sz w:val="32"/>
                 <w:szCs w:val="32"/>
                 <w:rtl/>
                 <w:lang w:val="en-US" w:bidi="ar-EG"/>
               </w:rPr>
-              <w:t xml:space="preserve">عبدالله حسين إبراهيم حسين محمد </w:t>
+              <w:t>عبدالله</w:t>
+            </w:r>
+            <w:proofErr w:type="gramEnd"/>
+            <w:r>
+              <w:rPr>
+                <w:bCs/>
+                <w:color w:val="000000" w:themeColor="text1"/>
+                <w:sz w:val="32"/>
+                <w:szCs w:val="32"/>
+                <w:rtl/>
+                <w:lang w:val="en-US" w:bidi="ar-EG"/>
+              </w:rPr>
+              <w:t xml:space="preserve"> حسين إبراهيم حسين محمد </w:t>
             </w:r>
           </w:p>
         </w:tc>
@@ -221,19 +249,21 @@
       <w:tr>
         <w:trPr>
           <w:trHeight w:val="282"/>
+          <w:jc w:val="center"/>
         </w:trPr>
         <w:tc>
           <w:tcPr>
             <w:cnfStyle w:val="001000000000" w:firstRow="0" w:lastRow="0" w:firstColumn="1" w:lastColumn="0" w:oddVBand="0" w:evenVBand="0" w:oddHBand="0" w:evenHBand="0" w:firstRowFirstColumn="0" w:firstRowLastColumn="0" w:lastRowFirstColumn="0" w:lastRowLastColumn="0"/>
             <w:tcW w:w="4596" w:type="dxa"/>
+            <w:tcBorders>
+              <w:right w:val="none" w:sz="0" w:space="0" w:color="auto"/>
+            </w:tcBorders>
             <w:shd w:val="clear" w:color="auto" w:fill="D0CECE" w:themeFill="background2" w:themeFillShade="E6"/>
           </w:tcPr>
           <w:p>
             <w:pPr>
               <w:jc w:val="center"/>
               <w:rPr>
-                <w:b w:val="0"/>
-                <w:bCs w:val="0"/>
                 <w:color w:val="000000" w:themeColor="text1"/>
                 <w:sz w:val="32"/>
                 <w:szCs w:val="32"/>
@@ -243,9 +273,6 @@
             </w:pPr>
             <w:r>
               <w:rPr>
-                <w:rFonts w:hint="cs"/>
-                <w:b w:val="0"/>
-                <w:bCs w:val="0"/>
                 <w:color w:val="000000" w:themeColor="text1"/>
                 <w:sz w:val="32"/>
                 <w:szCs w:val="32"/>
@@ -266,6 +293,7 @@
               <w:jc w:val="center"/>
               <w:cnfStyle w:val="000000000000" w:firstRow="0" w:lastRow="0" w:firstColumn="0" w:lastColumn="0" w:oddVBand="0" w:evenVBand="0" w:oddHBand="0" w:evenHBand="0" w:firstRowFirstColumn="0" w:firstRowLastColumn="0" w:lastRowFirstColumn="0" w:lastRowLastColumn="0"/>
               <w:rPr>
+                <w:bCs/>
                 <w:color w:val="000000" w:themeColor="text1"/>
                 <w:sz w:val="32"/>
                 <w:szCs w:val="32"/>
@@ -275,7 +303,7 @@
             </w:pPr>
             <w:r>
               <w:rPr>
-                <w:rFonts w:hint="cs"/>
+                <w:bCs/>
                 <w:color w:val="000000" w:themeColor="text1"/>
                 <w:sz w:val="32"/>
                 <w:szCs w:val="32"/>
@@ -291,19 +319,23 @@
         <w:trPr>
           <w:cnfStyle w:val="000000100000" w:firstRow="0" w:lastRow="0" w:firstColumn="0" w:lastColumn="0" w:oddVBand="0" w:evenVBand="0" w:oddHBand="1" w:evenHBand="0" w:firstRowFirstColumn="0" w:firstRowLastColumn="0" w:lastRowFirstColumn="0" w:lastRowLastColumn="0"/>
           <w:trHeight w:val="293"/>
+          <w:jc w:val="center"/>
         </w:trPr>
         <w:tc>
           <w:tcPr>
             <w:cnfStyle w:val="001000000000" w:firstRow="0" w:lastRow="0" w:firstColumn="1" w:lastColumn="0" w:oddVBand="0" w:evenVBand="0" w:oddHBand="0" w:evenHBand="0" w:firstRowFirstColumn="0" w:firstRowLastColumn="0" w:lastRowFirstColumn="0" w:lastRowLastColumn="0"/>
             <w:tcW w:w="4596" w:type="dxa"/>
+            <w:tcBorders>
+              <w:top w:val="none" w:sz="0" w:space="0" w:color="auto"/>
+              <w:bottom w:val="none" w:sz="0" w:space="0" w:color="auto"/>
+              <w:right w:val="none" w:sz="0" w:space="0" w:color="auto"/>
+            </w:tcBorders>
             <w:shd w:val="clear" w:color="auto" w:fill="D0CECE" w:themeFill="background2" w:themeFillShade="E6"/>
           </w:tcPr>
           <w:p>
             <w:pPr>
               <w:jc w:val="center"/>
               <w:rPr>
-                <w:b w:val="0"/>
-                <w:bCs w:val="0"/>
                 <w:color w:val="FF0000"/>
                 <w:sz w:val="56"/>
                 <w:szCs w:val="56"/>
@@ -313,9 +345,6 @@
             </w:pPr>
             <w:r>
               <w:rPr>
-                <w:rFonts w:hint="cs"/>
-                <w:b w:val="0"/>
-                <w:bCs w:val="0"/>
                 <w:color w:val="000000" w:themeColor="text1"/>
                 <w:sz w:val="32"/>
                 <w:szCs w:val="32"/>
@@ -329,6 +358,10 @@
         <w:tc>
           <w:tcPr>
             <w:tcW w:w="4592" w:type="dxa"/>
+            <w:tcBorders>
+              <w:top w:val="none" w:sz="0" w:space="0" w:color="auto"/>
+              <w:bottom w:val="none" w:sz="0" w:space="0" w:color="auto"/>
+            </w:tcBorders>
             <w:shd w:val="clear" w:color="auto" w:fill="D0CECE" w:themeFill="background2" w:themeFillShade="E6"/>
           </w:tcPr>
           <w:p>
@@ -336,6 +369,7 @@
               <w:jc w:val="center"/>
               <w:cnfStyle w:val="000000100000" w:firstRow="0" w:lastRow="0" w:firstColumn="0" w:lastColumn="0" w:oddVBand="0" w:evenVBand="0" w:oddHBand="1" w:evenHBand="0" w:firstRowFirstColumn="0" w:firstRowLastColumn="0" w:lastRowFirstColumn="0" w:lastRowLastColumn="0"/>
               <w:rPr>
+                <w:bCs/>
                 <w:color w:val="000000" w:themeColor="text1"/>
                 <w:sz w:val="32"/>
                 <w:szCs w:val="32"/>
@@ -345,14 +379,38 @@
             </w:pPr>
             <w:r>
               <w:rPr>
-                <w:rFonts w:hint="cs"/>
+                <w:bCs/>
                 <w:color w:val="000000" w:themeColor="text1"/>
                 <w:sz w:val="32"/>
                 <w:szCs w:val="32"/>
                 <w:rtl/>
                 <w:lang w:val="en-US"/>
               </w:rPr>
-              <w:t xml:space="preserve">زياد اشرف إبراهيم طاهر </w:t>
+              <w:t xml:space="preserve">زياد </w:t>
+            </w:r>
+            <w:proofErr w:type="gramStart"/>
+            <w:r>
+              <w:rPr>
+                <w:bCs/>
+                <w:color w:val="000000" w:themeColor="text1"/>
+                <w:sz w:val="32"/>
+                <w:szCs w:val="32"/>
+                <w:rtl/>
+                <w:lang w:val="en-US"/>
+              </w:rPr>
+              <w:t>اشرف</w:t>
+            </w:r>
+            <w:proofErr w:type="gramEnd"/>
+            <w:r>
+              <w:rPr>
+                <w:bCs/>
+                <w:color w:val="000000" w:themeColor="text1"/>
+                <w:sz w:val="32"/>
+                <w:szCs w:val="32"/>
+                <w:rtl/>
+                <w:lang w:val="en-US"/>
+              </w:rPr>
+              <w:t xml:space="preserve"> إبراهيم طاهر </w:t>
             </w:r>
           </w:p>
         </w:tc>
@@ -360,19 +418,21 @@
       <w:tr>
         <w:trPr>
           <w:trHeight w:val="293"/>
+          <w:jc w:val="center"/>
         </w:trPr>
         <w:tc>
           <w:tcPr>
             <w:cnfStyle w:val="001000000000" w:firstRow="0" w:lastRow="0" w:firstColumn="1" w:lastColumn="0" w:oddVBand="0" w:evenVBand="0" w:oddHBand="0" w:evenHBand="0" w:firstRowFirstColumn="0" w:firstRowLastColumn="0" w:lastRowFirstColumn="0" w:lastRowLastColumn="0"/>
             <w:tcW w:w="4596" w:type="dxa"/>
+            <w:tcBorders>
+              <w:right w:val="none" w:sz="0" w:space="0" w:color="auto"/>
+            </w:tcBorders>
             <w:shd w:val="clear" w:color="auto" w:fill="D0CECE" w:themeFill="background2" w:themeFillShade="E6"/>
           </w:tcPr>
           <w:p>
             <w:pPr>
               <w:jc w:val="center"/>
               <w:rPr>
-                <w:b w:val="0"/>
-                <w:bCs w:val="0"/>
                 <w:color w:val="FF0000"/>
                 <w:sz w:val="32"/>
                 <w:szCs w:val="32"/>
@@ -383,8 +443,6 @@
             <w:r>
               <w:rPr>
                 <w:rFonts w:cs="Arial"/>
-                <w:b w:val="0"/>
-                <w:bCs w:val="0"/>
                 <w:color w:val="000000" w:themeColor="text1"/>
                 <w:sz w:val="32"/>
                 <w:szCs w:val="32"/>
@@ -405,6 +463,7 @@
               <w:jc w:val="center"/>
               <w:cnfStyle w:val="000000000000" w:firstRow="0" w:lastRow="0" w:firstColumn="0" w:lastColumn="0" w:oddVBand="0" w:evenVBand="0" w:oddHBand="0" w:evenHBand="0" w:firstRowFirstColumn="0" w:firstRowLastColumn="0" w:lastRowFirstColumn="0" w:lastRowLastColumn="0"/>
               <w:rPr>
+                <w:bCs/>
                 <w:color w:val="000000" w:themeColor="text1"/>
                 <w:sz w:val="32"/>
                 <w:szCs w:val="32"/>
@@ -415,6 +474,7 @@
             <w:r>
               <w:rPr>
                 <w:rFonts w:cs="Arial"/>
+                <w:bCs/>
                 <w:color w:val="000000" w:themeColor="text1"/>
                 <w:sz w:val="32"/>
                 <w:szCs w:val="32"/>
@@ -430,19 +490,23 @@
         <w:trPr>
           <w:cnfStyle w:val="000000100000" w:firstRow="0" w:lastRow="0" w:firstColumn="0" w:lastColumn="0" w:oddVBand="0" w:evenVBand="0" w:oddHBand="1" w:evenHBand="0" w:firstRowFirstColumn="0" w:firstRowLastColumn="0" w:lastRowFirstColumn="0" w:lastRowLastColumn="0"/>
           <w:trHeight w:val="690"/>
+          <w:jc w:val="center"/>
         </w:trPr>
         <w:tc>
           <w:tcPr>
             <w:cnfStyle w:val="001000000000" w:firstRow="0" w:lastRow="0" w:firstColumn="1" w:lastColumn="0" w:oddVBand="0" w:evenVBand="0" w:oddHBand="0" w:evenHBand="0" w:firstRowFirstColumn="0" w:firstRowLastColumn="0" w:lastRowFirstColumn="0" w:lastRowLastColumn="0"/>
             <w:tcW w:w="4596" w:type="dxa"/>
+            <w:tcBorders>
+              <w:top w:val="none" w:sz="0" w:space="0" w:color="auto"/>
+              <w:bottom w:val="none" w:sz="0" w:space="0" w:color="auto"/>
+              <w:right w:val="none" w:sz="0" w:space="0" w:color="auto"/>
+            </w:tcBorders>
             <w:shd w:val="clear" w:color="auto" w:fill="D0CECE" w:themeFill="background2" w:themeFillShade="E6"/>
           </w:tcPr>
           <w:p>
             <w:pPr>
               <w:jc w:val="center"/>
               <w:rPr>
-                <w:b w:val="0"/>
-                <w:bCs w:val="0"/>
                 <w:color w:val="FF0000"/>
                 <w:sz w:val="32"/>
                 <w:szCs w:val="32"/>
@@ -452,9 +516,6 @@
             </w:pPr>
             <w:r>
               <w:rPr>
-                <w:rFonts w:hint="cs"/>
-                <w:b w:val="0"/>
-                <w:bCs w:val="0"/>
                 <w:color w:val="000000" w:themeColor="text1"/>
                 <w:sz w:val="32"/>
                 <w:szCs w:val="32"/>
@@ -468,6 +529,10 @@
         <w:tc>
           <w:tcPr>
             <w:tcW w:w="4592" w:type="dxa"/>
+            <w:tcBorders>
+              <w:top w:val="none" w:sz="0" w:space="0" w:color="auto"/>
+              <w:bottom w:val="none" w:sz="0" w:space="0" w:color="auto"/>
+            </w:tcBorders>
             <w:shd w:val="clear" w:color="auto" w:fill="D0CECE" w:themeFill="background2" w:themeFillShade="E6"/>
           </w:tcPr>
           <w:p>
@@ -475,6 +540,7 @@
               <w:jc w:val="center"/>
               <w:cnfStyle w:val="000000100000" w:firstRow="0" w:lastRow="0" w:firstColumn="0" w:lastColumn="0" w:oddVBand="0" w:evenVBand="0" w:oddHBand="1" w:evenHBand="0" w:firstRowFirstColumn="0" w:firstRowLastColumn="0" w:lastRowFirstColumn="0" w:lastRowLastColumn="0"/>
               <w:rPr>
+                <w:bCs/>
                 <w:color w:val="000000" w:themeColor="text1"/>
                 <w:sz w:val="32"/>
                 <w:szCs w:val="32"/>
@@ -482,16 +548,29 @@
                 <w:lang w:val="en-US"/>
               </w:rPr>
             </w:pPr>
+            <w:proofErr w:type="gramStart"/>
             <w:r>
               <w:rPr>
-                <w:rFonts w:hint="cs"/>
+                <w:bCs/>
                 <w:color w:val="000000" w:themeColor="text1"/>
                 <w:sz w:val="32"/>
                 <w:szCs w:val="32"/>
                 <w:rtl/>
                 <w:lang w:val="en-US"/>
               </w:rPr>
-              <w:t>عبدالرحمن اشرف رجب</w:t>
+              <w:t>عبدالرحمن</w:t>
+            </w:r>
+            <w:proofErr w:type="gramEnd"/>
+            <w:r>
+              <w:rPr>
+                <w:bCs/>
+                <w:color w:val="000000" w:themeColor="text1"/>
+                <w:sz w:val="32"/>
+                <w:szCs w:val="32"/>
+                <w:rtl/>
+                <w:lang w:val="en-US"/>
+              </w:rPr>
+              <w:t xml:space="preserve"> اشرف رجب</w:t>
             </w:r>
           </w:p>
         </w:tc>
@@ -499,20 +578,61 @@
     </w:tbl>
     <w:p>
       <w:pPr>
-        <w:rPr>
-          <w:b/>
-          <w:bCs/>
-          <w:color w:val="FF0000"/>
+        <w:jc w:val="center"/>
+        <w:rPr>
+          <w:rFonts w:ascii="Agency FB" w:hAnsi="Agency FB"/>
+          <w:b/>
+          <w:bCs/>
+          <w:color w:val="000000" w:themeColor="text1"/>
           <w:sz w:val="56"/>
           <w:szCs w:val="56"/>
           <w:lang w:val="en-US"/>
         </w:rPr>
       </w:pPr>
+      <w:r>
+        <w:rPr>
+          <w:rFonts w:ascii="Agency FB" w:hAnsi="Agency FB"/>
+          <w:b/>
+          <w:bCs/>
+          <w:color w:val="000000" w:themeColor="text1"/>
+          <w:sz w:val="56"/>
+          <w:szCs w:val="56"/>
+          <w:lang w:val="en-US"/>
+        </w:rPr>
+        <w:t xml:space="preserve">ER </w:t>
+      </w:r>
+      <w:proofErr w:type="gramStart"/>
+      <w:r>
+        <w:rPr>
+          <w:rFonts w:ascii="Agency FB" w:hAnsi="Agency FB"/>
+          <w:b/>
+          <w:bCs/>
+          <w:color w:val="000000" w:themeColor="text1"/>
+          <w:sz w:val="56"/>
+          <w:szCs w:val="56"/>
+          <w:lang w:val="en-US"/>
+        </w:rPr>
+        <w:t>Diagram :</w:t>
+      </w:r>
+      <w:proofErr w:type="gramEnd"/>
+      <w:r>
+        <w:rPr>
+          <w:rFonts w:ascii="Agency FB" w:hAnsi="Agency FB"/>
+          <w:b/>
+          <w:bCs/>
+          <w:color w:val="000000" w:themeColor="text1"/>
+          <w:sz w:val="56"/>
+          <w:szCs w:val="56"/>
+          <w:lang w:val="en-US"/>
+        </w:rPr>
+        <w:t>-</w:t>
+      </w:r>
     </w:p>
     <w:p>
       <w:pPr>
         <w:jc w:val="center"/>
         <w:rPr>
+          <w:rFonts w:ascii="Agency FB" w:hAnsi="Agency FB"/>
           <w:b/>
           <w:bCs/>
           <w:color w:val="000000" w:themeColor="text1"/>
@@ -523,41 +643,20 @@
       </w:pPr>
       <w:r>
         <w:rPr>
-          <w:b/>
-          <w:bCs/>
+          <w:rFonts w:ascii="Agency FB" w:hAnsi="Agency FB"/>
+          <w:b/>
+          <w:bCs/>
+          <w:noProof/>
           <w:color w:val="000000" w:themeColor="text1"/>
           <w:sz w:val="56"/>
           <w:szCs w:val="56"/>
           <w:lang w:val="en-US"/>
         </w:rPr>
-        <w:t>ER Diagram :-</w:t>
-      </w:r>
-    </w:p>
-    <w:p>
-      <w:pPr>
-        <w:jc w:val="center"/>
-        <w:rPr>
-          <w:color w:val="000000" w:themeColor="text1"/>
-          <w:sz w:val="56"/>
-          <w:szCs w:val="56"/>
-          <w:lang w:val="en-US"/>
-        </w:rPr>
-      </w:pPr>
-      <w:r>
-        <w:rPr>
-          <w:rFonts w:cs="Arial"/>
-          <w:noProof/>
-          <w:color w:val="000000" w:themeColor="text1"/>
-          <w:sz w:val="56"/>
-          <w:szCs w:val="56"/>
-          <w:rtl/>
-          <w:lang w:val="en-US"/>
-        </w:rPr>
         <w:drawing>
-          <wp:inline distT="0" distB="0" distL="0" distR="0" wp14:anchorId="3A5BB9E7" wp14:editId="2DC32C0A">
-            <wp:extent cx="5167949" cy="3934077"/>
-            <wp:effectExtent l="0" t="0" r="0" b="9525"/>
-            <wp:docPr id="1599181840" name="Picture 1"/>
+          <wp:inline distT="0" distB="0" distL="0" distR="0" wp14:anchorId="155DEF1D" wp14:editId="7872D3F9">
+            <wp:extent cx="6645910" cy="5044440"/>
+            <wp:effectExtent l="0" t="0" r="2540" b="0"/>
+            <wp:docPr id="4" name="Picture 4"/>
             <wp:cNvGraphicFramePr>
               <a:graphicFrameLocks xmlns:a="http://schemas.openxmlformats.org/drawingml/2006/main" noChangeAspect="1"/>
             </wp:cNvGraphicFramePr>
@@ -565,11 +664,17 @@
               <a:graphicData uri="http://schemas.openxmlformats.org/drawingml/2006/picture">
                 <pic:pic xmlns:pic="http://schemas.openxmlformats.org/drawingml/2006/picture">
                   <pic:nvPicPr>
-                    <pic:cNvPr id="1599181840" name=""/>
+                    <pic:cNvPr id="4" name=""/>
                     <pic:cNvPicPr/>
                   </pic:nvPicPr>
                   <pic:blipFill>
-                    <a:blip r:embed="rId4"/>
+                    <a:blip r:embed="rId5" cstate="print">
+                      <a:extLst>
+                        <a:ext uri="{28A0092B-C50C-407E-A947-70E740481C1C}">
+                          <a14:useLocalDpi xmlns:a14="http://schemas.microsoft.com/office/drawing/2010/main" val="0"/>
+                        </a:ext>
+                      </a:extLst>
+                    </a:blip>
                     <a:stretch>
                       <a:fillRect/>
                     </a:stretch>
@@ -577,7 +682,7 @@
                   <pic:spPr>
                     <a:xfrm>
                       <a:off x="0" y="0"/>
-                      <a:ext cx="5173947" cy="3938643"/>
+                      <a:ext cx="6645910" cy="5044440"/>
                     </a:xfrm>
                     <a:prstGeom prst="rect">
                       <a:avLst/>
@@ -594,9 +699,12 @@
       <w:pPr>
         <w:jc w:val="center"/>
         <w:rPr>
-          <w:color w:val="FF0000"/>
-          <w:sz w:val="36"/>
-          <w:szCs w:val="36"/>
+          <w:rFonts w:ascii="Agency FB" w:hAnsi="Agency FB"/>
+          <w:b/>
+          <w:bCs/>
+          <w:color w:val="000000" w:themeColor="text1"/>
+          <w:sz w:val="56"/>
+          <w:szCs w:val="56"/>
           <w:lang w:val="en-US"/>
         </w:rPr>
       </w:pPr>
@@ -605,6 +713,7 @@
       <w:pPr>
         <w:jc w:val="center"/>
         <w:rPr>
+          <w:rFonts w:ascii="Agency FB" w:hAnsi="Agency FB"/>
           <w:b/>
           <w:bCs/>
           <w:color w:val="000000" w:themeColor="text1"/>
@@ -613,8 +722,10 @@
           <w:lang w:val="en-US"/>
         </w:rPr>
       </w:pPr>
-      <w:r>
-        <w:rPr>
+      <w:proofErr w:type="gramStart"/>
+      <w:r>
+        <w:rPr>
+          <w:rFonts w:ascii="Agency FB" w:hAnsi="Agency FB"/>
           <w:b/>
           <w:bCs/>
           <w:color w:val="000000" w:themeColor="text1"/>
@@ -622,13 +733,30 @@
           <w:szCs w:val="56"/>
           <w:lang w:val="en-US"/>
         </w:rPr>
-        <w:t>Schema :-</w:t>
+        <w:lastRenderedPageBreak/>
+        <w:t>Schema :</w:t>
+      </w:r>
+      <w:proofErr w:type="gramEnd"/>
+      <w:r>
+        <w:rPr>
+          <w:rFonts w:ascii="Agency FB" w:hAnsi="Agency FB"/>
+          <w:b/>
+          <w:bCs/>
+          <w:color w:val="000000" w:themeColor="text1"/>
+          <w:sz w:val="56"/>
+          <w:szCs w:val="56"/>
+          <w:lang w:val="en-US"/>
+        </w:rPr>
+        <w:t>-</w:t>
       </w:r>
     </w:p>
     <w:p>
       <w:pPr>
         <w:jc w:val="right"/>
         <w:rPr>
+          <w:rFonts w:ascii="Agency FB" w:hAnsi="Agency FB"/>
+          <w:b/>
+          <w:bCs/>
           <w:color w:val="0070C0"/>
           <w:sz w:val="36"/>
           <w:szCs w:val="36"/>
@@ -637,6 +765,9 @@
       </w:pPr>
       <w:r>
         <w:rPr>
+          <w:rFonts w:ascii="Agency FB" w:hAnsi="Agency FB"/>
+          <w:b/>
+          <w:bCs/>
           <w:color w:val="0070C0"/>
           <w:sz w:val="36"/>
           <w:szCs w:val="36"/>
@@ -649,6 +780,9 @@
       <w:pPr>
         <w:jc w:val="right"/>
         <w:rPr>
+          <w:rFonts w:ascii="Agency FB" w:hAnsi="Agency FB"/>
+          <w:b/>
+          <w:bCs/>
           <w:color w:val="000000" w:themeColor="text1"/>
           <w:sz w:val="36"/>
           <w:szCs w:val="36"/>
@@ -657,15 +791,195 @@
       </w:pPr>
       <w:r>
         <w:rPr>
+          <w:rFonts w:ascii="Agency FB" w:hAnsi="Agency FB"/>
+          <w:b/>
+          <w:bCs/>
+          <w:noProof/>
           <w:color w:val="000000" w:themeColor="text1"/>
           <w:sz w:val="36"/>
           <w:szCs w:val="36"/>
           <w:lang w:val="en-US"/>
         </w:rPr>
+        <mc:AlternateContent>
+          <mc:Choice Requires="wps">
+            <w:drawing>
+              <wp:anchor distT="0" distB="0" distL="114300" distR="114300" simplePos="0" relativeHeight="251660288" behindDoc="0" locked="0" layoutInCell="1" allowOverlap="1" wp14:anchorId="57C8631B" wp14:editId="1D38212A">
+                <wp:simplePos x="0" y="0"/>
+                <wp:positionH relativeFrom="column">
+                  <wp:posOffset>1113559</wp:posOffset>
+                </wp:positionH>
+                <wp:positionV relativeFrom="paragraph">
+                  <wp:posOffset>330258</wp:posOffset>
+                </wp:positionV>
+                <wp:extent cx="798368" cy="1544782"/>
+                <wp:effectExtent l="19050" t="76200" r="3126105" b="36830"/>
+                <wp:wrapNone/>
+                <wp:docPr id="3" name="Connector: Curved 3"/>
+                <wp:cNvGraphicFramePr/>
+                <a:graphic xmlns:a="http://schemas.openxmlformats.org/drawingml/2006/main">
+                  <a:graphicData uri="http://schemas.microsoft.com/office/word/2010/wordprocessingShape">
+                    <wps:wsp>
+                      <wps:cNvCnPr/>
+                      <wps:spPr>
+                        <a:xfrm flipH="1" flipV="1">
+                          <a:off x="0" y="0"/>
+                          <a:ext cx="798368" cy="1544782"/>
+                        </a:xfrm>
+                        <a:prstGeom prst="curvedConnector3">
+                          <a:avLst>
+                            <a:gd name="adj1" fmla="val -389167"/>
+                          </a:avLst>
+                        </a:prstGeom>
+                        <a:ln>
+                          <a:tailEnd type="triangle"/>
+                        </a:ln>
+                      </wps:spPr>
+                      <wps:style>
+                        <a:lnRef idx="1">
+                          <a:schemeClr val="dk1"/>
+                        </a:lnRef>
+                        <a:fillRef idx="0">
+                          <a:schemeClr val="dk1"/>
+                        </a:fillRef>
+                        <a:effectRef idx="0">
+                          <a:schemeClr val="dk1"/>
+                        </a:effectRef>
+                        <a:fontRef idx="minor">
+                          <a:schemeClr val="tx1"/>
+                        </a:fontRef>
+                      </wps:style>
+                      <wps:bodyPr/>
+                    </wps:wsp>
+                  </a:graphicData>
+                </a:graphic>
+                <wp14:sizeRelH relativeFrom="margin">
+                  <wp14:pctWidth>0</wp14:pctWidth>
+                </wp14:sizeRelH>
+                <wp14:sizeRelV relativeFrom="margin">
+                  <wp14:pctHeight>0</wp14:pctHeight>
+                </wp14:sizeRelV>
+              </wp:anchor>
+            </w:drawing>
+          </mc:Choice>
+          <mc:Fallback>
+            <w:pict>
+              <v:shapetype w14:anchorId="05653E0D" id="_x0000_t38" coordsize="21600,21600" o:spt="38" o:oned="t" path="m,c@0,0@1,5400@1,10800@1,16200@2,21600,21600,21600e" filled="f">
+                <v:formulas>
+                  <v:f eqn="mid #0 0"/>
+                  <v:f eqn="val #0"/>
+                  <v:f eqn="mid #0 21600"/>
+                </v:formulas>
+                <v:path arrowok="t" fillok="f" o:connecttype="none"/>
+                <v:handles>
+                  <v:h position="#0,center"/>
+                </v:handles>
+                <o:lock v:ext="edit" shapetype="t"/>
+              </v:shapetype>
+              <v:shape id="Connector: Curved 3" o:spid="_x0000_s1026" type="#_x0000_t38" style="position:absolute;margin-left:87.7pt;margin-top:26pt;width:62.85pt;height:121.65pt;flip:x y;z-index:251660288;visibility:visible;mso-wrap-style:square;mso-width-percent:0;mso-height-percent:0;mso-wrap-distance-left:9pt;mso-wrap-distance-top:0;mso-wrap-distance-right:9pt;mso-wrap-distance-bottom:0;mso-position-horizontal:absolute;mso-position-horizontal-relative:text;mso-position-vertical:absolute;mso-position-vertical-relative:text;mso-width-percent:0;mso-height-percent:0;mso-width-relative:margin;mso-height-relative:margin" o:gfxdata="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" adj="-84060" strokecolor="black [3200]" strokeweight=".5pt">
+                <v:stroke endarrow="block" joinstyle="miter"/>
+              </v:shape>
+            </w:pict>
+          </mc:Fallback>
+        </mc:AlternateContent>
+      </w:r>
+      <w:r>
+        <w:rPr>
+          <w:rFonts w:ascii="Agency FB" w:hAnsi="Agency FB"/>
+          <w:b/>
+          <w:bCs/>
+          <w:noProof/>
+          <w:color w:val="000000" w:themeColor="text1"/>
+          <w:sz w:val="36"/>
+          <w:szCs w:val="36"/>
+          <w:lang w:val="en-US"/>
+        </w:rPr>
+        <mc:AlternateContent>
+          <mc:Choice Requires="wps">
+            <w:drawing>
+              <wp:anchor distT="0" distB="0" distL="114300" distR="114300" simplePos="0" relativeHeight="251659264" behindDoc="0" locked="0" layoutInCell="1" allowOverlap="1" wp14:anchorId="45551A8A" wp14:editId="78814E5B">
+                <wp:simplePos x="0" y="0"/>
+                <wp:positionH relativeFrom="column">
+                  <wp:posOffset>871104</wp:posOffset>
+                </wp:positionH>
+                <wp:positionV relativeFrom="paragraph">
+                  <wp:posOffset>297352</wp:posOffset>
+                </wp:positionV>
+                <wp:extent cx="2294659" cy="427759"/>
+                <wp:effectExtent l="38100" t="38100" r="10795" b="29845"/>
+                <wp:wrapNone/>
+                <wp:docPr id="2" name="Connector: Curved 2"/>
+                <wp:cNvGraphicFramePr/>
+                <a:graphic xmlns:a="http://schemas.openxmlformats.org/drawingml/2006/main">
+                  <a:graphicData uri="http://schemas.microsoft.com/office/word/2010/wordprocessingShape">
+                    <wps:wsp>
+                      <wps:cNvCnPr/>
+                      <wps:spPr>
+                        <a:xfrm flipH="1" flipV="1">
+                          <a:off x="0" y="0"/>
+                          <a:ext cx="2294659" cy="427759"/>
+                        </a:xfrm>
+                        <a:prstGeom prst="curvedConnector3">
+                          <a:avLst>
+                            <a:gd name="adj1" fmla="val 95531"/>
+                          </a:avLst>
+                        </a:prstGeom>
+                        <a:ln>
+                          <a:tailEnd type="triangle"/>
+                        </a:ln>
+                      </wps:spPr>
+                      <wps:style>
+                        <a:lnRef idx="1">
+                          <a:schemeClr val="dk1"/>
+                        </a:lnRef>
+                        <a:fillRef idx="0">
+                          <a:schemeClr val="dk1"/>
+                        </a:fillRef>
+                        <a:effectRef idx="0">
+                          <a:schemeClr val="dk1"/>
+                        </a:effectRef>
+                        <a:fontRef idx="minor">
+                          <a:schemeClr val="tx1"/>
+                        </a:fontRef>
+                      </wps:style>
+                      <wps:bodyPr/>
+                    </wps:wsp>
+                  </a:graphicData>
+                </a:graphic>
+                <wp14:sizeRelH relativeFrom="margin">
+                  <wp14:pctWidth>0</wp14:pctWidth>
+                </wp14:sizeRelH>
+                <wp14:sizeRelV relativeFrom="margin">
+                  <wp14:pctHeight>0</wp14:pctHeight>
+                </wp14:sizeRelV>
+              </wp:anchor>
+            </w:drawing>
+          </mc:Choice>
+          <mc:Fallback>
+            <w:pict>
+              <v:shape w14:anchorId="4E58F473" id="Connector: Curved 2" o:spid="_x0000_s1026" type="#_x0000_t38" style="position:absolute;margin-left:68.6pt;margin-top:23.4pt;width:180.7pt;height:33.7pt;flip:x y;z-index:251659264;visibility:visible;mso-wrap-style:square;mso-width-percent:0;mso-height-percent:0;mso-wrap-distance-left:9pt;mso-wrap-distance-top:0;mso-wrap-distance-right:9pt;mso-wrap-distance-bottom:0;mso-position-horizontal:absolute;mso-position-horizontal-relative:text;mso-position-vertical:absolute;mso-position-vertical-relative:text;mso-width-percent:0;mso-height-percent:0;mso-width-relative:margin;mso-height-relative:margin" o:gfxdata="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" adj="20635" strokecolor="black [3200]" strokeweight=".5pt">
+                <v:stroke endarrow="block" joinstyle="miter"/>
+              </v:shape>
+            </w:pict>
+          </mc:Fallback>
+        </mc:AlternateContent>
+      </w:r>
+      <w:r>
+        <w:rPr>
+          <w:rFonts w:ascii="Agency FB" w:hAnsi="Agency FB"/>
+          <w:b/>
+          <w:bCs/>
+          <w:color w:val="000000" w:themeColor="text1"/>
+          <w:sz w:val="36"/>
+          <w:szCs w:val="36"/>
+          <w:lang w:val="en-US"/>
+        </w:rPr>
         <w:t>User</w:t>
       </w:r>
       <w:r>
         <w:rPr>
+          <w:rFonts w:ascii="Agency FB" w:hAnsi="Agency FB"/>
+          <w:b/>
+          <w:bCs/>
           <w:color w:val="000000" w:themeColor="text1"/>
           <w:sz w:val="36"/>
           <w:szCs w:val="36"/>
@@ -675,25 +989,61 @@
       </w:r>
       <w:r>
         <w:rPr>
+          <w:rFonts w:ascii="Agency FB" w:hAnsi="Agency FB"/>
+          <w:b/>
+          <w:bCs/>
           <w:color w:val="000000" w:themeColor="text1"/>
           <w:sz w:val="36"/>
           <w:szCs w:val="36"/>
           <w:u w:val="single"/>
           <w:lang w:val="en-US" w:bidi="ar-EG"/>
         </w:rPr>
-        <w:t>(user_id</w:t>
-      </w:r>
-      <w:r>
-        <w:rPr>
-          <w:color w:val="000000" w:themeColor="text1"/>
-          <w:sz w:val="36"/>
-          <w:szCs w:val="36"/>
-          <w:lang w:val="en-US" w:bidi="ar-EG"/>
-        </w:rPr>
-        <w:t>,Fname,Lname,Date_of_Birth,Password,Phone,Faculty,Relationship,</w:t>
-      </w:r>
-      <w:r>
-        <w:rPr>
+        <w:t>(user_</w:t>
+      </w:r>
+      <w:proofErr w:type="gramStart"/>
+      <w:r>
+        <w:rPr>
+          <w:rFonts w:ascii="Agency FB" w:hAnsi="Agency FB"/>
+          <w:b/>
+          <w:bCs/>
+          <w:color w:val="000000" w:themeColor="text1"/>
+          <w:sz w:val="36"/>
+          <w:szCs w:val="36"/>
+          <w:u w:val="single"/>
+          <w:lang w:val="en-US" w:bidi="ar-EG"/>
+        </w:rPr>
+        <w:t>id</w:t>
+      </w:r>
+      <w:r>
+        <w:rPr>
+          <w:rFonts w:ascii="Agency FB" w:hAnsi="Agency FB"/>
+          <w:b/>
+          <w:bCs/>
+          <w:color w:val="000000" w:themeColor="text1"/>
+          <w:sz w:val="36"/>
+          <w:szCs w:val="36"/>
+          <w:lang w:val="en-US" w:bidi="ar-EG"/>
+        </w:rPr>
+        <w:t>,Fname</w:t>
+      </w:r>
+      <w:proofErr w:type="gramEnd"/>
+      <w:r>
+        <w:rPr>
+          <w:rFonts w:ascii="Agency FB" w:hAnsi="Agency FB"/>
+          <w:b/>
+          <w:bCs/>
+          <w:color w:val="000000" w:themeColor="text1"/>
+          <w:sz w:val="36"/>
+          <w:szCs w:val="36"/>
+          <w:lang w:val="en-US" w:bidi="ar-EG"/>
+        </w:rPr>
+        <w:t>,Lname,Date_of_Birth,Password,Phone,Faculty,Relationship,</w:t>
+      </w:r>
+      <w:r>
+        <w:rPr>
+          <w:rFonts w:ascii="Agency FB" w:hAnsi="Agency FB"/>
+          <w:b/>
+          <w:bCs/>
           <w:color w:val="000000" w:themeColor="text1"/>
           <w:sz w:val="36"/>
           <w:szCs w:val="36"/>
@@ -703,6 +1053,9 @@
       </w:r>
       <w:r>
         <w:rPr>
+          <w:rFonts w:ascii="Agency FB" w:hAnsi="Agency FB"/>
+          <w:b/>
+          <w:bCs/>
           <w:color w:val="000000" w:themeColor="text1"/>
           <w:sz w:val="36"/>
           <w:szCs w:val="36"/>
@@ -715,6 +1068,9 @@
       <w:pPr>
         <w:jc w:val="right"/>
         <w:rPr>
+          <w:rFonts w:ascii="Agency FB" w:hAnsi="Agency FB"/>
+          <w:b/>
+          <w:bCs/>
           <w:color w:val="000000" w:themeColor="text1"/>
           <w:sz w:val="36"/>
           <w:szCs w:val="36"/>
@@ -723,6 +1079,9 @@
       </w:pPr>
       <w:r>
         <w:rPr>
+          <w:rFonts w:ascii="Agency FB" w:hAnsi="Agency FB"/>
+          <w:b/>
+          <w:bCs/>
           <w:color w:val="000000" w:themeColor="text1"/>
           <w:sz w:val="36"/>
           <w:szCs w:val="36"/>
@@ -732,28 +1091,64 @@
       </w:r>
       <w:r>
         <w:rPr>
+          <w:rFonts w:ascii="Agency FB" w:hAnsi="Agency FB"/>
+          <w:b/>
+          <w:bCs/>
           <w:color w:val="000000" w:themeColor="text1"/>
           <w:sz w:val="36"/>
           <w:szCs w:val="36"/>
           <w:u w:val="single"/>
           <w:lang w:val="en-US" w:bidi="ar-EG"/>
         </w:rPr>
-        <w:t>post_id</w:t>
-      </w:r>
-      <w:r>
-        <w:rPr>
-          <w:color w:val="000000" w:themeColor="text1"/>
-          <w:sz w:val="36"/>
-          <w:szCs w:val="36"/>
-          <w:lang w:val="en-US" w:bidi="ar-EG"/>
-        </w:rPr>
-        <w:t>,likes,date_of_creation,created_by,title)</w:t>
+        <w:t>post_</w:t>
+      </w:r>
+      <w:proofErr w:type="gramStart"/>
+      <w:r>
+        <w:rPr>
+          <w:rFonts w:ascii="Agency FB" w:hAnsi="Agency FB"/>
+          <w:b/>
+          <w:bCs/>
+          <w:color w:val="000000" w:themeColor="text1"/>
+          <w:sz w:val="36"/>
+          <w:szCs w:val="36"/>
+          <w:u w:val="single"/>
+          <w:lang w:val="en-US" w:bidi="ar-EG"/>
+        </w:rPr>
+        <w:t>id</w:t>
+      </w:r>
+      <w:r>
+        <w:rPr>
+          <w:rFonts w:ascii="Agency FB" w:hAnsi="Agency FB"/>
+          <w:b/>
+          <w:bCs/>
+          <w:color w:val="000000" w:themeColor="text1"/>
+          <w:sz w:val="36"/>
+          <w:szCs w:val="36"/>
+          <w:lang w:val="en-US" w:bidi="ar-EG"/>
+        </w:rPr>
+        <w:t>,likes</w:t>
+      </w:r>
+      <w:proofErr w:type="gramEnd"/>
+      <w:r>
+        <w:rPr>
+          <w:rFonts w:ascii="Agency FB" w:hAnsi="Agency FB"/>
+          <w:b/>
+          <w:bCs/>
+          <w:color w:val="000000" w:themeColor="text1"/>
+          <w:sz w:val="36"/>
+          <w:szCs w:val="36"/>
+          <w:lang w:val="en-US" w:bidi="ar-EG"/>
+        </w:rPr>
+        <w:t>,date_of_creation,created_by,title)</w:t>
       </w:r>
     </w:p>
     <w:p>
       <w:pPr>
         <w:jc w:val="right"/>
         <w:rPr>
+          <w:rFonts w:ascii="Agency FB" w:hAnsi="Agency FB"/>
+          <w:b/>
+          <w:bCs/>
           <w:color w:val="000000" w:themeColor="text1"/>
           <w:sz w:val="36"/>
           <w:szCs w:val="36"/>
@@ -762,6 +1157,9 @@
       </w:pPr>
       <w:r>
         <w:rPr>
+          <w:rFonts w:ascii="Agency FB" w:hAnsi="Agency FB"/>
+          <w:b/>
+          <w:bCs/>
           <w:color w:val="000000" w:themeColor="text1"/>
           <w:sz w:val="36"/>
           <w:szCs w:val="36"/>
@@ -772,26 +1170,62 @@
       <w:proofErr w:type="spellStart"/>
       <w:r>
         <w:rPr>
+          <w:rFonts w:ascii="Agency FB" w:hAnsi="Agency FB"/>
+          <w:b/>
+          <w:bCs/>
           <w:color w:val="000000" w:themeColor="text1"/>
           <w:sz w:val="36"/>
           <w:szCs w:val="36"/>
           <w:u w:val="single"/>
           <w:lang w:val="en-US" w:bidi="ar-EG"/>
         </w:rPr>
-        <w:t>p_id</w:t>
-      </w:r>
-      <w:r>
-        <w:rPr>
-          <w:color w:val="000000" w:themeColor="text1"/>
-          <w:sz w:val="36"/>
-          <w:szCs w:val="36"/>
-          <w:lang w:val="en-US" w:bidi="ar-EG"/>
-        </w:rPr>
-        <w:t>,Page_date_of_creation,p_name,total_likes</w:t>
+        <w:t>p_</w:t>
+      </w:r>
+      <w:proofErr w:type="gramStart"/>
+      <w:r>
+        <w:rPr>
+          <w:rFonts w:ascii="Agency FB" w:hAnsi="Agency FB"/>
+          <w:b/>
+          <w:bCs/>
+          <w:color w:val="000000" w:themeColor="text1"/>
+          <w:sz w:val="36"/>
+          <w:szCs w:val="36"/>
+          <w:u w:val="single"/>
+          <w:lang w:val="en-US" w:bidi="ar-EG"/>
+        </w:rPr>
+        <w:t>id</w:t>
+      </w:r>
+      <w:r>
+        <w:rPr>
+          <w:rFonts w:ascii="Agency FB" w:hAnsi="Agency FB"/>
+          <w:b/>
+          <w:bCs/>
+          <w:color w:val="000000" w:themeColor="text1"/>
+          <w:sz w:val="36"/>
+          <w:szCs w:val="36"/>
+          <w:lang w:val="en-US" w:bidi="ar-EG"/>
+        </w:rPr>
+        <w:t>,Page</w:t>
+      </w:r>
+      <w:proofErr w:type="gramEnd"/>
+      <w:r>
+        <w:rPr>
+          <w:rFonts w:ascii="Agency FB" w:hAnsi="Agency FB"/>
+          <w:b/>
+          <w:bCs/>
+          <w:color w:val="000000" w:themeColor="text1"/>
+          <w:sz w:val="36"/>
+          <w:szCs w:val="36"/>
+          <w:lang w:val="en-US" w:bidi="ar-EG"/>
+        </w:rPr>
+        <w:t>_date_of_creation,p_name,total_likes</w:t>
       </w:r>
       <w:proofErr w:type="spellEnd"/>
       <w:r>
         <w:rPr>
+          <w:rFonts w:ascii="Agency FB" w:hAnsi="Agency FB"/>
+          <w:b/>
+          <w:bCs/>
           <w:color w:val="000000" w:themeColor="text1"/>
           <w:sz w:val="36"/>
           <w:szCs w:val="36"/>
@@ -804,6 +1238,9 @@
       <w:pPr>
         <w:jc w:val="right"/>
         <w:rPr>
+          <w:rFonts w:ascii="Agency FB" w:hAnsi="Agency FB"/>
+          <w:b/>
+          <w:bCs/>
           <w:color w:val="0070C0"/>
           <w:sz w:val="36"/>
           <w:szCs w:val="36"/>
@@ -812,6 +1249,9 @@
       </w:pPr>
       <w:r>
         <w:rPr>
+          <w:rFonts w:ascii="Agency FB" w:hAnsi="Agency FB"/>
+          <w:b/>
+          <w:bCs/>
           <w:color w:val="0070C0"/>
           <w:sz w:val="36"/>
           <w:szCs w:val="36"/>
@@ -824,6 +1264,9 @@
       <w:pPr>
         <w:jc w:val="right"/>
         <w:rPr>
+          <w:rFonts w:ascii="Agency FB" w:hAnsi="Agency FB"/>
+          <w:b/>
+          <w:bCs/>
           <w:color w:val="FF0000"/>
           <w:sz w:val="36"/>
           <w:szCs w:val="36"/>
@@ -832,213 +1275,287 @@
       </w:pPr>
       <w:r>
         <w:rPr>
-          <w:color w:val="000000" w:themeColor="text1"/>
-          <w:sz w:val="36"/>
-          <w:szCs w:val="36"/>
-          <w:lang w:val="en-US" w:bidi="ar-EG"/>
-        </w:rPr>
-        <w:t>Chat</w:t>
-      </w:r>
-      <w:r>
-        <w:rPr>
-          <w:color w:val="000000" w:themeColor="text1"/>
-          <w:sz w:val="36"/>
-          <w:szCs w:val="36"/>
-          <w:lang w:val="en-US" w:bidi="ar-EG"/>
-        </w:rPr>
-        <w:t>(</w:t>
-      </w:r>
-      <w:r>
-        <w:rPr>
+          <w:rFonts w:ascii="Agency FB" w:hAnsi="Agency FB"/>
+          <w:b/>
+          <w:bCs/>
+          <w:color w:val="000000" w:themeColor="text1"/>
+          <w:sz w:val="36"/>
+          <w:szCs w:val="36"/>
+          <w:lang w:val="en-US" w:bidi="ar-EG"/>
+        </w:rPr>
+        <w:t>Chat (</w:t>
+      </w:r>
+      <w:proofErr w:type="spellStart"/>
+      <w:r>
+        <w:rPr>
+          <w:rFonts w:ascii="Agency FB" w:hAnsi="Agency FB"/>
+          <w:b/>
+          <w:bCs/>
           <w:color w:val="000000" w:themeColor="text1"/>
           <w:sz w:val="36"/>
           <w:szCs w:val="36"/>
           <w:u w:val="single"/>
           <w:lang w:val="en-US" w:bidi="ar-EG"/>
         </w:rPr>
+        <w:t>chat_</w:t>
+      </w:r>
+      <w:r>
+        <w:rPr>
+          <w:rFonts w:ascii="Agency FB" w:hAnsi="Agency FB"/>
+          <w:b/>
+          <w:bCs/>
+          <w:color w:val="000000" w:themeColor="text1"/>
+          <w:sz w:val="36"/>
+          <w:szCs w:val="36"/>
+          <w:u w:val="single"/>
+          <w:lang w:val="en-US" w:bidi="ar-EG"/>
+        </w:rPr>
+        <w:t>id</w:t>
+      </w:r>
+      <w:proofErr w:type="spellEnd"/>
+      <w:r>
+        <w:rPr>
+          <w:rFonts w:ascii="Agency FB" w:hAnsi="Agency FB"/>
+          <w:b/>
+          <w:bCs/>
+          <w:color w:val="000000" w:themeColor="text1"/>
+          <w:sz w:val="36"/>
+          <w:szCs w:val="36"/>
+          <w:lang w:val="en-US" w:bidi="ar-EG"/>
+        </w:rPr>
+        <w:t>, user</w:t>
+      </w:r>
+      <w:r>
+        <w:rPr>
+          <w:rFonts w:ascii="Agency FB" w:hAnsi="Agency FB"/>
+          <w:b/>
+          <w:bCs/>
+          <w:color w:val="000000" w:themeColor="text1"/>
+          <w:sz w:val="36"/>
+          <w:szCs w:val="36"/>
+          <w:lang w:val="en-US" w:bidi="ar-EG"/>
+        </w:rPr>
+        <w:t>1</w:t>
+      </w:r>
+      <w:r>
+        <w:rPr>
+          <w:rFonts w:ascii="Agency FB" w:hAnsi="Agency FB"/>
+          <w:b/>
+          <w:bCs/>
+          <w:color w:val="000000" w:themeColor="text1"/>
+          <w:sz w:val="36"/>
+          <w:szCs w:val="36"/>
+          <w:lang w:val="en-US" w:bidi="ar-EG"/>
+        </w:rPr>
+        <w:t>_</w:t>
+      </w:r>
+      <w:r>
+        <w:rPr>
+          <w:rFonts w:ascii="Agency FB" w:hAnsi="Agency FB"/>
+          <w:b/>
+          <w:bCs/>
+          <w:color w:val="000000" w:themeColor="text1"/>
+          <w:sz w:val="36"/>
+          <w:szCs w:val="36"/>
+          <w:lang w:val="en-US" w:bidi="ar-EG"/>
+        </w:rPr>
+        <w:t>id, user</w:t>
+      </w:r>
+      <w:r>
+        <w:rPr>
+          <w:rFonts w:ascii="Agency FB" w:hAnsi="Agency FB"/>
+          <w:b/>
+          <w:bCs/>
+          <w:color w:val="000000" w:themeColor="text1"/>
+          <w:sz w:val="36"/>
+          <w:szCs w:val="36"/>
+          <w:lang w:val="en-US" w:bidi="ar-EG"/>
+        </w:rPr>
+        <w:t>2_</w:t>
+      </w:r>
+      <w:r>
+        <w:rPr>
+          <w:rFonts w:ascii="Agency FB" w:hAnsi="Agency FB"/>
+          <w:b/>
+          <w:bCs/>
+          <w:color w:val="000000" w:themeColor="text1"/>
+          <w:sz w:val="36"/>
+          <w:szCs w:val="36"/>
+          <w:lang w:val="en-US" w:bidi="ar-EG"/>
+        </w:rPr>
+        <w:t xml:space="preserve">id, </w:t>
+      </w:r>
+      <w:proofErr w:type="spellStart"/>
+      <w:proofErr w:type="gramStart"/>
+      <w:r>
+        <w:rPr>
+          <w:rFonts w:ascii="Agency FB" w:hAnsi="Agency FB"/>
+          <w:b/>
+          <w:bCs/>
+          <w:color w:val="000000" w:themeColor="text1"/>
+          <w:sz w:val="36"/>
+          <w:szCs w:val="36"/>
+          <w:lang w:val="en-US" w:bidi="ar-EG"/>
+        </w:rPr>
+        <w:t>text</w:t>
+      </w:r>
+      <w:r>
+        <w:rPr>
+          <w:rFonts w:ascii="Agency FB" w:hAnsi="Agency FB"/>
+          <w:b/>
+          <w:bCs/>
+          <w:color w:val="000000" w:themeColor="text1"/>
+          <w:sz w:val="36"/>
+          <w:szCs w:val="36"/>
+          <w:lang w:val="en-US" w:bidi="ar-EG"/>
+        </w:rPr>
+        <w:t>,time</w:t>
+      </w:r>
+      <w:proofErr w:type="spellEnd"/>
+      <w:proofErr w:type="gramEnd"/>
+      <w:r>
+        <w:rPr>
+          <w:rFonts w:ascii="Agency FB" w:hAnsi="Agency FB"/>
+          <w:b/>
+          <w:bCs/>
+          <w:color w:val="000000" w:themeColor="text1"/>
+          <w:sz w:val="36"/>
+          <w:szCs w:val="36"/>
+          <w:lang w:val="en-US" w:bidi="ar-EG"/>
+        </w:rPr>
+        <w:t xml:space="preserve">) </w:t>
+      </w:r>
+      <w:r>
+        <w:rPr>
+          <w:rFonts w:ascii="Agency FB" w:hAnsi="Agency FB"/>
+          <w:b/>
+          <w:bCs/>
+          <w:color w:val="FF0000"/>
+          <w:sz w:val="36"/>
+          <w:szCs w:val="36"/>
+          <w:lang w:val="en-US" w:bidi="ar-EG"/>
+        </w:rPr>
+        <w:t>“</w:t>
+      </w:r>
+      <w:r>
+        <w:rPr>
+          <w:rFonts w:ascii="Agency FB" w:hAnsi="Agency FB"/>
+          <w:b/>
+          <w:bCs/>
+          <w:color w:val="FF0000"/>
+          <w:sz w:val="36"/>
+          <w:szCs w:val="36"/>
+          <w:lang w:val="en-US" w:bidi="ar-EG"/>
+        </w:rPr>
+        <w:t xml:space="preserve">many to many </w:t>
+      </w:r>
+      <w:r>
+        <w:rPr>
+          <w:rFonts w:ascii="Agency FB" w:hAnsi="Agency FB"/>
+          <w:b/>
+          <w:bCs/>
+          <w:color w:val="FF0000"/>
+          <w:sz w:val="36"/>
+          <w:szCs w:val="36"/>
+          <w:lang w:val="en-US" w:bidi="ar-EG"/>
+        </w:rPr>
+        <w:t xml:space="preserve">Relation between user entity and itself such as : user1_id and user2_id are connected with FK to </w:t>
+      </w:r>
+      <w:proofErr w:type="spellStart"/>
+      <w:r>
+        <w:rPr>
+          <w:rFonts w:ascii="Agency FB" w:hAnsi="Agency FB"/>
+          <w:b/>
+          <w:bCs/>
+          <w:color w:val="FF0000"/>
+          <w:sz w:val="36"/>
+          <w:szCs w:val="36"/>
+          <w:lang w:val="en-US" w:bidi="ar-EG"/>
+        </w:rPr>
+        <w:t>user_id</w:t>
+      </w:r>
+      <w:proofErr w:type="spellEnd"/>
+      <w:r>
+        <w:rPr>
+          <w:rFonts w:ascii="Agency FB" w:hAnsi="Agency FB"/>
+          <w:b/>
+          <w:bCs/>
+          <w:color w:val="FF0000"/>
+          <w:sz w:val="36"/>
+          <w:szCs w:val="36"/>
+          <w:lang w:val="en-US" w:bidi="ar-EG"/>
+        </w:rPr>
+        <w:t xml:space="preserve"> in User </w:t>
+      </w:r>
+      <w:proofErr w:type="spellStart"/>
+      <w:r>
+        <w:rPr>
+          <w:rFonts w:ascii="Agency FB" w:hAnsi="Agency FB"/>
+          <w:b/>
+          <w:bCs/>
+          <w:color w:val="FF0000"/>
+          <w:sz w:val="36"/>
+          <w:szCs w:val="36"/>
+          <w:lang w:val="en-US" w:bidi="ar-EG"/>
+        </w:rPr>
+        <w:t>entity</w:t>
+      </w:r>
+      <w:r>
+        <w:rPr>
+          <w:rFonts w:ascii="Agency FB" w:hAnsi="Agency FB"/>
+          <w:b/>
+          <w:bCs/>
+          <w:color w:val="FF0000"/>
+          <w:sz w:val="36"/>
+          <w:szCs w:val="36"/>
+          <w:lang w:val="en-US" w:bidi="ar-EG"/>
+        </w:rPr>
+        <w:t>,and</w:t>
+      </w:r>
+      <w:proofErr w:type="spellEnd"/>
+      <w:r>
+        <w:rPr>
+          <w:rFonts w:ascii="Agency FB" w:hAnsi="Agency FB"/>
+          <w:b/>
+          <w:bCs/>
+          <w:color w:val="FF0000"/>
+          <w:sz w:val="36"/>
+          <w:szCs w:val="36"/>
+          <w:lang w:val="en-US" w:bidi="ar-EG"/>
+        </w:rPr>
+        <w:t xml:space="preserve"> </w:t>
+      </w:r>
+      <w:proofErr w:type="spellStart"/>
+      <w:r>
+        <w:rPr>
+          <w:rFonts w:ascii="Agency FB" w:hAnsi="Agency FB"/>
+          <w:b/>
+          <w:bCs/>
+          <w:color w:val="FF0000"/>
+          <w:sz w:val="36"/>
+          <w:szCs w:val="36"/>
+          <w:lang w:val="en-US" w:bidi="ar-EG"/>
+        </w:rPr>
         <w:t>chat_id</w:t>
       </w:r>
-      <w:r>
-        <w:rPr>
-          <w:color w:val="000000" w:themeColor="text1"/>
-          <w:sz w:val="36"/>
-          <w:szCs w:val="36"/>
-          <w:lang w:val="en-US" w:bidi="ar-EG"/>
-        </w:rPr>
-        <w:t>,</w:t>
-      </w:r>
-      <w:r>
-        <w:rPr>
-          <w:color w:val="000000" w:themeColor="text1"/>
-          <w:sz w:val="36"/>
-          <w:szCs w:val="36"/>
-          <w:lang w:val="en-US" w:bidi="ar-EG"/>
-        </w:rPr>
-        <w:t>u</w:t>
-      </w:r>
-      <w:r>
-        <w:rPr>
-          <w:color w:val="000000" w:themeColor="text1"/>
-          <w:sz w:val="36"/>
-          <w:szCs w:val="36"/>
-          <w:lang w:val="en-US" w:bidi="ar-EG"/>
-        </w:rPr>
-        <w:t>ser</w:t>
-      </w:r>
-      <w:r>
-        <w:rPr>
-          <w:color w:val="000000" w:themeColor="text1"/>
-          <w:sz w:val="36"/>
-          <w:szCs w:val="36"/>
-          <w:lang w:val="en-US" w:bidi="ar-EG"/>
-        </w:rPr>
-        <w:t>1</w:t>
-      </w:r>
-      <w:r>
-        <w:rPr>
-          <w:color w:val="000000" w:themeColor="text1"/>
-          <w:sz w:val="36"/>
-          <w:szCs w:val="36"/>
-          <w:lang w:val="en-US" w:bidi="ar-EG"/>
-        </w:rPr>
-        <w:t>_id</w:t>
-      </w:r>
-      <w:r>
-        <w:rPr>
-          <w:color w:val="000000" w:themeColor="text1"/>
-          <w:sz w:val="36"/>
-          <w:szCs w:val="36"/>
-          <w:lang w:val="en-US" w:bidi="ar-EG"/>
-        </w:rPr>
-        <w:t>,</w:t>
-      </w:r>
-      <w:r>
-        <w:rPr>
-          <w:color w:val="000000" w:themeColor="text1"/>
-          <w:sz w:val="36"/>
-          <w:szCs w:val="36"/>
-          <w:lang w:val="en-US" w:bidi="ar-EG"/>
-        </w:rPr>
-        <w:t>user2_id</w:t>
-      </w:r>
-      <w:r>
-        <w:rPr>
-          <w:color w:val="000000" w:themeColor="text1"/>
-          <w:sz w:val="36"/>
-          <w:szCs w:val="36"/>
-          <w:lang w:val="en-US" w:bidi="ar-EG"/>
-        </w:rPr>
-        <w:t xml:space="preserve">,text,time) </w:t>
-      </w:r>
-      <w:r>
-        <w:rPr>
+      <w:proofErr w:type="spellEnd"/>
+      <w:r>
+        <w:rPr>
+          <w:rFonts w:ascii="Agency FB" w:hAnsi="Agency FB"/>
+          <w:b/>
+          <w:bCs/>
           <w:color w:val="FF0000"/>
           <w:sz w:val="36"/>
           <w:szCs w:val="36"/>
           <w:lang w:val="en-US" w:bidi="ar-EG"/>
         </w:rPr>
-        <w:t>“</w:t>
-      </w:r>
-      <w:r>
-        <w:rPr>
-          <w:color w:val="FF0000"/>
-          <w:sz w:val="36"/>
-          <w:szCs w:val="36"/>
-          <w:lang w:val="en-US" w:bidi="ar-EG"/>
-        </w:rPr>
-        <w:t xml:space="preserve">many to many </w:t>
-      </w:r>
-      <w:proofErr w:type="gramStart"/>
-      <w:r>
-        <w:rPr>
-          <w:color w:val="FF0000"/>
-          <w:sz w:val="36"/>
-          <w:szCs w:val="36"/>
-          <w:lang w:val="en-US" w:bidi="ar-EG"/>
-        </w:rPr>
-        <w:t>Relation</w:t>
-      </w:r>
-      <w:proofErr w:type="gramEnd"/>
-      <w:r>
-        <w:rPr>
-          <w:color w:val="FF0000"/>
-          <w:sz w:val="36"/>
-          <w:szCs w:val="36"/>
-          <w:lang w:val="en-US" w:bidi="ar-EG"/>
-        </w:rPr>
-        <w:t xml:space="preserve"> between user entity and itself such as : user1_id and user2_id are connected with FK to </w:t>
-      </w:r>
-      <w:proofErr w:type="spellStart"/>
-      <w:r>
-        <w:rPr>
-          <w:color w:val="FF0000"/>
-          <w:sz w:val="36"/>
-          <w:szCs w:val="36"/>
-          <w:lang w:val="en-US" w:bidi="ar-EG"/>
-        </w:rPr>
-        <w:t>user_id</w:t>
-      </w:r>
-      <w:proofErr w:type="spellEnd"/>
-      <w:r>
-        <w:rPr>
-          <w:color w:val="FF0000"/>
-          <w:sz w:val="36"/>
-          <w:szCs w:val="36"/>
-          <w:lang w:val="en-US" w:bidi="ar-EG"/>
-        </w:rPr>
-        <w:t xml:space="preserve"> in User </w:t>
-      </w:r>
-      <w:proofErr w:type="spellStart"/>
-      <w:r>
-        <w:rPr>
-          <w:color w:val="FF0000"/>
-          <w:sz w:val="36"/>
-          <w:szCs w:val="36"/>
-          <w:lang w:val="en-US" w:bidi="ar-EG"/>
-        </w:rPr>
-        <w:t>entity</w:t>
-      </w:r>
-      <w:r>
-        <w:rPr>
-          <w:color w:val="FF0000"/>
-          <w:sz w:val="36"/>
-          <w:szCs w:val="36"/>
-          <w:lang w:val="en-US" w:bidi="ar-EG"/>
-        </w:rPr>
-        <w:t>,and</w:t>
-      </w:r>
-      <w:proofErr w:type="spellEnd"/>
-      <w:r>
-        <w:rPr>
-          <w:color w:val="FF0000"/>
-          <w:sz w:val="36"/>
-          <w:szCs w:val="36"/>
-          <w:lang w:val="en-US" w:bidi="ar-EG"/>
-        </w:rPr>
-        <w:t xml:space="preserve"> </w:t>
-      </w:r>
-      <w:proofErr w:type="spellStart"/>
-      <w:r>
-        <w:rPr>
-          <w:color w:val="FF0000"/>
-          <w:sz w:val="36"/>
-          <w:szCs w:val="36"/>
-          <w:lang w:val="en-US" w:bidi="ar-EG"/>
-        </w:rPr>
-        <w:t>chat_id</w:t>
-      </w:r>
-      <w:proofErr w:type="spellEnd"/>
-      <w:r>
-        <w:rPr>
-          <w:color w:val="FF0000"/>
-          <w:sz w:val="36"/>
-          <w:szCs w:val="36"/>
-          <w:lang w:val="en-US" w:bidi="ar-EG"/>
-        </w:rPr>
         <w:t xml:space="preserve"> is the primary key</w:t>
       </w:r>
       <w:r>
         <w:rPr>
+          <w:rFonts w:ascii="Agency FB" w:hAnsi="Agency FB"/>
+          <w:b/>
+          <w:bCs/>
           <w:color w:val="FF0000"/>
           <w:sz w:val="36"/>
           <w:szCs w:val="36"/>
@@ -1051,6 +1568,9 @@
       <w:pPr>
         <w:jc w:val="right"/>
         <w:rPr>
+          <w:rFonts w:ascii="Agency FB" w:hAnsi="Agency FB"/>
+          <w:b/>
+          <w:bCs/>
           <w:color w:val="FF0000"/>
           <w:sz w:val="36"/>
           <w:szCs w:val="36"/>
@@ -1060,26 +1580,62 @@
       <w:proofErr w:type="spellStart"/>
       <w:r>
         <w:rPr>
-          <w:color w:val="000000" w:themeColor="text1"/>
-          <w:sz w:val="36"/>
-          <w:szCs w:val="36"/>
-          <w:lang w:val="en-US" w:bidi="ar-EG"/>
-        </w:rPr>
-        <w:t>Friend_with</w:t>
+          <w:rFonts w:ascii="Agency FB" w:hAnsi="Agency FB"/>
+          <w:b/>
+          <w:bCs/>
+          <w:color w:val="000000" w:themeColor="text1"/>
+          <w:sz w:val="36"/>
+          <w:szCs w:val="36"/>
+          <w:lang w:val="en-US" w:bidi="ar-EG"/>
+        </w:rPr>
+        <w:t>Friend_</w:t>
+      </w:r>
+      <w:proofErr w:type="gramStart"/>
+      <w:r>
+        <w:rPr>
+          <w:rFonts w:ascii="Agency FB" w:hAnsi="Agency FB"/>
+          <w:b/>
+          <w:bCs/>
+          <w:color w:val="000000" w:themeColor="text1"/>
+          <w:sz w:val="36"/>
+          <w:szCs w:val="36"/>
+          <w:lang w:val="en-US" w:bidi="ar-EG"/>
+        </w:rPr>
+        <w:t>with</w:t>
       </w:r>
       <w:proofErr w:type="spellEnd"/>
       <w:r>
         <w:rPr>
+          <w:rFonts w:ascii="Agency FB" w:hAnsi="Agency FB"/>
+          <w:b/>
+          <w:bCs/>
           <w:color w:val="000000" w:themeColor="text1"/>
           <w:sz w:val="36"/>
           <w:szCs w:val="36"/>
           <w:u w:val="single"/>
           <w:lang w:val="en-US" w:bidi="ar-EG"/>
         </w:rPr>
-        <w:t>(user1_id</w:t>
-      </w:r>
-      <w:r>
-        <w:rPr>
+        <w:t>(</w:t>
+      </w:r>
+      <w:proofErr w:type="gramEnd"/>
+      <w:r>
+        <w:rPr>
+          <w:rFonts w:ascii="Agency FB" w:hAnsi="Agency FB"/>
+          <w:b/>
+          <w:bCs/>
+          <w:color w:val="000000" w:themeColor="text1"/>
+          <w:sz w:val="36"/>
+          <w:szCs w:val="36"/>
+          <w:u w:val="single"/>
+          <w:lang w:val="en-US" w:bidi="ar-EG"/>
+        </w:rPr>
+        <w:t>Friend_id</w:t>
+      </w:r>
+      <w:r>
+        <w:rPr>
+          <w:rFonts w:ascii="Agency FB" w:hAnsi="Agency FB"/>
+          <w:b/>
+          <w:bCs/>
           <w:color w:val="000000" w:themeColor="text1"/>
           <w:sz w:val="36"/>
           <w:szCs w:val="36"/>
@@ -1089,65 +1645,59 @@
       </w:r>
       <w:r>
         <w:rPr>
-          <w:color w:val="000000" w:themeColor="text1"/>
-          <w:sz w:val="36"/>
-          <w:szCs w:val="36"/>
-          <w:u w:val="single"/>
-          <w:lang w:val="en-US" w:bidi="ar-EG"/>
-        </w:rPr>
-        <w:t>user2_id</w:t>
-      </w:r>
-      <w:r>
-        <w:rPr>
-          <w:color w:val="000000" w:themeColor="text1"/>
-          <w:sz w:val="36"/>
-          <w:szCs w:val="36"/>
-          <w:lang w:val="en-US" w:bidi="ar-EG"/>
-        </w:rPr>
-        <w:t>,date)</w:t>
-      </w:r>
-      <w:r>
-        <w:rPr>
+          <w:rFonts w:ascii="Agency FB" w:hAnsi="Agency FB"/>
+          <w:b/>
+          <w:bCs/>
+          <w:color w:val="000000" w:themeColor="text1"/>
+          <w:sz w:val="36"/>
+          <w:szCs w:val="36"/>
+          <w:lang w:val="en-US" w:bidi="ar-EG"/>
+        </w:rPr>
+        <w:t>user1_id,user2_id,</w:t>
+      </w:r>
+      <w:r>
+        <w:rPr>
+          <w:rFonts w:ascii="Agency FB" w:hAnsi="Agency FB"/>
+          <w:b/>
+          <w:bCs/>
+          <w:color w:val="000000" w:themeColor="text1"/>
+          <w:sz w:val="36"/>
+          <w:szCs w:val="36"/>
+          <w:lang w:val="en-US" w:bidi="ar-EG"/>
+        </w:rPr>
+        <w:t>date)</w:t>
+      </w:r>
+      <w:r>
+        <w:rPr>
+          <w:rFonts w:ascii="Agency FB" w:hAnsi="Agency FB"/>
+          <w:b/>
+          <w:bCs/>
           <w:color w:val="FF0000"/>
           <w:sz w:val="36"/>
           <w:szCs w:val="36"/>
           <w:lang w:val="en-US" w:bidi="ar-EG"/>
         </w:rPr>
-        <w:t xml:space="preserve">”many to many </w:t>
-      </w:r>
-      <w:proofErr w:type="gramStart"/>
-      <w:r>
-        <w:rPr>
+        <w:t xml:space="preserve">”many to many relation between user entity and itself such as : user1_id and user2_id are connected with FK to </w:t>
+      </w:r>
+      <w:proofErr w:type="spellStart"/>
+      <w:r>
+        <w:rPr>
+          <w:rFonts w:ascii="Agency FB" w:hAnsi="Agency FB"/>
+          <w:b/>
+          <w:bCs/>
           <w:color w:val="FF0000"/>
           <w:sz w:val="36"/>
           <w:szCs w:val="36"/>
           <w:lang w:val="en-US" w:bidi="ar-EG"/>
         </w:rPr>
-        <w:t>relation</w:t>
-      </w:r>
-      <w:proofErr w:type="gramEnd"/>
-      <w:r>
-        <w:rPr>
-          <w:color w:val="FF0000"/>
-          <w:sz w:val="36"/>
-          <w:szCs w:val="36"/>
-          <w:lang w:val="en-US" w:bidi="ar-EG"/>
-        </w:rPr>
-        <w:t xml:space="preserve"> between user entity and itself such as : user1_id and user2_id are connected with FK to </w:t>
-      </w:r>
-      <w:proofErr w:type="spellStart"/>
-      <w:r>
-        <w:rPr>
-          <w:color w:val="FF0000"/>
-          <w:sz w:val="36"/>
-          <w:szCs w:val="36"/>
-          <w:lang w:val="en-US" w:bidi="ar-EG"/>
-        </w:rPr>
         <w:t>user_id</w:t>
       </w:r>
       <w:proofErr w:type="spellEnd"/>
       <w:r>
         <w:rPr>
+          <w:rFonts w:ascii="Agency FB" w:hAnsi="Agency FB"/>
+          <w:b/>
+          <w:bCs/>
           <w:color w:val="FF0000"/>
           <w:sz w:val="36"/>
           <w:szCs w:val="36"/>
@@ -1160,6 +1710,9 @@
       <w:pPr>
         <w:jc w:val="right"/>
         <w:rPr>
+          <w:rFonts w:ascii="Agency FB" w:hAnsi="Agency FB"/>
+          <w:b/>
+          <w:bCs/>
           <w:color w:val="FF0000"/>
           <w:sz w:val="36"/>
           <w:szCs w:val="36"/>
@@ -1168,6 +1721,9 @@
       </w:pPr>
       <w:r>
         <w:rPr>
+          <w:rFonts w:ascii="Agency FB" w:hAnsi="Agency FB"/>
+          <w:b/>
+          <w:bCs/>
           <w:color w:val="000000" w:themeColor="text1"/>
           <w:sz w:val="36"/>
           <w:szCs w:val="36"/>
@@ -1177,6 +1733,9 @@
       </w:r>
       <w:r>
         <w:rPr>
+          <w:rFonts w:ascii="Agency FB" w:hAnsi="Agency FB"/>
+          <w:b/>
+          <w:bCs/>
           <w:color w:val="000000" w:themeColor="text1"/>
           <w:sz w:val="36"/>
           <w:szCs w:val="36"/>
@@ -1187,16 +1746,36 @@
       <w:proofErr w:type="spellStart"/>
       <w:r>
         <w:rPr>
+          <w:rFonts w:ascii="Agency FB" w:hAnsi="Agency FB"/>
+          <w:b/>
+          <w:bCs/>
           <w:color w:val="000000" w:themeColor="text1"/>
           <w:sz w:val="36"/>
           <w:szCs w:val="36"/>
           <w:u w:val="single"/>
           <w:lang w:val="en-US" w:bidi="ar-EG"/>
         </w:rPr>
-        <w:t>user_id</w:t>
-      </w:r>
-      <w:r>
-        <w:rPr>
+        <w:t>user_</w:t>
+      </w:r>
+      <w:proofErr w:type="gramStart"/>
+      <w:r>
+        <w:rPr>
+          <w:rFonts w:ascii="Agency FB" w:hAnsi="Agency FB"/>
+          <w:b/>
+          <w:bCs/>
+          <w:color w:val="000000" w:themeColor="text1"/>
+          <w:sz w:val="36"/>
+          <w:szCs w:val="36"/>
+          <w:u w:val="single"/>
+          <w:lang w:val="en-US" w:bidi="ar-EG"/>
+        </w:rPr>
+        <w:t>id</w:t>
+      </w:r>
+      <w:r>
+        <w:rPr>
+          <w:rFonts w:ascii="Agency FB" w:hAnsi="Agency FB"/>
+          <w:b/>
+          <w:bCs/>
           <w:color w:val="000000" w:themeColor="text1"/>
           <w:sz w:val="36"/>
           <w:szCs w:val="36"/>
@@ -1206,16 +1785,36 @@
       </w:r>
       <w:r>
         <w:rPr>
+          <w:rFonts w:ascii="Agency FB" w:hAnsi="Agency FB"/>
+          <w:b/>
+          <w:bCs/>
           <w:color w:val="000000" w:themeColor="text1"/>
           <w:sz w:val="36"/>
           <w:szCs w:val="36"/>
           <w:u w:val="single"/>
           <w:lang w:val="en-US" w:bidi="ar-EG"/>
         </w:rPr>
-        <w:t>post_id</w:t>
-      </w:r>
-      <w:r>
-        <w:rPr>
+        <w:t>post</w:t>
+      </w:r>
+      <w:proofErr w:type="gramEnd"/>
+      <w:r>
+        <w:rPr>
+          <w:rFonts w:ascii="Agency FB" w:hAnsi="Agency FB"/>
+          <w:b/>
+          <w:bCs/>
+          <w:color w:val="000000" w:themeColor="text1"/>
+          <w:sz w:val="36"/>
+          <w:szCs w:val="36"/>
+          <w:u w:val="single"/>
+          <w:lang w:val="en-US" w:bidi="ar-EG"/>
+        </w:rPr>
+        <w:t>_id</w:t>
+      </w:r>
+      <w:r>
+        <w:rPr>
+          <w:rFonts w:ascii="Agency FB" w:hAnsi="Agency FB"/>
+          <w:b/>
+          <w:bCs/>
           <w:color w:val="000000" w:themeColor="text1"/>
           <w:sz w:val="36"/>
           <w:szCs w:val="36"/>
@@ -1223,9 +1822,24 @@
         </w:rPr>
         <w:t>,time</w:t>
       </w:r>
+      <w:r>
+        <w:rPr>
+          <w:rFonts w:ascii="Agency FB" w:hAnsi="Agency FB"/>
+          <w:b/>
+          <w:bCs/>
+          <w:color w:val="000000" w:themeColor="text1"/>
+          <w:sz w:val="36"/>
+          <w:szCs w:val="36"/>
+          <w:lang w:val="en-US" w:bidi="ar-EG"/>
+        </w:rPr>
+        <w:t>,Created</w:t>
+      </w:r>
       <w:proofErr w:type="spellEnd"/>
       <w:r>
         <w:rPr>
+          <w:rFonts w:ascii="Agency FB" w:hAnsi="Agency FB"/>
+          <w:b/>
+          <w:bCs/>
           <w:color w:val="000000" w:themeColor="text1"/>
           <w:sz w:val="36"/>
           <w:szCs w:val="36"/>
@@ -1235,86 +1849,87 @@
       </w:r>
       <w:r>
         <w:rPr>
+          <w:rFonts w:ascii="Agency FB" w:hAnsi="Agency FB"/>
+          <w:b/>
+          <w:bCs/>
           <w:color w:val="FF0000"/>
           <w:sz w:val="36"/>
           <w:szCs w:val="36"/>
           <w:lang w:val="en-US" w:bidi="ar-EG"/>
         </w:rPr>
-        <w:t xml:space="preserve">”many to many </w:t>
-      </w:r>
-      <w:proofErr w:type="gramStart"/>
-      <w:r>
-        <w:rPr>
+        <w:t xml:space="preserve">”many to many relation between User entity and Posts entity such that : </w:t>
+      </w:r>
+      <w:proofErr w:type="spellStart"/>
+      <w:r>
+        <w:rPr>
+          <w:rFonts w:ascii="Agency FB" w:hAnsi="Agency FB"/>
+          <w:b/>
+          <w:bCs/>
           <w:color w:val="FF0000"/>
           <w:sz w:val="36"/>
           <w:szCs w:val="36"/>
           <w:lang w:val="en-US" w:bidi="ar-EG"/>
         </w:rPr>
-        <w:t>relation</w:t>
-      </w:r>
-      <w:proofErr w:type="gramEnd"/>
-      <w:r>
-        <w:rPr>
+        <w:t>user_id,post_id</w:t>
+      </w:r>
+      <w:proofErr w:type="spellEnd"/>
+      <w:r>
+        <w:rPr>
+          <w:rFonts w:ascii="Agency FB" w:hAnsi="Agency FB"/>
+          <w:b/>
+          <w:bCs/>
           <w:color w:val="FF0000"/>
           <w:sz w:val="36"/>
           <w:szCs w:val="36"/>
           <w:lang w:val="en-US" w:bidi="ar-EG"/>
         </w:rPr>
-        <w:t xml:space="preserve"> between User entity and Posts entity such that : </w:t>
+        <w:t xml:space="preserve"> are composite primary keys connected with FK to </w:t>
       </w:r>
       <w:proofErr w:type="spellStart"/>
       <w:r>
         <w:rPr>
+          <w:rFonts w:ascii="Agency FB" w:hAnsi="Agency FB"/>
+          <w:b/>
+          <w:bCs/>
           <w:color w:val="FF0000"/>
           <w:sz w:val="36"/>
           <w:szCs w:val="36"/>
           <w:lang w:val="en-US" w:bidi="ar-EG"/>
         </w:rPr>
-        <w:t>user_id,post_id</w:t>
+        <w:t>User,Posts</w:t>
       </w:r>
       <w:proofErr w:type="spellEnd"/>
       <w:r>
         <w:rPr>
+          <w:rFonts w:ascii="Agency FB" w:hAnsi="Agency FB"/>
+          <w:b/>
+          <w:bCs/>
           <w:color w:val="FF0000"/>
           <w:sz w:val="36"/>
           <w:szCs w:val="36"/>
           <w:lang w:val="en-US" w:bidi="ar-EG"/>
         </w:rPr>
-        <w:t xml:space="preserve"> are composite primary keys connected with FK to </w:t>
+        <w:t xml:space="preserve"> </w:t>
       </w:r>
       <w:proofErr w:type="spellStart"/>
       <w:r>
         <w:rPr>
+          <w:rFonts w:ascii="Agency FB" w:hAnsi="Agency FB"/>
+          <w:b/>
+          <w:bCs/>
           <w:color w:val="FF0000"/>
           <w:sz w:val="36"/>
           <w:szCs w:val="36"/>
           <w:lang w:val="en-US" w:bidi="ar-EG"/>
         </w:rPr>
-        <w:t>User,Posts</w:t>
+        <w:t>entites</w:t>
       </w:r>
       <w:proofErr w:type="spellEnd"/>
       <w:r>
         <w:rPr>
-          <w:color w:val="FF0000"/>
-          <w:sz w:val="36"/>
-          <w:szCs w:val="36"/>
-          <w:lang w:val="en-US" w:bidi="ar-EG"/>
-        </w:rPr>
-        <w:t xml:space="preserve"> </w:t>
-      </w:r>
-      <w:proofErr w:type="spellStart"/>
-      <w:r>
-        <w:rPr>
-          <w:color w:val="FF0000"/>
-          <w:sz w:val="36"/>
-          <w:szCs w:val="36"/>
-          <w:lang w:val="en-US" w:bidi="ar-EG"/>
-        </w:rPr>
-        <w:t>entites</w:t>
-      </w:r>
-      <w:proofErr w:type="spellEnd"/>
-      <w:r>
-        <w:rPr>
+          <w:rFonts w:ascii="Agency FB" w:hAnsi="Agency FB"/>
+          <w:b/>
+          <w:bCs/>
           <w:color w:val="FF0000"/>
           <w:sz w:val="36"/>
           <w:szCs w:val="36"/>
@@ -1327,6 +1942,9 @@
       <w:pPr>
         <w:jc w:val="right"/>
         <w:rPr>
+          <w:rFonts w:ascii="Agency FB" w:hAnsi="Agency FB"/>
+          <w:b/>
+          <w:bCs/>
           <w:color w:val="FF0000"/>
           <w:sz w:val="36"/>
           <w:szCs w:val="36"/>
@@ -1335,6 +1953,9 @@
       </w:pPr>
       <w:r>
         <w:rPr>
+          <w:rFonts w:ascii="Agency FB" w:hAnsi="Agency FB"/>
+          <w:b/>
+          <w:bCs/>
           <w:color w:val="000000" w:themeColor="text1"/>
           <w:sz w:val="36"/>
           <w:szCs w:val="36"/>
@@ -1345,29 +1966,130 @@
       <w:proofErr w:type="spellStart"/>
       <w:r>
         <w:rPr>
+          <w:rFonts w:ascii="Agency FB" w:hAnsi="Agency FB"/>
+          <w:b/>
+          <w:bCs/>
           <w:color w:val="000000" w:themeColor="text1"/>
           <w:sz w:val="36"/>
           <w:szCs w:val="36"/>
           <w:u w:val="single"/>
           <w:lang w:val="en-US" w:bidi="ar-EG"/>
         </w:rPr>
+        <w:t>user_</w:t>
+      </w:r>
+      <w:proofErr w:type="gramStart"/>
+      <w:r>
+        <w:rPr>
+          <w:rFonts w:ascii="Agency FB" w:hAnsi="Agency FB"/>
+          <w:b/>
+          <w:bCs/>
+          <w:color w:val="000000" w:themeColor="text1"/>
+          <w:sz w:val="36"/>
+          <w:szCs w:val="36"/>
+          <w:u w:val="single"/>
+          <w:lang w:val="en-US" w:bidi="ar-EG"/>
+        </w:rPr>
+        <w:t>id</w:t>
+      </w:r>
+      <w:r>
+        <w:rPr>
+          <w:rFonts w:ascii="Agency FB" w:hAnsi="Agency FB"/>
+          <w:b/>
+          <w:bCs/>
+          <w:color w:val="000000" w:themeColor="text1"/>
+          <w:sz w:val="36"/>
+          <w:szCs w:val="36"/>
+          <w:lang w:val="en-US" w:bidi="ar-EG"/>
+        </w:rPr>
+        <w:t>,</w:t>
+      </w:r>
+      <w:r>
+        <w:rPr>
+          <w:rFonts w:ascii="Agency FB" w:hAnsi="Agency FB"/>
+          <w:b/>
+          <w:bCs/>
+          <w:color w:val="000000" w:themeColor="text1"/>
+          <w:sz w:val="36"/>
+          <w:szCs w:val="36"/>
+          <w:u w:val="single"/>
+          <w:lang w:val="en-US" w:bidi="ar-EG"/>
+        </w:rPr>
+        <w:t>p</w:t>
+      </w:r>
+      <w:proofErr w:type="gramEnd"/>
+      <w:r>
+        <w:rPr>
+          <w:rFonts w:ascii="Agency FB" w:hAnsi="Agency FB"/>
+          <w:b/>
+          <w:bCs/>
+          <w:color w:val="000000" w:themeColor="text1"/>
+          <w:sz w:val="36"/>
+          <w:szCs w:val="36"/>
+          <w:u w:val="single"/>
+          <w:lang w:val="en-US" w:bidi="ar-EG"/>
+        </w:rPr>
+        <w:t>_id</w:t>
+      </w:r>
+      <w:proofErr w:type="spellEnd"/>
+      <w:r>
+        <w:rPr>
+          <w:rFonts w:ascii="Agency FB" w:hAnsi="Agency FB"/>
+          <w:b/>
+          <w:bCs/>
+          <w:color w:val="000000" w:themeColor="text1"/>
+          <w:sz w:val="36"/>
+          <w:szCs w:val="36"/>
+          <w:lang w:val="en-US" w:bidi="ar-EG"/>
+        </w:rPr>
+        <w:t>)</w:t>
+      </w:r>
+      <w:r>
+        <w:rPr>
+          <w:rFonts w:ascii="Agency FB" w:hAnsi="Agency FB"/>
+          <w:b/>
+          <w:bCs/>
+          <w:color w:val="FF0000"/>
+          <w:sz w:val="36"/>
+          <w:szCs w:val="36"/>
+          <w:lang w:val="en-US" w:bidi="ar-EG"/>
+        </w:rPr>
+        <w:t xml:space="preserve">”many to many relation between User entity and Page entity such that : </w:t>
+      </w:r>
+      <w:proofErr w:type="spellStart"/>
+      <w:r>
+        <w:rPr>
+          <w:rFonts w:ascii="Agency FB" w:hAnsi="Agency FB"/>
+          <w:b/>
+          <w:bCs/>
+          <w:color w:val="FF0000"/>
+          <w:sz w:val="36"/>
+          <w:szCs w:val="36"/>
+          <w:lang w:val="en-US" w:bidi="ar-EG"/>
+        </w:rPr>
         <w:t>user_id</w:t>
       </w:r>
-      <w:r>
-        <w:rPr>
-          <w:color w:val="000000" w:themeColor="text1"/>
-          <w:sz w:val="36"/>
-          <w:szCs w:val="36"/>
-          <w:lang w:val="en-US" w:bidi="ar-EG"/>
-        </w:rPr>
-        <w:t>,</w:t>
-      </w:r>
-      <w:r>
-        <w:rPr>
-          <w:color w:val="000000" w:themeColor="text1"/>
-          <w:sz w:val="36"/>
-          <w:szCs w:val="36"/>
-          <w:u w:val="single"/>
+      <w:proofErr w:type="spellEnd"/>
+      <w:r>
+        <w:rPr>
+          <w:rFonts w:ascii="Agency FB" w:hAnsi="Agency FB"/>
+          <w:b/>
+          <w:bCs/>
+          <w:color w:val="FF0000"/>
+          <w:sz w:val="36"/>
+          <w:szCs w:val="36"/>
+          <w:lang w:val="en-US" w:bidi="ar-EG"/>
+        </w:rPr>
+        <w:t xml:space="preserve"> and </w:t>
+      </w:r>
+      <w:proofErr w:type="spellStart"/>
+      <w:r>
+        <w:rPr>
+          <w:rFonts w:ascii="Agency FB" w:hAnsi="Agency FB"/>
+          <w:b/>
+          <w:bCs/>
+          <w:color w:val="FF0000"/>
+          <w:sz w:val="36"/>
+          <w:szCs w:val="36"/>
           <w:lang w:val="en-US" w:bidi="ar-EG"/>
         </w:rPr>
         <w:t>p_id</w:t>
@@ -1375,75 +2097,9 @@
       <w:proofErr w:type="spellEnd"/>
       <w:r>
         <w:rPr>
-          <w:color w:val="000000" w:themeColor="text1"/>
-          <w:sz w:val="36"/>
-          <w:szCs w:val="36"/>
-          <w:lang w:val="en-US" w:bidi="ar-EG"/>
-        </w:rPr>
-        <w:t>)</w:t>
-      </w:r>
-      <w:r>
-        <w:rPr>
-          <w:color w:val="FF0000"/>
-          <w:sz w:val="36"/>
-          <w:szCs w:val="36"/>
-          <w:lang w:val="en-US" w:bidi="ar-EG"/>
-        </w:rPr>
-        <w:t xml:space="preserve">”many to many </w:t>
-      </w:r>
-      <w:proofErr w:type="gramStart"/>
-      <w:r>
-        <w:rPr>
-          <w:color w:val="FF0000"/>
-          <w:sz w:val="36"/>
-          <w:szCs w:val="36"/>
-          <w:lang w:val="en-US" w:bidi="ar-EG"/>
-        </w:rPr>
-        <w:t>relation</w:t>
-      </w:r>
-      <w:proofErr w:type="gramEnd"/>
-      <w:r>
-        <w:rPr>
-          <w:color w:val="FF0000"/>
-          <w:sz w:val="36"/>
-          <w:szCs w:val="36"/>
-          <w:lang w:val="en-US" w:bidi="ar-EG"/>
-        </w:rPr>
-        <w:t xml:space="preserve"> between User entity and Page entity such that : </w:t>
-      </w:r>
-      <w:proofErr w:type="spellStart"/>
-      <w:r>
-        <w:rPr>
-          <w:color w:val="FF0000"/>
-          <w:sz w:val="36"/>
-          <w:szCs w:val="36"/>
-          <w:lang w:val="en-US" w:bidi="ar-EG"/>
-        </w:rPr>
-        <w:t>user_id</w:t>
-      </w:r>
-      <w:proofErr w:type="spellEnd"/>
-      <w:r>
-        <w:rPr>
-          <w:color w:val="FF0000"/>
-          <w:sz w:val="36"/>
-          <w:szCs w:val="36"/>
-          <w:lang w:val="en-US" w:bidi="ar-EG"/>
-        </w:rPr>
-        <w:t xml:space="preserve"> and </w:t>
-      </w:r>
-      <w:proofErr w:type="spellStart"/>
-      <w:r>
-        <w:rPr>
-          <w:color w:val="FF0000"/>
-          <w:sz w:val="36"/>
-          <w:szCs w:val="36"/>
-          <w:lang w:val="en-US" w:bidi="ar-EG"/>
-        </w:rPr>
-        <w:t>p_id</w:t>
-      </w:r>
-      <w:proofErr w:type="spellEnd"/>
-      <w:r>
-        <w:rPr>
+          <w:rFonts w:ascii="Agency FB" w:hAnsi="Agency FB"/>
+          <w:b/>
+          <w:bCs/>
           <w:color w:val="FF0000"/>
           <w:sz w:val="36"/>
           <w:szCs w:val="36"/>
@@ -1456,6 +2112,9 @@
       <w:pPr>
         <w:jc w:val="right"/>
         <w:rPr>
+          <w:rFonts w:ascii="Agency FB" w:hAnsi="Agency FB"/>
+          <w:b/>
+          <w:bCs/>
           <w:color w:val="FF0000"/>
           <w:sz w:val="36"/>
           <w:szCs w:val="36"/>
@@ -1464,6 +2123,9 @@
       </w:pPr>
       <w:r>
         <w:rPr>
+          <w:rFonts w:ascii="Agency FB" w:hAnsi="Agency FB"/>
+          <w:b/>
+          <w:bCs/>
           <w:color w:val="FF0000"/>
           <w:sz w:val="36"/>
           <w:szCs w:val="36"/>
@@ -1476,6 +2138,9 @@
       <w:pPr>
         <w:jc w:val="right"/>
         <w:rPr>
+          <w:rFonts w:ascii="Agency FB" w:hAnsi="Agency FB"/>
+          <w:b/>
+          <w:bCs/>
           <w:color w:val="000000" w:themeColor="text1"/>
           <w:sz w:val="36"/>
           <w:szCs w:val="36"/>
@@ -1487,6 +2152,9 @@
       <w:pPr>
         <w:jc w:val="right"/>
         <w:rPr>
+          <w:rFonts w:ascii="Agency FB" w:hAnsi="Agency FB"/>
+          <w:b/>
+          <w:bCs/>
           <w:color w:val="000000" w:themeColor="text1"/>
           <w:sz w:val="36"/>
           <w:szCs w:val="36"/>
@@ -1498,6 +2166,9 @@
       <w:pPr>
         <w:jc w:val="right"/>
         <w:rPr>
+          <w:rFonts w:ascii="Agency FB" w:hAnsi="Agency FB"/>
+          <w:b/>
+          <w:bCs/>
           <w:color w:val="000000" w:themeColor="text1"/>
           <w:sz w:val="36"/>
           <w:szCs w:val="36"/>
@@ -1509,6 +2180,9 @@
       <w:pPr>
         <w:jc w:val="right"/>
         <w:rPr>
+          <w:rFonts w:ascii="Agency FB" w:hAnsi="Agency FB"/>
+          <w:b/>
+          <w:bCs/>
           <w:color w:val="000000" w:themeColor="text1"/>
           <w:sz w:val="36"/>
           <w:szCs w:val="36"/>
@@ -1518,7 +2192,7 @@
     </w:p>
     <w:sectPr>
       <w:pgSz w:w="11906" w:h="16838"/>
-      <w:pgMar w:top="1440" w:right="1440" w:bottom="1440" w:left="1440" w:header="720" w:footer="720" w:gutter="0"/>
+      <w:pgMar w:top="720" w:right="720" w:bottom="720" w:left="720" w:header="720" w:footer="720" w:gutter="0"/>
       <w:pgBorders w:offsetFrom="page">
         <w:top w:val="thinThickSmallGap" w:sz="24" w:space="24" w:color="2E74B5" w:themeColor="accent5" w:themeShade="BF"/>
         <w:left w:val="thinThickSmallGap" w:sz="24" w:space="24" w:color="2E74B5" w:themeColor="accent5" w:themeShade="BF"/>
@@ -2268,25 +2942,26 @@
     <w:name w:val="List Table 5 Dark"/>
     <w:basedOn w:val="TableNormal"/>
     <w:uiPriority w:val="50"/>
-    <w:rsid w:val="00B973C4"/>
+    <w:rsid w:val="003D47A8"/>
     <w:pPr>
       <w:spacing w:after="0" w:line="240" w:lineRule="auto"/>
     </w:pPr>
     <w:rPr>
-      <w:color w:val="FFFFFF" w:themeColor="background1"/>
+      <w:rFonts w:ascii="Agency FB" w:hAnsi="Agency FB"/>
+      <w:b/>
     </w:rPr>
     <w:tblPr>
       <w:tblStyleRowBandSize w:val="1"/>
       <w:tblStyleColBandSize w:val="1"/>
       <w:tblBorders>
-        <w:top w:val="single" w:sz="24" w:space="0" w:color="000000" w:themeColor="text1"/>
-        <w:left w:val="single" w:sz="24" w:space="0" w:color="000000" w:themeColor="text1"/>
-        <w:bottom w:val="single" w:sz="24" w:space="0" w:color="000000" w:themeColor="text1"/>
-        <w:right w:val="single" w:sz="24" w:space="0" w:color="000000" w:themeColor="text1"/>
+        <w:top w:val="triple" w:sz="6" w:space="0" w:color="000000" w:themeColor="text1"/>
+        <w:left w:val="triple" w:sz="6" w:space="0" w:color="000000" w:themeColor="text1"/>
+        <w:bottom w:val="triple" w:sz="6" w:space="0" w:color="000000" w:themeColor="text1"/>
+        <w:right w:val="triple" w:sz="6" w:space="0" w:color="000000" w:themeColor="text1"/>
       </w:tblBorders>
     </w:tblPr>
     <w:tcPr>
-      <w:shd w:val="clear" w:color="auto" w:fill="000000" w:themeFill="text1"/>
+      <w:shd w:val="clear" w:color="auto" w:fill="E7E6E6" w:themeFill="background2"/>
     </w:tcPr>
     <w:tblStylePr w:type="firstRow">
       <w:rPr>
@@ -2694,4 +3369,36 @@
     </a:ext>
   </a:extLst>
 </a:theme>
+</file>
+
+<file path=word/webextensions/taskpanes.xml><?xml version="1.0" encoding="utf-8"?>
+<wetp:taskpanes xmlns:wetp="http://schemas.microsoft.com/office/webextensions/taskpanes/2010/11">
+  <wetp:taskpane dockstate="right" visibility="0" width="438" row="3">
+    <wetp:webextensionref xmlns:r="http://schemas.openxmlformats.org/officeDocument/2006/relationships" r:id="rId1"/>
+  </wetp:taskpane>
+</wetp:taskpanes>
+</file>
+
+<file path=word/webextensions/webextension1.xml><?xml version="1.0" encoding="utf-8"?>
+<we:webextension xmlns:we="http://schemas.microsoft.com/office/webextensions/webextension/2010/11" id="{7984B024-6160-4462-B7B2-6569E9A3BE4E}">
+  <we:reference id="wa200000113" version="1.0.0.0" store="en-US" storeType="OMEX"/>
+  <we:alternateReferences>
+    <we:reference id="wa200000113" version="1.0.0.0" store="WA200000113" storeType="OMEX"/>
+  </we:alternateReferences>
+  <we:properties/>
+  <we:bindings/>
+  <we:snapshot xmlns:r="http://schemas.openxmlformats.org/officeDocument/2006/relationships"/>
+</we:webextension>
+</file>
+
+<file path=customXml/item1.xml><?xml version="1.0" encoding="utf-8"?>
+<b:Sources xmlns:b="http://schemas.openxmlformats.org/officeDocument/2006/bibliography" xmlns="http://schemas.openxmlformats.org/officeDocument/2006/bibliography" SelectedStyle="\APASixthEditionOfficeOnline.xsl" StyleName="APA" Version="6"/>
+</file>
+
+<file path=customXml/itemProps1.xml><?xml version="1.0" encoding="utf-8"?>
+<ds:datastoreItem xmlns:ds="http://schemas.openxmlformats.org/officeDocument/2006/customXml" ds:itemID="{6AAD45A8-EAE3-422E-B9A6-4B8F1E39025D}">
+  <ds:schemaRefs>
+    <ds:schemaRef ds:uri="http://schemas.openxmlformats.org/officeDocument/2006/bibliography"/>
+  </ds:schemaRefs>
+</ds:datastoreItem>
 </file>
</xml_diff>

<commit_message>
Update Database Facebook project.docx
</commit_message>
<xml_diff>
--- a/Facebook Interface/Database Facebook project.docx
+++ b/Facebook Interface/Database Facebook project.docx
@@ -4,7 +4,7 @@
   <w:body>
     <w:p>
       <w:pPr>
-        <w:jc w:val="center"/>
+        <w:bidi w:val="0"/>
         <w:rPr>
           <w:rFonts w:ascii="Agency FB" w:hAnsi="Agency FB"/>
           <w:b/>
@@ -33,7 +33,7 @@
     </w:p>
     <w:p>
       <w:pPr>
-        <w:jc w:val="center"/>
+        <w:bidi w:val="0"/>
         <w:rPr>
           <w:rFonts w:ascii="Agency FB" w:hAnsi="Agency FB"/>
           <w:b/>
@@ -44,7 +44,6 @@
           <w:lang w:val="en-US"/>
         </w:rPr>
       </w:pPr>
-      <w:proofErr w:type="gramStart"/>
       <w:r>
         <w:rPr>
           <w:rFonts w:ascii="Agency FB" w:hAnsi="Agency FB"/>
@@ -55,20 +54,7 @@
           <w:szCs w:val="56"/>
           <w:lang w:val="en-US"/>
         </w:rPr>
-        <w:t>Participations :</w:t>
-      </w:r>
-      <w:proofErr w:type="gramEnd"/>
-      <w:r>
-        <w:rPr>
-          <w:rFonts w:ascii="Agency FB" w:hAnsi="Agency FB"/>
-          <w:b/>
-          <w:bCs/>
-          <w:color w:val="000000" w:themeColor="text1"/>
-          <w:sz w:val="56"/>
-          <w:szCs w:val="56"/>
-          <w:lang w:val="en-US"/>
-        </w:rPr>
-        <w:t>-</w:t>
+        <w:t>Participations: -</w:t>
       </w:r>
     </w:p>
     <w:tbl>
@@ -105,7 +91,7 @@
           </w:tcPr>
           <w:p>
             <w:pPr>
-              <w:jc w:val="center"/>
+              <w:bidi w:val="0"/>
               <w:rPr>
                 <w:color w:val="000000" w:themeColor="text1"/>
                 <w:sz w:val="56"/>
@@ -135,7 +121,7 @@
           </w:tcPr>
           <w:p>
             <w:pPr>
-              <w:jc w:val="center"/>
+              <w:bidi w:val="0"/>
               <w:cnfStyle w:val="100000000000" w:firstRow="1" w:lastRow="0" w:firstColumn="0" w:lastColumn="0" w:oddVBand="0" w:evenVBand="0" w:oddHBand="0" w:evenHBand="0" w:firstRowFirstColumn="0" w:firstRowLastColumn="0" w:lastRowFirstColumn="0" w:lastRowLastColumn="0"/>
               <w:rPr>
                 <w:color w:val="000000" w:themeColor="text1"/>
@@ -176,7 +162,7 @@
           </w:tcPr>
           <w:p>
             <w:pPr>
-              <w:jc w:val="center"/>
+              <w:bidi w:val="0"/>
               <w:rPr>
                 <w:color w:val="000000" w:themeColor="text1"/>
                 <w:sz w:val="32"/>
@@ -208,7 +194,7 @@
           </w:tcPr>
           <w:p>
             <w:pPr>
-              <w:jc w:val="center"/>
+              <w:bidi w:val="0"/>
               <w:cnfStyle w:val="000000100000" w:firstRow="0" w:lastRow="0" w:firstColumn="0" w:lastColumn="0" w:oddVBand="0" w:evenVBand="0" w:oddHBand="1" w:evenHBand="0" w:firstRowFirstColumn="0" w:firstRowLastColumn="0" w:lastRowFirstColumn="0" w:lastRowLastColumn="0"/>
               <w:rPr>
                 <w:bCs/>
@@ -219,7 +205,6 @@
                 <w:lang w:val="en-US" w:bidi="ar-EG"/>
               </w:rPr>
             </w:pPr>
-            <w:proofErr w:type="gramStart"/>
             <w:r>
               <w:rPr>
                 <w:bCs/>
@@ -229,19 +214,7 @@
                 <w:rtl/>
                 <w:lang w:val="en-US" w:bidi="ar-EG"/>
               </w:rPr>
-              <w:t>عبدالله</w:t>
-            </w:r>
-            <w:proofErr w:type="gramEnd"/>
-            <w:r>
-              <w:rPr>
-                <w:bCs/>
-                <w:color w:val="000000" w:themeColor="text1"/>
-                <w:sz w:val="32"/>
-                <w:szCs w:val="32"/>
-                <w:rtl/>
-                <w:lang w:val="en-US" w:bidi="ar-EG"/>
-              </w:rPr>
-              <w:t xml:space="preserve"> حسين إبراهيم حسين محمد </w:t>
+              <w:t xml:space="preserve">عبدالله حسين إبراهيم حسين محمد </w:t>
             </w:r>
           </w:p>
         </w:tc>
@@ -262,7 +235,7 @@
           </w:tcPr>
           <w:p>
             <w:pPr>
-              <w:jc w:val="center"/>
+              <w:bidi w:val="0"/>
               <w:rPr>
                 <w:color w:val="000000" w:themeColor="text1"/>
                 <w:sz w:val="32"/>
@@ -290,7 +263,7 @@
           </w:tcPr>
           <w:p>
             <w:pPr>
-              <w:jc w:val="center"/>
+              <w:bidi w:val="0"/>
               <w:cnfStyle w:val="000000000000" w:firstRow="0" w:lastRow="0" w:firstColumn="0" w:lastColumn="0" w:oddVBand="0" w:evenVBand="0" w:oddHBand="0" w:evenHBand="0" w:firstRowFirstColumn="0" w:firstRowLastColumn="0" w:lastRowFirstColumn="0" w:lastRowLastColumn="0"/>
               <w:rPr>
                 <w:bCs/>
@@ -334,7 +307,7 @@
           </w:tcPr>
           <w:p>
             <w:pPr>
-              <w:jc w:val="center"/>
+              <w:bidi w:val="0"/>
               <w:rPr>
                 <w:color w:val="FF0000"/>
                 <w:sz w:val="56"/>
@@ -366,7 +339,7 @@
           </w:tcPr>
           <w:p>
             <w:pPr>
-              <w:jc w:val="center"/>
+              <w:bidi w:val="0"/>
               <w:cnfStyle w:val="000000100000" w:firstRow="0" w:lastRow="0" w:firstColumn="0" w:lastColumn="0" w:oddVBand="0" w:evenVBand="0" w:oddHBand="1" w:evenHBand="0" w:firstRowFirstColumn="0" w:firstRowLastColumn="0" w:lastRowFirstColumn="0" w:lastRowLastColumn="0"/>
               <w:rPr>
                 <w:bCs/>
@@ -386,31 +359,7 @@
                 <w:rtl/>
                 <w:lang w:val="en-US"/>
               </w:rPr>
-              <w:t xml:space="preserve">زياد </w:t>
-            </w:r>
-            <w:proofErr w:type="gramStart"/>
-            <w:r>
-              <w:rPr>
-                <w:bCs/>
-                <w:color w:val="000000" w:themeColor="text1"/>
-                <w:sz w:val="32"/>
-                <w:szCs w:val="32"/>
-                <w:rtl/>
-                <w:lang w:val="en-US"/>
-              </w:rPr>
-              <w:t>اشرف</w:t>
-            </w:r>
-            <w:proofErr w:type="gramEnd"/>
-            <w:r>
-              <w:rPr>
-                <w:bCs/>
-                <w:color w:val="000000" w:themeColor="text1"/>
-                <w:sz w:val="32"/>
-                <w:szCs w:val="32"/>
-                <w:rtl/>
-                <w:lang w:val="en-US"/>
-              </w:rPr>
-              <w:t xml:space="preserve"> إبراهيم طاهر </w:t>
+              <w:t xml:space="preserve">زياد اشرف إبراهيم طاهر </w:t>
             </w:r>
           </w:p>
         </w:tc>
@@ -431,7 +380,7 @@
           </w:tcPr>
           <w:p>
             <w:pPr>
-              <w:jc w:val="center"/>
+              <w:bidi w:val="0"/>
               <w:rPr>
                 <w:color w:val="FF0000"/>
                 <w:sz w:val="32"/>
@@ -460,7 +409,7 @@
           </w:tcPr>
           <w:p>
             <w:pPr>
-              <w:jc w:val="center"/>
+              <w:bidi w:val="0"/>
               <w:cnfStyle w:val="000000000000" w:firstRow="0" w:lastRow="0" w:firstColumn="0" w:lastColumn="0" w:oddVBand="0" w:evenVBand="0" w:oddHBand="0" w:evenHBand="0" w:firstRowFirstColumn="0" w:firstRowLastColumn="0" w:lastRowFirstColumn="0" w:lastRowLastColumn="0"/>
               <w:rPr>
                 <w:bCs/>
@@ -505,7 +454,7 @@
           </w:tcPr>
           <w:p>
             <w:pPr>
-              <w:jc w:val="center"/>
+              <w:bidi w:val="0"/>
               <w:rPr>
                 <w:color w:val="FF0000"/>
                 <w:sz w:val="32"/>
@@ -537,7 +486,7 @@
           </w:tcPr>
           <w:p>
             <w:pPr>
-              <w:jc w:val="center"/>
+              <w:bidi w:val="0"/>
               <w:cnfStyle w:val="000000100000" w:firstRow="0" w:lastRow="0" w:firstColumn="0" w:lastColumn="0" w:oddVBand="0" w:evenVBand="0" w:oddHBand="1" w:evenHBand="0" w:firstRowFirstColumn="0" w:firstRowLastColumn="0" w:lastRowFirstColumn="0" w:lastRowLastColumn="0"/>
               <w:rPr>
                 <w:bCs/>
@@ -548,7 +497,6 @@
                 <w:lang w:val="en-US"/>
               </w:rPr>
             </w:pPr>
-            <w:proofErr w:type="gramStart"/>
             <w:r>
               <w:rPr>
                 <w:bCs/>
@@ -558,19 +506,7 @@
                 <w:rtl/>
                 <w:lang w:val="en-US"/>
               </w:rPr>
-              <w:t>عبدالرحمن</w:t>
-            </w:r>
-            <w:proofErr w:type="gramEnd"/>
-            <w:r>
-              <w:rPr>
-                <w:bCs/>
-                <w:color w:val="000000" w:themeColor="text1"/>
-                <w:sz w:val="32"/>
-                <w:szCs w:val="32"/>
-                <w:rtl/>
-                <w:lang w:val="en-US"/>
-              </w:rPr>
-              <w:t xml:space="preserve"> اشرف رجب</w:t>
+              <w:t>عبدالرحمن اشرف رجب</w:t>
             </w:r>
           </w:p>
         </w:tc>
@@ -578,7 +514,7 @@
     </w:tbl>
     <w:p>
       <w:pPr>
-        <w:jc w:val="center"/>
+        <w:bidi w:val="0"/>
         <w:rPr>
           <w:rFonts w:ascii="Agency FB" w:hAnsi="Agency FB"/>
           <w:b/>
@@ -601,7 +537,6 @@
         </w:rPr>
         <w:t xml:space="preserve">ER </w:t>
       </w:r>
-      <w:proofErr w:type="gramStart"/>
       <w:r>
         <w:rPr>
           <w:rFonts w:ascii="Agency FB" w:hAnsi="Agency FB"/>
@@ -612,25 +547,12 @@
           <w:szCs w:val="56"/>
           <w:lang w:val="en-US"/>
         </w:rPr>
-        <w:t>Diagram :</w:t>
-      </w:r>
-      <w:proofErr w:type="gramEnd"/>
-      <w:r>
-        <w:rPr>
-          <w:rFonts w:ascii="Agency FB" w:hAnsi="Agency FB"/>
-          <w:b/>
-          <w:bCs/>
-          <w:color w:val="000000" w:themeColor="text1"/>
-          <w:sz w:val="56"/>
-          <w:szCs w:val="56"/>
-          <w:lang w:val="en-US"/>
-        </w:rPr>
-        <w:t>-</w:t>
+        <w:t>Diagram: -</w:t>
       </w:r>
     </w:p>
     <w:p>
       <w:pPr>
-        <w:jc w:val="center"/>
+        <w:bidi w:val="0"/>
         <w:rPr>
           <w:rFonts w:ascii="Agency FB" w:hAnsi="Agency FB"/>
           <w:b/>
@@ -697,7 +619,7 @@
     </w:p>
     <w:p>
       <w:pPr>
-        <w:jc w:val="center"/>
+        <w:bidi w:val="0"/>
         <w:rPr>
           <w:rFonts w:ascii="Agency FB" w:hAnsi="Agency FB"/>
           <w:b/>
@@ -711,7 +633,7 @@
     </w:p>
     <w:p>
       <w:pPr>
-        <w:jc w:val="center"/>
+        <w:bidi w:val="0"/>
         <w:rPr>
           <w:rFonts w:ascii="Agency FB" w:hAnsi="Agency FB"/>
           <w:b/>
@@ -722,7 +644,6 @@
           <w:lang w:val="en-US"/>
         </w:rPr>
       </w:pPr>
-      <w:proofErr w:type="gramStart"/>
       <w:r>
         <w:rPr>
           <w:rFonts w:ascii="Agency FB" w:hAnsi="Agency FB"/>
@@ -734,25 +655,12 @@
           <w:lang w:val="en-US"/>
         </w:rPr>
         <w:lastRenderedPageBreak/>
-        <w:t>Schema :</w:t>
-      </w:r>
-      <w:proofErr w:type="gramEnd"/>
-      <w:r>
-        <w:rPr>
-          <w:rFonts w:ascii="Agency FB" w:hAnsi="Agency FB"/>
-          <w:b/>
-          <w:bCs/>
-          <w:color w:val="000000" w:themeColor="text1"/>
-          <w:sz w:val="56"/>
-          <w:szCs w:val="56"/>
-          <w:lang w:val="en-US"/>
-        </w:rPr>
-        <w:t>-</w:t>
+        <w:t>Schema :-</w:t>
       </w:r>
     </w:p>
     <w:p>
       <w:pPr>
-        <w:jc w:val="right"/>
+        <w:bidi w:val="0"/>
         <w:rPr>
           <w:rFonts w:ascii="Agency FB" w:hAnsi="Agency FB"/>
           <w:b/>
@@ -778,7 +686,7 @@
     </w:p>
     <w:p>
       <w:pPr>
-        <w:jc w:val="right"/>
+        <w:bidi w:val="0"/>
         <w:rPr>
           <w:rFonts w:ascii="Agency FB" w:hAnsi="Agency FB"/>
           <w:b/>
@@ -998,46 +906,19 @@
           <w:u w:val="single"/>
           <w:lang w:val="en-US" w:bidi="ar-EG"/>
         </w:rPr>
-        <w:t>(user_</w:t>
-      </w:r>
-      <w:proofErr w:type="gramStart"/>
-      <w:r>
-        <w:rPr>
-          <w:rFonts w:ascii="Agency FB" w:hAnsi="Agency FB"/>
-          <w:b/>
-          <w:bCs/>
-          <w:color w:val="000000" w:themeColor="text1"/>
-          <w:sz w:val="36"/>
-          <w:szCs w:val="36"/>
-          <w:u w:val="single"/>
-          <w:lang w:val="en-US" w:bidi="ar-EG"/>
-        </w:rPr>
-        <w:t>id</w:t>
-      </w:r>
-      <w:r>
-        <w:rPr>
-          <w:rFonts w:ascii="Agency FB" w:hAnsi="Agency FB"/>
-          <w:b/>
-          <w:bCs/>
-          <w:color w:val="000000" w:themeColor="text1"/>
-          <w:sz w:val="36"/>
-          <w:szCs w:val="36"/>
-          <w:lang w:val="en-US" w:bidi="ar-EG"/>
-        </w:rPr>
-        <w:t>,Fname</w:t>
-      </w:r>
-      <w:proofErr w:type="gramEnd"/>
-      <w:r>
-        <w:rPr>
-          <w:rFonts w:ascii="Agency FB" w:hAnsi="Agency FB"/>
-          <w:b/>
-          <w:bCs/>
-          <w:color w:val="000000" w:themeColor="text1"/>
-          <w:sz w:val="36"/>
-          <w:szCs w:val="36"/>
-          <w:lang w:val="en-US" w:bidi="ar-EG"/>
-        </w:rPr>
-        <w:t>,Lname,Date_of_Birth,Password,Phone,Faculty,Relationship,</w:t>
+        <w:t>(user_id</w:t>
+      </w:r>
+      <w:r>
+        <w:rPr>
+          <w:rFonts w:ascii="Agency FB" w:hAnsi="Agency FB"/>
+          <w:b/>
+          <w:bCs/>
+          <w:color w:val="000000" w:themeColor="text1"/>
+          <w:sz w:val="36"/>
+          <w:szCs w:val="36"/>
+          <w:lang w:val="en-US" w:bidi="ar-EG"/>
+        </w:rPr>
+        <w:t>,Fname,Lname,Date_of_Birth,Password,Phone,Faculty,Relationship,</w:t>
       </w:r>
       <w:r>
         <w:rPr>
@@ -1066,7 +947,7 @@
     </w:p>
     <w:p>
       <w:pPr>
-        <w:jc w:val="right"/>
+        <w:bidi w:val="0"/>
         <w:rPr>
           <w:rFonts w:ascii="Agency FB" w:hAnsi="Agency FB"/>
           <w:b/>
@@ -1100,51 +981,24 @@
           <w:u w:val="single"/>
           <w:lang w:val="en-US" w:bidi="ar-EG"/>
         </w:rPr>
-        <w:t>post_</w:t>
-      </w:r>
-      <w:proofErr w:type="gramStart"/>
-      <w:r>
-        <w:rPr>
-          <w:rFonts w:ascii="Agency FB" w:hAnsi="Agency FB"/>
-          <w:b/>
-          <w:bCs/>
-          <w:color w:val="000000" w:themeColor="text1"/>
-          <w:sz w:val="36"/>
-          <w:szCs w:val="36"/>
-          <w:u w:val="single"/>
-          <w:lang w:val="en-US" w:bidi="ar-EG"/>
-        </w:rPr>
-        <w:t>id</w:t>
-      </w:r>
-      <w:r>
-        <w:rPr>
-          <w:rFonts w:ascii="Agency FB" w:hAnsi="Agency FB"/>
-          <w:b/>
-          <w:bCs/>
-          <w:color w:val="000000" w:themeColor="text1"/>
-          <w:sz w:val="36"/>
-          <w:szCs w:val="36"/>
-          <w:lang w:val="en-US" w:bidi="ar-EG"/>
-        </w:rPr>
-        <w:t>,likes</w:t>
-      </w:r>
-      <w:proofErr w:type="gramEnd"/>
-      <w:r>
-        <w:rPr>
-          <w:rFonts w:ascii="Agency FB" w:hAnsi="Agency FB"/>
-          <w:b/>
-          <w:bCs/>
-          <w:color w:val="000000" w:themeColor="text1"/>
-          <w:sz w:val="36"/>
-          <w:szCs w:val="36"/>
-          <w:lang w:val="en-US" w:bidi="ar-EG"/>
-        </w:rPr>
-        <w:t>,date_of_creation,created_by,title)</w:t>
+        <w:t>post_id</w:t>
+      </w:r>
+      <w:r>
+        <w:rPr>
+          <w:rFonts w:ascii="Agency FB" w:hAnsi="Agency FB"/>
+          <w:b/>
+          <w:bCs/>
+          <w:color w:val="000000" w:themeColor="text1"/>
+          <w:sz w:val="36"/>
+          <w:szCs w:val="36"/>
+          <w:lang w:val="en-US" w:bidi="ar-EG"/>
+        </w:rPr>
+        <w:t>,likes,date_of_creation,created_by,title)</w:t>
       </w:r>
     </w:p>
     <w:p>
       <w:pPr>
-        <w:jc w:val="right"/>
+        <w:bidi w:val="0"/>
         <w:rPr>
           <w:rFonts w:ascii="Agency FB" w:hAnsi="Agency FB"/>
           <w:b/>
@@ -1167,7 +1021,6 @@
         </w:rPr>
         <w:t>Page(</w:t>
       </w:r>
-      <w:proofErr w:type="spellStart"/>
       <w:r>
         <w:rPr>
           <w:rFonts w:ascii="Agency FB" w:hAnsi="Agency FB"/>
@@ -1179,64 +1032,24 @@
           <w:u w:val="single"/>
           <w:lang w:val="en-US" w:bidi="ar-EG"/>
         </w:rPr>
-        <w:t>p_</w:t>
-      </w:r>
-      <w:proofErr w:type="gramStart"/>
-      <w:r>
-        <w:rPr>
-          <w:rFonts w:ascii="Agency FB" w:hAnsi="Agency FB"/>
-          <w:b/>
-          <w:bCs/>
-          <w:color w:val="000000" w:themeColor="text1"/>
-          <w:sz w:val="36"/>
-          <w:szCs w:val="36"/>
-          <w:u w:val="single"/>
-          <w:lang w:val="en-US" w:bidi="ar-EG"/>
-        </w:rPr>
-        <w:t>id</w:t>
-      </w:r>
-      <w:r>
-        <w:rPr>
-          <w:rFonts w:ascii="Agency FB" w:hAnsi="Agency FB"/>
-          <w:b/>
-          <w:bCs/>
-          <w:color w:val="000000" w:themeColor="text1"/>
-          <w:sz w:val="36"/>
-          <w:szCs w:val="36"/>
-          <w:lang w:val="en-US" w:bidi="ar-EG"/>
-        </w:rPr>
-        <w:t>,Page</w:t>
-      </w:r>
-      <w:proofErr w:type="gramEnd"/>
-      <w:r>
-        <w:rPr>
-          <w:rFonts w:ascii="Agency FB" w:hAnsi="Agency FB"/>
-          <w:b/>
-          <w:bCs/>
-          <w:color w:val="000000" w:themeColor="text1"/>
-          <w:sz w:val="36"/>
-          <w:szCs w:val="36"/>
-          <w:lang w:val="en-US" w:bidi="ar-EG"/>
-        </w:rPr>
-        <w:t>_date_of_creation,p_name,total_likes</w:t>
-      </w:r>
-      <w:proofErr w:type="spellEnd"/>
-      <w:r>
-        <w:rPr>
-          <w:rFonts w:ascii="Agency FB" w:hAnsi="Agency FB"/>
-          <w:b/>
-          <w:bCs/>
-          <w:color w:val="000000" w:themeColor="text1"/>
-          <w:sz w:val="36"/>
-          <w:szCs w:val="36"/>
-          <w:lang w:val="en-US" w:bidi="ar-EG"/>
-        </w:rPr>
-        <w:t>)</w:t>
+        <w:t>p_id</w:t>
+      </w:r>
+      <w:r>
+        <w:rPr>
+          <w:rFonts w:ascii="Agency FB" w:hAnsi="Agency FB"/>
+          <w:b/>
+          <w:bCs/>
+          <w:color w:val="000000" w:themeColor="text1"/>
+          <w:sz w:val="36"/>
+          <w:szCs w:val="36"/>
+          <w:lang w:val="en-US" w:bidi="ar-EG"/>
+        </w:rPr>
+        <w:t>,Page_date_of_creation,p_name,total_likes)</w:t>
       </w:r>
     </w:p>
     <w:p>
       <w:pPr>
-        <w:jc w:val="right"/>
+        <w:bidi w:val="0"/>
         <w:rPr>
           <w:rFonts w:ascii="Agency FB" w:hAnsi="Agency FB"/>
           <w:b/>
@@ -1262,14 +1075,15 @@
     </w:p>
     <w:p>
       <w:pPr>
-        <w:jc w:val="right"/>
-        <w:rPr>
-          <w:rFonts w:ascii="Agency FB" w:hAnsi="Agency FB"/>
-          <w:b/>
-          <w:bCs/>
-          <w:color w:val="FF0000"/>
-          <w:sz w:val="36"/>
-          <w:szCs w:val="36"/>
+        <w:bidi w:val="0"/>
+        <w:rPr>
+          <w:rFonts w:ascii="Agency FB" w:hAnsi="Agency FB"/>
+          <w:b/>
+          <w:bCs/>
+          <w:color w:val="000000" w:themeColor="text1"/>
+          <w:sz w:val="36"/>
+          <w:szCs w:val="36"/>
+          <w:rtl/>
           <w:lang w:val="en-US" w:bidi="ar-EG"/>
         </w:rPr>
       </w:pPr>
@@ -1285,7 +1099,6 @@
         </w:rPr>
         <w:t>Chat (</w:t>
       </w:r>
-      <w:proofErr w:type="spellStart"/>
       <w:r>
         <w:rPr>
           <w:rFonts w:ascii="Agency FB" w:hAnsi="Agency FB"/>
@@ -1312,7 +1125,6 @@
         </w:rPr>
         <w:t>id</w:t>
       </w:r>
-      <w:proofErr w:type="spellEnd"/>
       <w:r>
         <w:rPr>
           <w:rFonts w:ascii="Agency FB" w:hAnsi="Agency FB"/>
@@ -1383,339 +1195,59 @@
           <w:szCs w:val="36"/>
           <w:lang w:val="en-US" w:bidi="ar-EG"/>
         </w:rPr>
-        <w:t xml:space="preserve">id, </w:t>
-      </w:r>
-      <w:proofErr w:type="spellStart"/>
-      <w:proofErr w:type="gramStart"/>
-      <w:r>
-        <w:rPr>
-          <w:rFonts w:ascii="Agency FB" w:hAnsi="Agency FB"/>
-          <w:b/>
-          <w:bCs/>
-          <w:color w:val="000000" w:themeColor="text1"/>
-          <w:sz w:val="36"/>
-          <w:szCs w:val="36"/>
-          <w:lang w:val="en-US" w:bidi="ar-EG"/>
-        </w:rPr>
-        <w:t>text</w:t>
-      </w:r>
-      <w:r>
-        <w:rPr>
-          <w:rFonts w:ascii="Agency FB" w:hAnsi="Agency FB"/>
-          <w:b/>
-          <w:bCs/>
-          <w:color w:val="000000" w:themeColor="text1"/>
-          <w:sz w:val="36"/>
-          <w:szCs w:val="36"/>
-          <w:lang w:val="en-US" w:bidi="ar-EG"/>
-        </w:rPr>
-        <w:t>,time</w:t>
-      </w:r>
-      <w:proofErr w:type="spellEnd"/>
-      <w:proofErr w:type="gramEnd"/>
-      <w:r>
-        <w:rPr>
-          <w:rFonts w:ascii="Agency FB" w:hAnsi="Agency FB"/>
-          <w:b/>
-          <w:bCs/>
-          <w:color w:val="000000" w:themeColor="text1"/>
-          <w:sz w:val="36"/>
-          <w:szCs w:val="36"/>
-          <w:lang w:val="en-US" w:bidi="ar-EG"/>
-        </w:rPr>
-        <w:t xml:space="preserve">) </w:t>
-      </w:r>
-      <w:r>
-        <w:rPr>
-          <w:rFonts w:ascii="Agency FB" w:hAnsi="Agency FB"/>
-          <w:b/>
-          <w:bCs/>
-          <w:color w:val="FF0000"/>
-          <w:sz w:val="36"/>
-          <w:szCs w:val="36"/>
-          <w:lang w:val="en-US" w:bidi="ar-EG"/>
-        </w:rPr>
-        <w:t>“</w:t>
-      </w:r>
-      <w:r>
-        <w:rPr>
-          <w:rFonts w:ascii="Agency FB" w:hAnsi="Agency FB"/>
-          <w:b/>
-          <w:bCs/>
-          <w:color w:val="FF0000"/>
-          <w:sz w:val="36"/>
-          <w:szCs w:val="36"/>
-          <w:lang w:val="en-US" w:bidi="ar-EG"/>
-        </w:rPr>
-        <w:t xml:space="preserve">many to many </w:t>
-      </w:r>
-      <w:r>
-        <w:rPr>
-          <w:rFonts w:ascii="Agency FB" w:hAnsi="Agency FB"/>
-          <w:b/>
-          <w:bCs/>
-          <w:color w:val="FF0000"/>
-          <w:sz w:val="36"/>
-          <w:szCs w:val="36"/>
-          <w:lang w:val="en-US" w:bidi="ar-EG"/>
-        </w:rPr>
-        <w:t xml:space="preserve">Relation between user entity and itself such as : user1_id and user2_id are connected with FK to </w:t>
-      </w:r>
-      <w:proofErr w:type="spellStart"/>
-      <w:r>
-        <w:rPr>
-          <w:rFonts w:ascii="Agency FB" w:hAnsi="Agency FB"/>
-          <w:b/>
-          <w:bCs/>
-          <w:color w:val="FF0000"/>
-          <w:sz w:val="36"/>
-          <w:szCs w:val="36"/>
-          <w:lang w:val="en-US" w:bidi="ar-EG"/>
-        </w:rPr>
-        <w:t>user_id</w:t>
-      </w:r>
-      <w:proofErr w:type="spellEnd"/>
-      <w:r>
-        <w:rPr>
-          <w:rFonts w:ascii="Agency FB" w:hAnsi="Agency FB"/>
-          <w:b/>
-          <w:bCs/>
-          <w:color w:val="FF0000"/>
-          <w:sz w:val="36"/>
-          <w:szCs w:val="36"/>
-          <w:lang w:val="en-US" w:bidi="ar-EG"/>
-        </w:rPr>
-        <w:t xml:space="preserve"> in User </w:t>
-      </w:r>
-      <w:proofErr w:type="spellStart"/>
-      <w:r>
-        <w:rPr>
-          <w:rFonts w:ascii="Agency FB" w:hAnsi="Agency FB"/>
-          <w:b/>
-          <w:bCs/>
-          <w:color w:val="FF0000"/>
-          <w:sz w:val="36"/>
-          <w:szCs w:val="36"/>
-          <w:lang w:val="en-US" w:bidi="ar-EG"/>
-        </w:rPr>
-        <w:t>entity</w:t>
-      </w:r>
-      <w:r>
-        <w:rPr>
-          <w:rFonts w:ascii="Agency FB" w:hAnsi="Agency FB"/>
-          <w:b/>
-          <w:bCs/>
-          <w:color w:val="FF0000"/>
-          <w:sz w:val="36"/>
-          <w:szCs w:val="36"/>
-          <w:lang w:val="en-US" w:bidi="ar-EG"/>
-        </w:rPr>
-        <w:t>,and</w:t>
-      </w:r>
-      <w:proofErr w:type="spellEnd"/>
-      <w:r>
-        <w:rPr>
-          <w:rFonts w:ascii="Agency FB" w:hAnsi="Agency FB"/>
-          <w:b/>
-          <w:bCs/>
-          <w:color w:val="FF0000"/>
-          <w:sz w:val="36"/>
-          <w:szCs w:val="36"/>
-          <w:lang w:val="en-US" w:bidi="ar-EG"/>
-        </w:rPr>
-        <w:t xml:space="preserve"> </w:t>
-      </w:r>
-      <w:proofErr w:type="spellStart"/>
-      <w:r>
-        <w:rPr>
-          <w:rFonts w:ascii="Agency FB" w:hAnsi="Agency FB"/>
-          <w:b/>
-          <w:bCs/>
-          <w:color w:val="FF0000"/>
-          <w:sz w:val="36"/>
-          <w:szCs w:val="36"/>
-          <w:lang w:val="en-US" w:bidi="ar-EG"/>
-        </w:rPr>
-        <w:t>chat_id</w:t>
-      </w:r>
-      <w:proofErr w:type="spellEnd"/>
-      <w:r>
-        <w:rPr>
-          <w:rFonts w:ascii="Agency FB" w:hAnsi="Agency FB"/>
-          <w:b/>
-          <w:bCs/>
-          <w:color w:val="FF0000"/>
-          <w:sz w:val="36"/>
-          <w:szCs w:val="36"/>
-          <w:lang w:val="en-US" w:bidi="ar-EG"/>
-        </w:rPr>
-        <w:t xml:space="preserve"> is the primary key</w:t>
-      </w:r>
-      <w:r>
-        <w:rPr>
-          <w:rFonts w:ascii="Agency FB" w:hAnsi="Agency FB"/>
-          <w:b/>
-          <w:bCs/>
-          <w:color w:val="FF0000"/>
-          <w:sz w:val="36"/>
-          <w:szCs w:val="36"/>
-          <w:lang w:val="en-US" w:bidi="ar-EG"/>
-        </w:rPr>
-        <w:t>”</w:t>
+        <w:t>id, text</w:t>
+      </w:r>
+      <w:r>
+        <w:rPr>
+          <w:rFonts w:ascii="Agency FB" w:hAnsi="Agency FB"/>
+          <w:b/>
+          <w:bCs/>
+          <w:color w:val="000000" w:themeColor="text1"/>
+          <w:sz w:val="36"/>
+          <w:szCs w:val="36"/>
+          <w:lang w:val="en-US" w:bidi="ar-EG"/>
+        </w:rPr>
+        <w:t xml:space="preserve">,time) </w:t>
       </w:r>
     </w:p>
     <w:p>
       <w:pPr>
-        <w:jc w:val="right"/>
-        <w:rPr>
-          <w:rFonts w:ascii="Agency FB" w:hAnsi="Agency FB"/>
-          <w:b/>
-          <w:bCs/>
-          <w:color w:val="FF0000"/>
-          <w:sz w:val="36"/>
-          <w:szCs w:val="36"/>
+        <w:bidi w:val="0"/>
+        <w:rPr>
+          <w:rFonts w:ascii="Agency FB" w:hAnsi="Agency FB"/>
+          <w:b/>
+          <w:bCs/>
+          <w:color w:val="C00000"/>
+          <w:sz w:val="36"/>
+          <w:szCs w:val="36"/>
+          <w:rtl/>
           <w:lang w:val="en-US" w:bidi="ar-EG"/>
         </w:rPr>
       </w:pPr>
-      <w:proofErr w:type="spellStart"/>
-      <w:r>
-        <w:rPr>
-          <w:rFonts w:ascii="Agency FB" w:hAnsi="Agency FB"/>
-          <w:b/>
-          <w:bCs/>
-          <w:color w:val="000000" w:themeColor="text1"/>
-          <w:sz w:val="36"/>
-          <w:szCs w:val="36"/>
-          <w:lang w:val="en-US" w:bidi="ar-EG"/>
-        </w:rPr>
-        <w:t>Friend_</w:t>
-      </w:r>
-      <w:proofErr w:type="gramStart"/>
-      <w:r>
-        <w:rPr>
-          <w:rFonts w:ascii="Agency FB" w:hAnsi="Agency FB"/>
-          <w:b/>
-          <w:bCs/>
-          <w:color w:val="000000" w:themeColor="text1"/>
-          <w:sz w:val="36"/>
-          <w:szCs w:val="36"/>
-          <w:lang w:val="en-US" w:bidi="ar-EG"/>
-        </w:rPr>
-        <w:t>with</w:t>
-      </w:r>
-      <w:proofErr w:type="spellEnd"/>
-      <w:r>
-        <w:rPr>
-          <w:rFonts w:ascii="Agency FB" w:hAnsi="Agency FB"/>
-          <w:b/>
-          <w:bCs/>
-          <w:color w:val="000000" w:themeColor="text1"/>
-          <w:sz w:val="36"/>
-          <w:szCs w:val="36"/>
-          <w:u w:val="single"/>
-          <w:lang w:val="en-US" w:bidi="ar-EG"/>
-        </w:rPr>
-        <w:t>(</w:t>
-      </w:r>
-      <w:proofErr w:type="gramEnd"/>
-      <w:r>
-        <w:rPr>
-          <w:rFonts w:ascii="Agency FB" w:hAnsi="Agency FB"/>
-          <w:b/>
-          <w:bCs/>
-          <w:color w:val="000000" w:themeColor="text1"/>
-          <w:sz w:val="36"/>
-          <w:szCs w:val="36"/>
-          <w:u w:val="single"/>
-          <w:lang w:val="en-US" w:bidi="ar-EG"/>
-        </w:rPr>
-        <w:t>Friend_id</w:t>
-      </w:r>
-      <w:r>
-        <w:rPr>
-          <w:rFonts w:ascii="Agency FB" w:hAnsi="Agency FB"/>
-          <w:b/>
-          <w:bCs/>
-          <w:color w:val="000000" w:themeColor="text1"/>
-          <w:sz w:val="36"/>
-          <w:szCs w:val="36"/>
-          <w:lang w:val="en-US" w:bidi="ar-EG"/>
-        </w:rPr>
-        <w:t>,</w:t>
-      </w:r>
-      <w:r>
-        <w:rPr>
-          <w:rFonts w:ascii="Agency FB" w:hAnsi="Agency FB"/>
-          <w:b/>
-          <w:bCs/>
-          <w:color w:val="000000" w:themeColor="text1"/>
-          <w:sz w:val="36"/>
-          <w:szCs w:val="36"/>
-          <w:lang w:val="en-US" w:bidi="ar-EG"/>
-        </w:rPr>
-        <w:t>user1_id,user2_id,</w:t>
-      </w:r>
-      <w:r>
-        <w:rPr>
-          <w:rFonts w:ascii="Agency FB" w:hAnsi="Agency FB"/>
-          <w:b/>
-          <w:bCs/>
-          <w:color w:val="000000" w:themeColor="text1"/>
-          <w:sz w:val="36"/>
-          <w:szCs w:val="36"/>
-          <w:lang w:val="en-US" w:bidi="ar-EG"/>
-        </w:rPr>
-        <w:t>date)</w:t>
-      </w:r>
-      <w:r>
-        <w:rPr>
-          <w:rFonts w:ascii="Agency FB" w:hAnsi="Agency FB"/>
-          <w:b/>
-          <w:bCs/>
-          <w:color w:val="FF0000"/>
-          <w:sz w:val="36"/>
-          <w:szCs w:val="36"/>
-          <w:lang w:val="en-US" w:bidi="ar-EG"/>
-        </w:rPr>
-        <w:t xml:space="preserve">”many to many relation between user entity and itself such as : user1_id and user2_id are connected with FK to </w:t>
-      </w:r>
-      <w:proofErr w:type="spellStart"/>
-      <w:r>
-        <w:rPr>
-          <w:rFonts w:ascii="Agency FB" w:hAnsi="Agency FB"/>
-          <w:b/>
-          <w:bCs/>
-          <w:color w:val="FF0000"/>
-          <w:sz w:val="36"/>
-          <w:szCs w:val="36"/>
-          <w:lang w:val="en-US" w:bidi="ar-EG"/>
-        </w:rPr>
-        <w:t>user_id</w:t>
-      </w:r>
-      <w:proofErr w:type="spellEnd"/>
-      <w:r>
-        <w:rPr>
-          <w:rFonts w:ascii="Agency FB" w:hAnsi="Agency FB"/>
-          <w:b/>
-          <w:bCs/>
-          <w:color w:val="FF0000"/>
-          <w:sz w:val="36"/>
-          <w:szCs w:val="36"/>
-          <w:lang w:val="en-US" w:bidi="ar-EG"/>
-        </w:rPr>
-        <w:t xml:space="preserve"> in User entity”</w:t>
+      <w:r>
+        <w:rPr>
+          <w:rFonts w:ascii="Agency FB" w:hAnsi="Agency FB"/>
+          <w:b/>
+          <w:bCs/>
+          <w:color w:val="C00000"/>
+          <w:sz w:val="36"/>
+          <w:szCs w:val="36"/>
+          <w:lang w:val="en-US" w:bidi="ar-EG"/>
+        </w:rPr>
+        <w:t>There is a "many-to-many" relationship within the user entity itself, where both user1_id and user2_id are linked to the user_id in the User entity using foreign keys, and the chat_id serves as the primary key.</w:t>
       </w:r>
     </w:p>
     <w:p>
       <w:pPr>
-        <w:jc w:val="right"/>
-        <w:rPr>
-          <w:rFonts w:ascii="Agency FB" w:hAnsi="Agency FB"/>
-          <w:b/>
-          <w:bCs/>
-          <w:color w:val="FF0000"/>
-          <w:sz w:val="36"/>
-          <w:szCs w:val="36"/>
+        <w:bidi w:val="0"/>
+        <w:rPr>
+          <w:rFonts w:ascii="Agency FB" w:hAnsi="Agency FB"/>
+          <w:b/>
+          <w:bCs/>
+          <w:color w:val="000000" w:themeColor="text1"/>
+          <w:sz w:val="36"/>
+          <w:szCs w:val="36"/>
+          <w:rtl/>
           <w:lang w:val="en-US" w:bidi="ar-EG"/>
         </w:rPr>
       </w:pPr>
@@ -1729,21 +1261,21 @@
           <w:szCs w:val="36"/>
           <w:lang w:val="en-US" w:bidi="ar-EG"/>
         </w:rPr>
-        <w:t>Share</w:t>
-      </w:r>
-      <w:r>
-        <w:rPr>
-          <w:rFonts w:ascii="Agency FB" w:hAnsi="Agency FB"/>
-          <w:b/>
-          <w:bCs/>
-          <w:color w:val="000000" w:themeColor="text1"/>
-          <w:sz w:val="36"/>
-          <w:szCs w:val="36"/>
+        <w:t>Friend_with</w:t>
+      </w:r>
+      <w:r>
+        <w:rPr>
+          <w:rFonts w:ascii="Agency FB" w:hAnsi="Agency FB"/>
+          <w:b/>
+          <w:bCs/>
+          <w:color w:val="000000" w:themeColor="text1"/>
+          <w:sz w:val="36"/>
+          <w:szCs w:val="36"/>
+          <w:u w:val="single"/>
           <w:lang w:val="en-US" w:bidi="ar-EG"/>
         </w:rPr>
         <w:t>(</w:t>
       </w:r>
-      <w:proofErr w:type="spellStart"/>
       <w:r>
         <w:rPr>
           <w:rFonts w:ascii="Agency FB" w:hAnsi="Agency FB"/>
@@ -1755,21 +1287,7 @@
           <w:u w:val="single"/>
           <w:lang w:val="en-US" w:bidi="ar-EG"/>
         </w:rPr>
-        <w:t>user_</w:t>
-      </w:r>
-      <w:proofErr w:type="gramStart"/>
-      <w:r>
-        <w:rPr>
-          <w:rFonts w:ascii="Agency FB" w:hAnsi="Agency FB"/>
-          <w:b/>
-          <w:bCs/>
-          <w:color w:val="000000" w:themeColor="text1"/>
-          <w:sz w:val="36"/>
-          <w:szCs w:val="36"/>
-          <w:u w:val="single"/>
-          <w:lang w:val="en-US" w:bidi="ar-EG"/>
-        </w:rPr>
-        <w:t>id</w:t>
+        <w:t>Friend_id</w:t>
       </w:r>
       <w:r>
         <w:rPr>
@@ -1791,163 +1309,34 @@
           <w:color w:val="000000" w:themeColor="text1"/>
           <w:sz w:val="36"/>
           <w:szCs w:val="36"/>
-          <w:u w:val="single"/>
-          <w:lang w:val="en-US" w:bidi="ar-EG"/>
-        </w:rPr>
-        <w:t>post</w:t>
-      </w:r>
-      <w:proofErr w:type="gramEnd"/>
-      <w:r>
-        <w:rPr>
-          <w:rFonts w:ascii="Agency FB" w:hAnsi="Agency FB"/>
-          <w:b/>
-          <w:bCs/>
-          <w:color w:val="000000" w:themeColor="text1"/>
-          <w:sz w:val="36"/>
-          <w:szCs w:val="36"/>
-          <w:u w:val="single"/>
-          <w:lang w:val="en-US" w:bidi="ar-EG"/>
-        </w:rPr>
-        <w:t>_id</w:t>
-      </w:r>
-      <w:r>
-        <w:rPr>
-          <w:rFonts w:ascii="Agency FB" w:hAnsi="Agency FB"/>
-          <w:b/>
-          <w:bCs/>
-          <w:color w:val="000000" w:themeColor="text1"/>
-          <w:sz w:val="36"/>
-          <w:szCs w:val="36"/>
-          <w:lang w:val="en-US" w:bidi="ar-EG"/>
-        </w:rPr>
-        <w:t>,time</w:t>
-      </w:r>
-      <w:r>
-        <w:rPr>
-          <w:rFonts w:ascii="Agency FB" w:hAnsi="Agency FB"/>
-          <w:b/>
-          <w:bCs/>
-          <w:color w:val="000000" w:themeColor="text1"/>
-          <w:sz w:val="36"/>
-          <w:szCs w:val="36"/>
-          <w:lang w:val="en-US" w:bidi="ar-EG"/>
-        </w:rPr>
-        <w:t>,Created</w:t>
-      </w:r>
-      <w:proofErr w:type="spellEnd"/>
-      <w:r>
-        <w:rPr>
-          <w:rFonts w:ascii="Agency FB" w:hAnsi="Agency FB"/>
-          <w:b/>
-          <w:bCs/>
-          <w:color w:val="000000" w:themeColor="text1"/>
-          <w:sz w:val="36"/>
-          <w:szCs w:val="36"/>
-          <w:lang w:val="en-US" w:bidi="ar-EG"/>
-        </w:rPr>
-        <w:t>)</w:t>
-      </w:r>
-      <w:r>
-        <w:rPr>
-          <w:rFonts w:ascii="Agency FB" w:hAnsi="Agency FB"/>
-          <w:b/>
-          <w:bCs/>
-          <w:color w:val="FF0000"/>
-          <w:sz w:val="36"/>
-          <w:szCs w:val="36"/>
-          <w:lang w:val="en-US" w:bidi="ar-EG"/>
-        </w:rPr>
-        <w:t xml:space="preserve">”many to many relation between User entity and Posts entity such that : </w:t>
-      </w:r>
-      <w:proofErr w:type="spellStart"/>
-      <w:r>
-        <w:rPr>
-          <w:rFonts w:ascii="Agency FB" w:hAnsi="Agency FB"/>
-          <w:b/>
-          <w:bCs/>
-          <w:color w:val="FF0000"/>
-          <w:sz w:val="36"/>
-          <w:szCs w:val="36"/>
-          <w:lang w:val="en-US" w:bidi="ar-EG"/>
-        </w:rPr>
-        <w:t>user_id,post_id</w:t>
-      </w:r>
-      <w:proofErr w:type="spellEnd"/>
-      <w:r>
-        <w:rPr>
-          <w:rFonts w:ascii="Agency FB" w:hAnsi="Agency FB"/>
-          <w:b/>
-          <w:bCs/>
-          <w:color w:val="FF0000"/>
-          <w:sz w:val="36"/>
-          <w:szCs w:val="36"/>
-          <w:lang w:val="en-US" w:bidi="ar-EG"/>
-        </w:rPr>
-        <w:t xml:space="preserve"> are composite primary keys connected with FK to </w:t>
-      </w:r>
-      <w:proofErr w:type="spellStart"/>
-      <w:r>
-        <w:rPr>
-          <w:rFonts w:ascii="Agency FB" w:hAnsi="Agency FB"/>
-          <w:b/>
-          <w:bCs/>
-          <w:color w:val="FF0000"/>
-          <w:sz w:val="36"/>
-          <w:szCs w:val="36"/>
-          <w:lang w:val="en-US" w:bidi="ar-EG"/>
-        </w:rPr>
-        <w:t>User,Posts</w:t>
-      </w:r>
-      <w:proofErr w:type="spellEnd"/>
-      <w:r>
-        <w:rPr>
-          <w:rFonts w:ascii="Agency FB" w:hAnsi="Agency FB"/>
-          <w:b/>
-          <w:bCs/>
-          <w:color w:val="FF0000"/>
-          <w:sz w:val="36"/>
-          <w:szCs w:val="36"/>
-          <w:lang w:val="en-US" w:bidi="ar-EG"/>
-        </w:rPr>
-        <w:t xml:space="preserve"> </w:t>
-      </w:r>
-      <w:proofErr w:type="spellStart"/>
-      <w:r>
-        <w:rPr>
-          <w:rFonts w:ascii="Agency FB" w:hAnsi="Agency FB"/>
-          <w:b/>
-          <w:bCs/>
-          <w:color w:val="FF0000"/>
-          <w:sz w:val="36"/>
-          <w:szCs w:val="36"/>
-          <w:lang w:val="en-US" w:bidi="ar-EG"/>
-        </w:rPr>
-        <w:t>entites</w:t>
-      </w:r>
-      <w:proofErr w:type="spellEnd"/>
-      <w:r>
-        <w:rPr>
-          <w:rFonts w:ascii="Agency FB" w:hAnsi="Agency FB"/>
-          <w:b/>
-          <w:bCs/>
-          <w:color w:val="FF0000"/>
-          <w:sz w:val="36"/>
-          <w:szCs w:val="36"/>
-          <w:lang w:val="en-US" w:bidi="ar-EG"/>
-        </w:rPr>
-        <w:t xml:space="preserve"> respectively”</w:t>
+          <w:lang w:val="en-US" w:bidi="ar-EG"/>
+        </w:rPr>
+        <w:t>user1_id,user2_id,</w:t>
+      </w:r>
+      <w:r>
+        <w:rPr>
+          <w:rFonts w:ascii="Agency FB" w:hAnsi="Agency FB"/>
+          <w:b/>
+          <w:bCs/>
+          <w:color w:val="000000" w:themeColor="text1"/>
+          <w:sz w:val="36"/>
+          <w:szCs w:val="36"/>
+          <w:lang w:val="en-US" w:bidi="ar-EG"/>
+        </w:rPr>
+        <w:t>date)</w:t>
       </w:r>
     </w:p>
     <w:p>
       <w:pPr>
-        <w:jc w:val="right"/>
-        <w:rPr>
-          <w:rFonts w:ascii="Agency FB" w:hAnsi="Agency FB"/>
-          <w:b/>
-          <w:bCs/>
-          <w:color w:val="FF0000"/>
-          <w:sz w:val="36"/>
-          <w:szCs w:val="36"/>
+        <w:bidi w:val="0"/>
+        <w:rPr>
+          <w:rFonts w:ascii="Agency FB" w:hAnsi="Agency FB"/>
+          <w:b/>
+          <w:bCs/>
+          <w:color w:val="C00000"/>
+          <w:sz w:val="36"/>
+          <w:szCs w:val="36"/>
+          <w:rtl/>
           <w:lang w:val="en-US" w:bidi="ar-EG"/>
         </w:rPr>
       </w:pPr>
@@ -1956,161 +1345,17 @@
           <w:rFonts w:ascii="Agency FB" w:hAnsi="Agency FB"/>
           <w:b/>
           <w:bCs/>
-          <w:color w:val="000000" w:themeColor="text1"/>
-          <w:sz w:val="36"/>
-          <w:szCs w:val="36"/>
-          <w:lang w:val="en-US" w:bidi="ar-EG"/>
-        </w:rPr>
-        <w:t>follows(</w:t>
-      </w:r>
-      <w:proofErr w:type="spellStart"/>
-      <w:r>
-        <w:rPr>
-          <w:rFonts w:ascii="Agency FB" w:hAnsi="Agency FB"/>
-          <w:b/>
-          <w:bCs/>
-          <w:color w:val="000000" w:themeColor="text1"/>
-          <w:sz w:val="36"/>
-          <w:szCs w:val="36"/>
-          <w:u w:val="single"/>
-          <w:lang w:val="en-US" w:bidi="ar-EG"/>
-        </w:rPr>
-        <w:t>user_</w:t>
-      </w:r>
-      <w:proofErr w:type="gramStart"/>
-      <w:r>
-        <w:rPr>
-          <w:rFonts w:ascii="Agency FB" w:hAnsi="Agency FB"/>
-          <w:b/>
-          <w:bCs/>
-          <w:color w:val="000000" w:themeColor="text1"/>
-          <w:sz w:val="36"/>
-          <w:szCs w:val="36"/>
-          <w:u w:val="single"/>
-          <w:lang w:val="en-US" w:bidi="ar-EG"/>
-        </w:rPr>
-        <w:t>id</w:t>
-      </w:r>
-      <w:r>
-        <w:rPr>
-          <w:rFonts w:ascii="Agency FB" w:hAnsi="Agency FB"/>
-          <w:b/>
-          <w:bCs/>
-          <w:color w:val="000000" w:themeColor="text1"/>
-          <w:sz w:val="36"/>
-          <w:szCs w:val="36"/>
-          <w:lang w:val="en-US" w:bidi="ar-EG"/>
-        </w:rPr>
-        <w:t>,</w:t>
-      </w:r>
-      <w:r>
-        <w:rPr>
-          <w:rFonts w:ascii="Agency FB" w:hAnsi="Agency FB"/>
-          <w:b/>
-          <w:bCs/>
-          <w:color w:val="000000" w:themeColor="text1"/>
-          <w:sz w:val="36"/>
-          <w:szCs w:val="36"/>
-          <w:u w:val="single"/>
-          <w:lang w:val="en-US" w:bidi="ar-EG"/>
-        </w:rPr>
-        <w:t>p</w:t>
-      </w:r>
-      <w:proofErr w:type="gramEnd"/>
-      <w:r>
-        <w:rPr>
-          <w:rFonts w:ascii="Agency FB" w:hAnsi="Agency FB"/>
-          <w:b/>
-          <w:bCs/>
-          <w:color w:val="000000" w:themeColor="text1"/>
-          <w:sz w:val="36"/>
-          <w:szCs w:val="36"/>
-          <w:u w:val="single"/>
-          <w:lang w:val="en-US" w:bidi="ar-EG"/>
-        </w:rPr>
-        <w:t>_id</w:t>
-      </w:r>
-      <w:proofErr w:type="spellEnd"/>
-      <w:r>
-        <w:rPr>
-          <w:rFonts w:ascii="Agency FB" w:hAnsi="Agency FB"/>
-          <w:b/>
-          <w:bCs/>
-          <w:color w:val="000000" w:themeColor="text1"/>
-          <w:sz w:val="36"/>
-          <w:szCs w:val="36"/>
-          <w:lang w:val="en-US" w:bidi="ar-EG"/>
-        </w:rPr>
-        <w:t>)</w:t>
-      </w:r>
-      <w:r>
-        <w:rPr>
-          <w:rFonts w:ascii="Agency FB" w:hAnsi="Agency FB"/>
-          <w:b/>
-          <w:bCs/>
-          <w:color w:val="FF0000"/>
-          <w:sz w:val="36"/>
-          <w:szCs w:val="36"/>
-          <w:lang w:val="en-US" w:bidi="ar-EG"/>
-        </w:rPr>
-        <w:t xml:space="preserve">”many to many relation between User entity and Page entity such that : </w:t>
-      </w:r>
-      <w:proofErr w:type="spellStart"/>
-      <w:r>
-        <w:rPr>
-          <w:rFonts w:ascii="Agency FB" w:hAnsi="Agency FB"/>
-          <w:b/>
-          <w:bCs/>
-          <w:color w:val="FF0000"/>
-          <w:sz w:val="36"/>
-          <w:szCs w:val="36"/>
-          <w:lang w:val="en-US" w:bidi="ar-EG"/>
-        </w:rPr>
-        <w:t>user_id</w:t>
-      </w:r>
-      <w:proofErr w:type="spellEnd"/>
-      <w:r>
-        <w:rPr>
-          <w:rFonts w:ascii="Agency FB" w:hAnsi="Agency FB"/>
-          <w:b/>
-          <w:bCs/>
-          <w:color w:val="FF0000"/>
-          <w:sz w:val="36"/>
-          <w:szCs w:val="36"/>
-          <w:lang w:val="en-US" w:bidi="ar-EG"/>
-        </w:rPr>
-        <w:t xml:space="preserve"> and </w:t>
-      </w:r>
-      <w:proofErr w:type="spellStart"/>
-      <w:r>
-        <w:rPr>
-          <w:rFonts w:ascii="Agency FB" w:hAnsi="Agency FB"/>
-          <w:b/>
-          <w:bCs/>
-          <w:color w:val="FF0000"/>
-          <w:sz w:val="36"/>
-          <w:szCs w:val="36"/>
-          <w:lang w:val="en-US" w:bidi="ar-EG"/>
-        </w:rPr>
-        <w:t>p_id</w:t>
-      </w:r>
-      <w:proofErr w:type="spellEnd"/>
-      <w:r>
-        <w:rPr>
-          <w:rFonts w:ascii="Agency FB" w:hAnsi="Agency FB"/>
-          <w:b/>
-          <w:bCs/>
-          <w:color w:val="FF0000"/>
-          <w:sz w:val="36"/>
-          <w:szCs w:val="36"/>
-          <w:lang w:val="en-US" w:bidi="ar-EG"/>
-        </w:rPr>
-        <w:t xml:space="preserve"> are composite primary keys connected with FK to User , Page entities respectively”</w:t>
+          <w:color w:val="C00000"/>
+          <w:sz w:val="36"/>
+          <w:szCs w:val="36"/>
+          <w:lang w:val="en-US" w:bidi="ar-EG"/>
+        </w:rPr>
+        <w:t>There exists a "many-to-many" relationship within the user entity itself, where user1_id and user2_id are connected to the user_id in the User entity through foreign keys.</w:t>
       </w:r>
     </w:p>
     <w:p>
       <w:pPr>
-        <w:jc w:val="right"/>
+        <w:bidi w:val="0"/>
         <w:rPr>
           <w:rFonts w:ascii="Agency FB" w:hAnsi="Agency FB"/>
           <w:b/>
@@ -2118,6 +1363,7 @@
           <w:color w:val="FF0000"/>
           <w:sz w:val="36"/>
           <w:szCs w:val="36"/>
+          <w:rtl/>
           <w:lang w:val="en-US" w:bidi="ar-EG"/>
         </w:rPr>
       </w:pPr>
@@ -2126,64 +1372,972 @@
           <w:rFonts w:ascii="Agency FB" w:hAnsi="Agency FB"/>
           <w:b/>
           <w:bCs/>
-          <w:color w:val="FF0000"/>
-          <w:sz w:val="36"/>
-          <w:szCs w:val="36"/>
-          <w:lang w:val="en-US" w:bidi="ar-EG"/>
-        </w:rPr>
-        <w:t xml:space="preserve"> </w:t>
+          <w:color w:val="000000" w:themeColor="text1"/>
+          <w:sz w:val="36"/>
+          <w:szCs w:val="36"/>
+          <w:lang w:val="en-US" w:bidi="ar-EG"/>
+        </w:rPr>
+        <w:t>Share</w:t>
+      </w:r>
+      <w:r>
+        <w:rPr>
+          <w:rFonts w:ascii="Agency FB" w:hAnsi="Agency FB"/>
+          <w:b/>
+          <w:bCs/>
+          <w:color w:val="000000" w:themeColor="text1"/>
+          <w:sz w:val="36"/>
+          <w:szCs w:val="36"/>
+          <w:lang w:val="en-US" w:bidi="ar-EG"/>
+        </w:rPr>
+        <w:t>(</w:t>
+      </w:r>
+      <w:r>
+        <w:rPr>
+          <w:rFonts w:ascii="Agency FB" w:hAnsi="Agency FB"/>
+          <w:b/>
+          <w:bCs/>
+          <w:color w:val="000000" w:themeColor="text1"/>
+          <w:sz w:val="36"/>
+          <w:szCs w:val="36"/>
+          <w:u w:val="single"/>
+          <w:lang w:val="en-US" w:bidi="ar-EG"/>
+        </w:rPr>
+        <w:t>user_id</w:t>
+      </w:r>
+      <w:r>
+        <w:rPr>
+          <w:rFonts w:ascii="Agency FB" w:hAnsi="Agency FB"/>
+          <w:b/>
+          <w:bCs/>
+          <w:color w:val="000000" w:themeColor="text1"/>
+          <w:sz w:val="36"/>
+          <w:szCs w:val="36"/>
+          <w:lang w:val="en-US" w:bidi="ar-EG"/>
+        </w:rPr>
+        <w:t>,</w:t>
+      </w:r>
+      <w:r>
+        <w:rPr>
+          <w:rFonts w:ascii="Agency FB" w:hAnsi="Agency FB"/>
+          <w:b/>
+          <w:bCs/>
+          <w:color w:val="000000" w:themeColor="text1"/>
+          <w:sz w:val="36"/>
+          <w:szCs w:val="36"/>
+          <w:u w:val="single"/>
+          <w:lang w:val="en-US" w:bidi="ar-EG"/>
+        </w:rPr>
+        <w:t>post_id</w:t>
+      </w:r>
+      <w:r>
+        <w:rPr>
+          <w:rFonts w:ascii="Agency FB" w:hAnsi="Agency FB"/>
+          <w:b/>
+          <w:bCs/>
+          <w:color w:val="000000" w:themeColor="text1"/>
+          <w:sz w:val="36"/>
+          <w:szCs w:val="36"/>
+          <w:lang w:val="en-US" w:bidi="ar-EG"/>
+        </w:rPr>
+        <w:t>,time</w:t>
+      </w:r>
+      <w:r>
+        <w:rPr>
+          <w:rFonts w:ascii="Agency FB" w:hAnsi="Agency FB"/>
+          <w:b/>
+          <w:bCs/>
+          <w:color w:val="000000" w:themeColor="text1"/>
+          <w:sz w:val="36"/>
+          <w:szCs w:val="36"/>
+          <w:lang w:val="en-US" w:bidi="ar-EG"/>
+        </w:rPr>
+        <w:t>,Created</w:t>
+      </w:r>
+      <w:r>
+        <w:rPr>
+          <w:rFonts w:ascii="Agency FB" w:hAnsi="Agency FB"/>
+          <w:b/>
+          <w:bCs/>
+          <w:color w:val="000000" w:themeColor="text1"/>
+          <w:sz w:val="36"/>
+          <w:szCs w:val="36"/>
+          <w:lang w:val="en-US" w:bidi="ar-EG"/>
+        </w:rPr>
+        <w:t>)</w:t>
       </w:r>
     </w:p>
     <w:p>
       <w:pPr>
-        <w:jc w:val="right"/>
-        <w:rPr>
-          <w:rFonts w:ascii="Agency FB" w:hAnsi="Agency FB"/>
-          <w:b/>
-          <w:bCs/>
-          <w:color w:val="000000" w:themeColor="text1"/>
-          <w:sz w:val="36"/>
-          <w:szCs w:val="36"/>
+        <w:bidi w:val="0"/>
+        <w:rPr>
+          <w:rFonts w:ascii="Agency FB" w:hAnsi="Agency FB"/>
+          <w:b/>
+          <w:bCs/>
+          <w:color w:val="FF0000"/>
+          <w:sz w:val="36"/>
+          <w:szCs w:val="36"/>
+          <w:rtl/>
           <w:lang w:val="en-US" w:bidi="ar-EG"/>
         </w:rPr>
       </w:pPr>
+      <w:r>
+        <w:rPr>
+          <w:rFonts w:ascii="Agency FB" w:hAnsi="Agency FB"/>
+          <w:b/>
+          <w:bCs/>
+          <w:color w:val="C00000"/>
+          <w:sz w:val="36"/>
+          <w:szCs w:val="36"/>
+          <w:lang w:val="en-US" w:bidi="ar-EG"/>
+        </w:rPr>
+        <w:t>There is a "many-to-many" relationship between the User entity and the Posts entity, where the composite primary keys user_id and post_id are connected to the User and Posts entities respectively using foreign keys</w:t>
+      </w:r>
     </w:p>
     <w:p>
       <w:pPr>
-        <w:jc w:val="right"/>
-        <w:rPr>
-          <w:rFonts w:ascii="Agency FB" w:hAnsi="Agency FB"/>
-          <w:b/>
-          <w:bCs/>
-          <w:color w:val="000000" w:themeColor="text1"/>
-          <w:sz w:val="36"/>
-          <w:szCs w:val="36"/>
+        <w:bidi w:val="0"/>
+        <w:rPr>
+          <w:rFonts w:ascii="Agency FB" w:hAnsi="Agency FB"/>
+          <w:b/>
+          <w:bCs/>
+          <w:color w:val="000000" w:themeColor="text1"/>
+          <w:sz w:val="36"/>
+          <w:szCs w:val="36"/>
+          <w:rtl/>
           <w:lang w:val="en-US" w:bidi="ar-EG"/>
         </w:rPr>
       </w:pPr>
+      <w:r>
+        <w:rPr>
+          <w:rFonts w:ascii="Agency FB" w:hAnsi="Agency FB"/>
+          <w:b/>
+          <w:bCs/>
+          <w:color w:val="000000" w:themeColor="text1"/>
+          <w:sz w:val="36"/>
+          <w:szCs w:val="36"/>
+          <w:lang w:val="en-US" w:bidi="ar-EG"/>
+        </w:rPr>
+        <w:t>follows(</w:t>
+      </w:r>
+      <w:r>
+        <w:rPr>
+          <w:rFonts w:ascii="Agency FB" w:hAnsi="Agency FB"/>
+          <w:b/>
+          <w:bCs/>
+          <w:color w:val="000000" w:themeColor="text1"/>
+          <w:sz w:val="36"/>
+          <w:szCs w:val="36"/>
+          <w:u w:val="single"/>
+          <w:lang w:val="en-US" w:bidi="ar-EG"/>
+        </w:rPr>
+        <w:t>user_id</w:t>
+      </w:r>
+      <w:r>
+        <w:rPr>
+          <w:rFonts w:ascii="Agency FB" w:hAnsi="Agency FB"/>
+          <w:b/>
+          <w:bCs/>
+          <w:color w:val="000000" w:themeColor="text1"/>
+          <w:sz w:val="36"/>
+          <w:szCs w:val="36"/>
+          <w:lang w:val="en-US" w:bidi="ar-EG"/>
+        </w:rPr>
+        <w:t>,</w:t>
+      </w:r>
+      <w:r>
+        <w:rPr>
+          <w:rFonts w:ascii="Agency FB" w:hAnsi="Agency FB"/>
+          <w:b/>
+          <w:bCs/>
+          <w:color w:val="000000" w:themeColor="text1"/>
+          <w:sz w:val="36"/>
+          <w:szCs w:val="36"/>
+          <w:u w:val="single"/>
+          <w:lang w:val="en-US" w:bidi="ar-EG"/>
+        </w:rPr>
+        <w:t>p_id</w:t>
+      </w:r>
+      <w:r>
+        <w:rPr>
+          <w:rFonts w:ascii="Agency FB" w:hAnsi="Agency FB"/>
+          <w:b/>
+          <w:bCs/>
+          <w:color w:val="000000" w:themeColor="text1"/>
+          <w:sz w:val="36"/>
+          <w:szCs w:val="36"/>
+          <w:lang w:val="en-US" w:bidi="ar-EG"/>
+        </w:rPr>
+        <w:t>)</w:t>
+      </w:r>
     </w:p>
     <w:p>
       <w:pPr>
-        <w:jc w:val="right"/>
-        <w:rPr>
-          <w:rFonts w:ascii="Agency FB" w:hAnsi="Agency FB"/>
-          <w:b/>
-          <w:bCs/>
-          <w:color w:val="000000" w:themeColor="text1"/>
+        <w:bidi w:val="0"/>
+        <w:rPr>
+          <w:rFonts w:ascii="Agency FB" w:hAnsi="Agency FB" w:cs="Arial"/>
+          <w:b/>
+          <w:bCs/>
+          <w:color w:val="C00000"/>
           <w:sz w:val="36"/>
           <w:szCs w:val="36"/>
           <w:lang w:val="en-US" w:bidi="ar-EG"/>
         </w:rPr>
       </w:pPr>
+      <w:r>
+        <w:rPr>
+          <w:rFonts w:ascii="Agency FB" w:hAnsi="Agency FB"/>
+          <w:b/>
+          <w:bCs/>
+          <w:color w:val="C00000"/>
+          <w:sz w:val="36"/>
+          <w:szCs w:val="36"/>
+          <w:lang w:val="en-US" w:bidi="ar-EG"/>
+        </w:rPr>
+        <w:t>There is a "many-to-many" relationship between the User entity and the Page entity, where the composite primary keys user_id and p_id are connected to the User and Page entities respectively using foreign keys</w:t>
+      </w:r>
+      <w:r>
+        <w:rPr>
+          <w:rFonts w:ascii="Agency FB" w:hAnsi="Agency FB" w:cs="Arial"/>
+          <w:b/>
+          <w:bCs/>
+          <w:color w:val="C00000"/>
+          <w:sz w:val="36"/>
+          <w:szCs w:val="36"/>
+          <w:rtl/>
+          <w:lang w:val="en-US" w:bidi="ar-EG"/>
+        </w:rPr>
+        <w:t>.</w:t>
+      </w:r>
     </w:p>
     <w:p>
       <w:pPr>
-        <w:jc w:val="right"/>
-        <w:rPr>
-          <w:rFonts w:ascii="Agency FB" w:hAnsi="Agency FB"/>
-          <w:b/>
-          <w:bCs/>
-          <w:color w:val="000000" w:themeColor="text1"/>
+        <w:bidi w:val="0"/>
+        <w:rPr>
+          <w:rFonts w:ascii="Agency FB" w:hAnsi="Agency FB" w:cs="Arial"/>
+          <w:b/>
+          <w:bCs/>
+          <w:sz w:val="36"/>
+          <w:szCs w:val="36"/>
+          <w:lang w:val="en-US" w:bidi="ar-EG"/>
+        </w:rPr>
+      </w:pPr>
+      <w:r>
+        <w:rPr>
+          <w:rFonts w:ascii="Agency FB" w:hAnsi="Agency FB" w:cs="Arial"/>
+          <w:b/>
+          <w:bCs/>
+          <w:sz w:val="36"/>
+          <w:szCs w:val="36"/>
+          <w:lang w:val="en-US" w:bidi="ar-EG"/>
+        </w:rPr>
+        <w:t xml:space="preserve">What about Login and register? </w:t>
+      </w:r>
+    </w:p>
+    <w:p>
+      <w:pPr>
+        <w:bidi w:val="0"/>
+        <w:rPr>
+          <w:rFonts w:ascii="Agency FB" w:hAnsi="Agency FB" w:cs="Arial"/>
+          <w:b/>
+          <w:bCs/>
+          <w:sz w:val="36"/>
+          <w:szCs w:val="36"/>
+          <w:lang w:val="en-US" w:bidi="ar-EG"/>
+        </w:rPr>
+      </w:pPr>
+      <w:r>
+        <w:rPr>
+          <w:rFonts w:ascii="Agency FB" w:hAnsi="Agency FB" w:cs="Arial"/>
+          <w:b/>
+          <w:bCs/>
+          <w:sz w:val="36"/>
+          <w:szCs w:val="36"/>
+          <w:lang w:val="en-US" w:bidi="ar-EG"/>
+        </w:rPr>
+        <w:t>Based on the interface will be made, user will put its inputs, so will take these inputs and store it in User entity, then when log-in user will check if this data as same as input, then will log in if the data is as same as input of user.</w:t>
+      </w:r>
+    </w:p>
+    <w:p>
+      <w:pPr>
+        <w:bidi w:val="0"/>
+        <w:jc w:val="center"/>
+        <w:rPr>
+          <w:rFonts w:ascii="Agency FB" w:hAnsi="Agency FB" w:cs="Arial"/>
+          <w:b/>
+          <w:bCs/>
+          <w:sz w:val="36"/>
+          <w:szCs w:val="36"/>
+          <w:u w:val="single"/>
+          <w:lang w:val="en-US" w:bidi="ar-EG"/>
+        </w:rPr>
+      </w:pPr>
+      <w:r>
+        <w:rPr>
+          <w:rFonts w:ascii="Agency FB" w:hAnsi="Agency FB" w:cs="Arial"/>
+          <w:b/>
+          <w:bCs/>
+          <w:sz w:val="36"/>
+          <w:szCs w:val="36"/>
+          <w:u w:val="single"/>
+          <w:lang w:val="en-US" w:bidi="ar-EG"/>
+        </w:rPr>
+        <w:lastRenderedPageBreak/>
+        <w:t>Normalization</w:t>
+      </w:r>
+    </w:p>
+    <w:p>
+      <w:pPr>
+        <w:bidi w:val="0"/>
+        <w:rPr>
+          <w:rFonts w:ascii="Agency FB" w:hAnsi="Agency FB" w:cs="Arial"/>
+          <w:b/>
+          <w:bCs/>
+          <w:sz w:val="36"/>
+          <w:szCs w:val="36"/>
+          <w:lang w:val="en-US" w:bidi="ar-EG"/>
+        </w:rPr>
+      </w:pPr>
+      <w:r>
+        <w:rPr>
+          <w:rFonts w:ascii="Agency FB" w:hAnsi="Agency FB" w:cs="Arial"/>
+          <w:b/>
+          <w:bCs/>
+          <w:sz w:val="36"/>
+          <w:szCs w:val="36"/>
+          <w:lang w:val="en-US" w:bidi="ar-EG"/>
+        </w:rPr>
+        <w:t>Based on All entites :</w:t>
+      </w:r>
+    </w:p>
+    <w:p>
+      <w:pPr>
+        <w:bidi w:val="0"/>
+        <w:rPr>
+          <w:rFonts w:ascii="Agency FB" w:hAnsi="Agency FB" w:cs="Arial"/>
+          <w:b/>
+          <w:bCs/>
+          <w:sz w:val="36"/>
+          <w:szCs w:val="36"/>
+          <w:lang w:val="en-US" w:bidi="ar-EG"/>
+        </w:rPr>
+      </w:pPr>
+      <w:r>
+        <w:rPr>
+          <w:rFonts w:ascii="Agency FB" w:hAnsi="Agency FB" w:cs="Arial"/>
+          <w:b/>
+          <w:bCs/>
+          <w:sz w:val="36"/>
+          <w:szCs w:val="36"/>
+          <w:lang w:val="en-US" w:bidi="ar-EG"/>
+        </w:rPr>
+        <w:t>Users(</w:t>
+      </w:r>
+      <w:r>
+        <w:rPr>
+          <w:rFonts w:ascii="Agency FB" w:hAnsi="Agency FB" w:cs="Arial"/>
+          <w:b/>
+          <w:bCs/>
+          <w:sz w:val="36"/>
+          <w:szCs w:val="36"/>
+          <w:u w:val="single"/>
+          <w:lang w:val="en-US" w:bidi="ar-EG"/>
+        </w:rPr>
+        <w:t>user_id</w:t>
+      </w:r>
+      <w:r>
+        <w:rPr>
+          <w:rFonts w:ascii="Agency FB" w:hAnsi="Agency FB" w:cs="Arial"/>
+          <w:b/>
+          <w:bCs/>
+          <w:sz w:val="36"/>
+          <w:szCs w:val="36"/>
+          <w:lang w:val="en-US" w:bidi="ar-EG"/>
+        </w:rPr>
+        <w:t>,Fname,Lname,Date_of_Birth,Password,Phone,Faculty,Relationship,Address)</w:t>
+      </w:r>
+      <w:r>
+        <w:rPr>
+          <w:rFonts w:ascii="Agency FB" w:hAnsi="Agency FB" w:cs="Arial"/>
+          <w:b/>
+          <w:bCs/>
+          <w:sz w:val="36"/>
+          <w:szCs w:val="36"/>
+          <w:lang w:val="en-US" w:bidi="ar-EG"/>
+        </w:rPr>
+        <w:t xml:space="preserve"> </w:t>
+      </w:r>
+      <w:r>
+        <w:rPr>
+          <w:rFonts w:ascii="Agency FB" w:hAnsi="Agency FB" w:cs="Arial"/>
+          <w:b/>
+          <w:bCs/>
+          <w:color w:val="C00000"/>
+          <w:sz w:val="36"/>
+          <w:szCs w:val="36"/>
+          <w:lang w:val="en-US" w:bidi="ar-EG"/>
+        </w:rPr>
+        <w:t>Achieving First-Second-Third NF</w:t>
+      </w:r>
+    </w:p>
+    <w:p>
+      <w:pPr>
+        <w:bidi w:val="0"/>
+        <w:ind w:right="-694"/>
+        <w:rPr>
+          <w:rFonts w:ascii="Agency FB" w:hAnsi="Agency FB" w:cs="Arial"/>
+          <w:b/>
+          <w:bCs/>
+          <w:sz w:val="36"/>
+          <w:szCs w:val="36"/>
+          <w:lang w:val="en-US" w:bidi="ar-EG"/>
+        </w:rPr>
+      </w:pPr>
+      <w:r>
+        <w:rPr>
+          <w:rFonts w:ascii="Agency FB" w:hAnsi="Agency FB" w:cs="Arial"/>
+          <w:b/>
+          <w:bCs/>
+          <w:sz w:val="36"/>
+          <w:szCs w:val="36"/>
+          <w:lang w:val="en-US" w:bidi="ar-EG"/>
+        </w:rPr>
+        <w:t>Posts(</w:t>
+      </w:r>
+      <w:r>
+        <w:rPr>
+          <w:rFonts w:ascii="Agency FB" w:hAnsi="Agency FB" w:cs="Arial"/>
+          <w:b/>
+          <w:bCs/>
+          <w:sz w:val="36"/>
+          <w:szCs w:val="36"/>
+          <w:u w:val="single"/>
+          <w:lang w:val="en-US" w:bidi="ar-EG"/>
+        </w:rPr>
+        <w:t>post_id</w:t>
+      </w:r>
+      <w:r>
+        <w:rPr>
+          <w:rFonts w:ascii="Agency FB" w:hAnsi="Agency FB" w:cs="Arial"/>
+          <w:b/>
+          <w:bCs/>
+          <w:sz w:val="36"/>
+          <w:szCs w:val="36"/>
+          <w:lang w:val="en-US" w:bidi="ar-EG"/>
+        </w:rPr>
+        <w:t>,likes,date_of_creation,created_by,title)</w:t>
+      </w:r>
+      <w:r>
+        <w:rPr>
+          <w:rFonts w:ascii="Agency FB" w:hAnsi="Agency FB" w:cs="Arial"/>
+          <w:b/>
+          <w:bCs/>
+          <w:sz w:val="36"/>
+          <w:szCs w:val="36"/>
+          <w:lang w:val="en-US" w:bidi="ar-EG"/>
+        </w:rPr>
+        <w:t xml:space="preserve"> </w:t>
+      </w:r>
+      <w:r>
+        <w:rPr>
+          <w:rFonts w:ascii="Agency FB" w:hAnsi="Agency FB" w:cs="Arial"/>
+          <w:b/>
+          <w:bCs/>
+          <w:color w:val="C00000"/>
+          <w:sz w:val="36"/>
+          <w:szCs w:val="36"/>
+          <w:lang w:val="en-US" w:bidi="ar-EG"/>
+        </w:rPr>
+        <w:t>Achieving First-Second-Third NF</w:t>
+      </w:r>
+    </w:p>
+    <w:p>
+      <w:pPr>
+        <w:bidi w:val="0"/>
+        <w:ind w:right="-424"/>
+        <w:rPr>
+          <w:rFonts w:ascii="Agency FB" w:hAnsi="Agency FB" w:cs="Arial"/>
+          <w:b/>
+          <w:bCs/>
+          <w:sz w:val="36"/>
+          <w:szCs w:val="36"/>
+          <w:lang w:val="en-US" w:bidi="ar-EG"/>
+        </w:rPr>
+      </w:pPr>
+      <w:r>
+        <w:rPr>
+          <w:rFonts w:ascii="Agency FB" w:hAnsi="Agency FB" w:cs="Arial"/>
+          <w:b/>
+          <w:bCs/>
+          <w:sz w:val="36"/>
+          <w:szCs w:val="36"/>
+          <w:lang w:val="en-US" w:bidi="ar-EG"/>
+        </w:rPr>
+        <w:t>Page(</w:t>
+      </w:r>
+      <w:r>
+        <w:rPr>
+          <w:rFonts w:ascii="Agency FB" w:hAnsi="Agency FB" w:cs="Arial"/>
+          <w:b/>
+          <w:bCs/>
+          <w:sz w:val="36"/>
+          <w:szCs w:val="36"/>
+          <w:u w:val="single"/>
+          <w:lang w:val="en-US" w:bidi="ar-EG"/>
+        </w:rPr>
+        <w:t>p_id</w:t>
+      </w:r>
+      <w:r>
+        <w:rPr>
+          <w:rFonts w:ascii="Agency FB" w:hAnsi="Agency FB" w:cs="Arial"/>
+          <w:b/>
+          <w:bCs/>
+          <w:sz w:val="36"/>
+          <w:szCs w:val="36"/>
+          <w:lang w:val="en-US" w:bidi="ar-EG"/>
+        </w:rPr>
+        <w:t>,Page_date_of_creation,p_name,total_likes)</w:t>
+      </w:r>
+      <w:r>
+        <w:rPr>
+          <w:rFonts w:ascii="Agency FB" w:hAnsi="Agency FB" w:cs="Arial"/>
+          <w:b/>
+          <w:bCs/>
+          <w:sz w:val="36"/>
+          <w:szCs w:val="36"/>
+          <w:lang w:val="en-US" w:bidi="ar-EG"/>
+        </w:rPr>
+        <w:t xml:space="preserve"> </w:t>
+      </w:r>
+      <w:r>
+        <w:rPr>
+          <w:rFonts w:ascii="Agency FB" w:hAnsi="Agency FB" w:cs="Arial"/>
+          <w:b/>
+          <w:bCs/>
+          <w:color w:val="C00000"/>
+          <w:sz w:val="36"/>
+          <w:szCs w:val="36"/>
+          <w:lang w:val="en-US" w:bidi="ar-EG"/>
+        </w:rPr>
+        <w:t>Achieving First-Second-Third NF</w:t>
+      </w:r>
+    </w:p>
+    <w:p>
+      <w:pPr>
+        <w:bidi w:val="0"/>
+        <w:ind w:right="-694"/>
+        <w:rPr>
+          <w:rFonts w:ascii="Agency FB" w:hAnsi="Agency FB" w:cs="Arial"/>
+          <w:b/>
+          <w:bCs/>
+          <w:sz w:val="36"/>
+          <w:szCs w:val="36"/>
+          <w:lang w:val="en-US" w:bidi="ar-EG"/>
+        </w:rPr>
+      </w:pPr>
+      <w:r>
+        <w:rPr>
+          <w:rFonts w:ascii="Agency FB" w:hAnsi="Agency FB" w:cs="Arial"/>
+          <w:b/>
+          <w:bCs/>
+          <w:sz w:val="36"/>
+          <w:szCs w:val="36"/>
+          <w:lang w:val="en-US" w:bidi="ar-EG"/>
+        </w:rPr>
+        <w:t>Chat (</w:t>
+      </w:r>
+      <w:r>
+        <w:rPr>
+          <w:rFonts w:ascii="Agency FB" w:hAnsi="Agency FB" w:cs="Arial"/>
+          <w:b/>
+          <w:bCs/>
+          <w:sz w:val="36"/>
+          <w:szCs w:val="36"/>
+          <w:u w:val="single"/>
+          <w:lang w:val="en-US" w:bidi="ar-EG"/>
+        </w:rPr>
+        <w:t>chat_id</w:t>
+      </w:r>
+      <w:r>
+        <w:rPr>
+          <w:rFonts w:ascii="Agency FB" w:hAnsi="Agency FB" w:cs="Arial"/>
+          <w:b/>
+          <w:bCs/>
+          <w:sz w:val="36"/>
+          <w:szCs w:val="36"/>
+          <w:lang w:val="en-US" w:bidi="ar-EG"/>
+        </w:rPr>
+        <w:t>, user1_id</w:t>
+      </w:r>
+      <w:r>
+        <w:rPr>
+          <w:rFonts w:ascii="Agency FB" w:hAnsi="Agency FB" w:cs="Arial"/>
+          <w:b/>
+          <w:bCs/>
+          <w:sz w:val="36"/>
+          <w:szCs w:val="36"/>
+          <w:lang w:val="en-US" w:bidi="ar-EG"/>
+        </w:rPr>
+        <w:t>(fk)</w:t>
+      </w:r>
+      <w:r>
+        <w:rPr>
+          <w:rFonts w:ascii="Agency FB" w:hAnsi="Agency FB" w:cs="Arial"/>
+          <w:b/>
+          <w:bCs/>
+          <w:sz w:val="36"/>
+          <w:szCs w:val="36"/>
+          <w:lang w:val="en-US" w:bidi="ar-EG"/>
+        </w:rPr>
+        <w:t>, user2_id</w:t>
+      </w:r>
+      <w:r>
+        <w:rPr>
+          <w:rFonts w:ascii="Agency FB" w:hAnsi="Agency FB" w:cs="Arial"/>
+          <w:b/>
+          <w:bCs/>
+          <w:sz w:val="36"/>
+          <w:szCs w:val="36"/>
+          <w:lang w:val="en-US" w:bidi="ar-EG"/>
+        </w:rPr>
+        <w:t>(fk)</w:t>
+      </w:r>
+      <w:r>
+        <w:rPr>
+          <w:rFonts w:ascii="Agency FB" w:hAnsi="Agency FB" w:cs="Arial"/>
+          <w:b/>
+          <w:bCs/>
+          <w:sz w:val="36"/>
+          <w:szCs w:val="36"/>
+          <w:lang w:val="en-US" w:bidi="ar-EG"/>
+        </w:rPr>
+        <w:t xml:space="preserve">, text,time) </w:t>
+      </w:r>
+      <w:r>
+        <w:rPr>
+          <w:rFonts w:ascii="Agency FB" w:hAnsi="Agency FB" w:cs="Arial"/>
+          <w:b/>
+          <w:bCs/>
+          <w:color w:val="C00000"/>
+          <w:sz w:val="36"/>
+          <w:szCs w:val="36"/>
+          <w:lang w:val="en-US" w:bidi="ar-EG"/>
+        </w:rPr>
+        <w:t>Achieving First-Second-Third NF</w:t>
+      </w:r>
+    </w:p>
+    <w:p>
+      <w:pPr>
+        <w:bidi w:val="0"/>
+        <w:ind w:right="-694"/>
+        <w:rPr>
+          <w:rFonts w:ascii="Agency FB" w:hAnsi="Agency FB" w:cs="Arial"/>
+          <w:b/>
+          <w:bCs/>
+          <w:sz w:val="36"/>
+          <w:szCs w:val="36"/>
+          <w:lang w:val="en-US" w:bidi="ar-EG"/>
+        </w:rPr>
+      </w:pPr>
+      <w:r>
+        <w:rPr>
+          <w:rFonts w:ascii="Agency FB" w:hAnsi="Agency FB" w:cs="Arial"/>
+          <w:b/>
+          <w:bCs/>
+          <w:sz w:val="36"/>
+          <w:szCs w:val="36"/>
+          <w:lang w:val="en-US" w:bidi="ar-EG"/>
+        </w:rPr>
+        <w:t>Friend_with(</w:t>
+      </w:r>
+      <w:r>
+        <w:rPr>
+          <w:rFonts w:ascii="Agency FB" w:hAnsi="Agency FB" w:cs="Arial"/>
+          <w:b/>
+          <w:bCs/>
+          <w:sz w:val="36"/>
+          <w:szCs w:val="36"/>
+          <w:u w:val="single"/>
+          <w:lang w:val="en-US" w:bidi="ar-EG"/>
+        </w:rPr>
+        <w:t>Friend_id</w:t>
+      </w:r>
+      <w:r>
+        <w:rPr>
+          <w:rFonts w:ascii="Agency FB" w:hAnsi="Agency FB" w:cs="Arial"/>
+          <w:b/>
+          <w:bCs/>
+          <w:sz w:val="36"/>
+          <w:szCs w:val="36"/>
+          <w:lang w:val="en-US" w:bidi="ar-EG"/>
+        </w:rPr>
+        <w:t>,user1_id</w:t>
+      </w:r>
+      <w:r>
+        <w:rPr>
+          <w:rFonts w:ascii="Agency FB" w:hAnsi="Agency FB" w:cs="Arial"/>
+          <w:b/>
+          <w:bCs/>
+          <w:sz w:val="36"/>
+          <w:szCs w:val="36"/>
+          <w:lang w:val="en-US" w:bidi="ar-EG"/>
+        </w:rPr>
+        <w:t>(fk)</w:t>
+      </w:r>
+      <w:r>
+        <w:rPr>
+          <w:rFonts w:ascii="Agency FB" w:hAnsi="Agency FB" w:cs="Arial"/>
+          <w:b/>
+          <w:bCs/>
+          <w:sz w:val="36"/>
+          <w:szCs w:val="36"/>
+          <w:lang w:val="en-US" w:bidi="ar-EG"/>
+        </w:rPr>
+        <w:t>,user2_id</w:t>
+      </w:r>
+      <w:r>
+        <w:rPr>
+          <w:rFonts w:ascii="Agency FB" w:hAnsi="Agency FB" w:cs="Arial"/>
+          <w:b/>
+          <w:bCs/>
+          <w:sz w:val="36"/>
+          <w:szCs w:val="36"/>
+          <w:lang w:val="en-US" w:bidi="ar-EG"/>
+        </w:rPr>
+        <w:t>(fk)</w:t>
+      </w:r>
+      <w:r>
+        <w:rPr>
+          <w:rFonts w:ascii="Agency FB" w:hAnsi="Agency FB" w:cs="Arial"/>
+          <w:b/>
+          <w:bCs/>
+          <w:sz w:val="36"/>
+          <w:szCs w:val="36"/>
+          <w:lang w:val="en-US" w:bidi="ar-EG"/>
+        </w:rPr>
+        <w:t>,date)</w:t>
+      </w:r>
+      <w:r>
+        <w:rPr>
+          <w:rFonts w:ascii="Agency FB" w:hAnsi="Agency FB" w:cs="Arial"/>
+          <w:b/>
+          <w:bCs/>
+          <w:sz w:val="36"/>
+          <w:szCs w:val="36"/>
+          <w:lang w:val="en-US" w:bidi="ar-EG"/>
+        </w:rPr>
+        <w:t xml:space="preserve"> </w:t>
+      </w:r>
+      <w:r>
+        <w:rPr>
+          <w:rFonts w:ascii="Agency FB" w:hAnsi="Agency FB" w:cs="Arial"/>
+          <w:b/>
+          <w:bCs/>
+          <w:color w:val="C00000"/>
+          <w:sz w:val="36"/>
+          <w:szCs w:val="36"/>
+          <w:lang w:val="en-US" w:bidi="ar-EG"/>
+        </w:rPr>
+        <w:t>Achieving First-Second-Third NF</w:t>
+      </w:r>
+    </w:p>
+    <w:p>
+      <w:pPr>
+        <w:bidi w:val="0"/>
+        <w:rPr>
+          <w:rFonts w:ascii="Agency FB" w:hAnsi="Agency FB" w:cs="Arial"/>
+          <w:b/>
+          <w:bCs/>
+          <w:sz w:val="36"/>
+          <w:szCs w:val="36"/>
+          <w:lang w:val="en-US" w:bidi="ar-EG"/>
+        </w:rPr>
+      </w:pPr>
+      <w:r>
+        <w:rPr>
+          <w:rFonts w:ascii="Agency FB" w:hAnsi="Agency FB" w:cs="Arial"/>
+          <w:b/>
+          <w:bCs/>
+          <w:sz w:val="36"/>
+          <w:szCs w:val="36"/>
+          <w:lang w:val="en-US" w:bidi="ar-EG"/>
+        </w:rPr>
+        <w:t>Share(</w:t>
+      </w:r>
+      <w:r>
+        <w:rPr>
+          <w:rFonts w:ascii="Agency FB" w:hAnsi="Agency FB" w:cs="Arial"/>
+          <w:b/>
+          <w:bCs/>
+          <w:sz w:val="36"/>
+          <w:szCs w:val="36"/>
+          <w:u w:val="single"/>
+          <w:lang w:val="en-US" w:bidi="ar-EG"/>
+        </w:rPr>
+        <w:t>user_id,post_id</w:t>
+      </w:r>
+      <w:r>
+        <w:rPr>
+          <w:rFonts w:ascii="Agency FB" w:hAnsi="Agency FB" w:cs="Arial"/>
+          <w:b/>
+          <w:bCs/>
+          <w:sz w:val="36"/>
+          <w:szCs w:val="36"/>
+          <w:lang w:val="en-US" w:bidi="ar-EG"/>
+        </w:rPr>
+        <w:t>,time,Created)</w:t>
+      </w:r>
+      <w:r>
+        <w:rPr>
+          <w:rFonts w:ascii="Agency FB" w:hAnsi="Agency FB" w:cs="Arial"/>
+          <w:b/>
+          <w:bCs/>
+          <w:sz w:val="36"/>
+          <w:szCs w:val="36"/>
+          <w:lang w:val="en-US" w:bidi="ar-EG"/>
+        </w:rPr>
+        <w:t xml:space="preserve"> </w:t>
+      </w:r>
+      <w:r>
+        <w:rPr>
+          <w:rFonts w:ascii="Agency FB" w:hAnsi="Agency FB" w:cs="Arial"/>
+          <w:b/>
+          <w:bCs/>
+          <w:color w:val="C00000"/>
+          <w:sz w:val="36"/>
+          <w:szCs w:val="36"/>
+          <w:lang w:val="en-US" w:bidi="ar-EG"/>
+        </w:rPr>
+        <w:t>Achieving First-Second-Third NF</w:t>
+      </w:r>
+    </w:p>
+    <w:p>
+      <w:pPr>
+        <w:bidi w:val="0"/>
+        <w:rPr>
+          <w:rFonts w:ascii="Agency FB" w:hAnsi="Agency FB" w:cs="Arial"/>
+          <w:b/>
+          <w:bCs/>
+          <w:color w:val="C00000"/>
+          <w:sz w:val="36"/>
+          <w:szCs w:val="36"/>
+          <w:lang w:val="en-US" w:bidi="ar-EG"/>
+        </w:rPr>
+      </w:pPr>
+      <w:r>
+        <w:rPr>
+          <w:rFonts w:ascii="Agency FB" w:hAnsi="Agency FB" w:cs="Arial"/>
+          <w:b/>
+          <w:bCs/>
+          <w:sz w:val="36"/>
+          <w:szCs w:val="36"/>
+          <w:lang w:val="en-US" w:bidi="ar-EG"/>
+        </w:rPr>
+        <w:t>follows(</w:t>
+      </w:r>
+      <w:r>
+        <w:rPr>
+          <w:rFonts w:ascii="Agency FB" w:hAnsi="Agency FB" w:cs="Arial"/>
+          <w:b/>
+          <w:bCs/>
+          <w:sz w:val="36"/>
+          <w:szCs w:val="36"/>
+          <w:u w:val="single"/>
+          <w:lang w:val="en-US" w:bidi="ar-EG"/>
+        </w:rPr>
+        <w:t>user_id,p_id</w:t>
+      </w:r>
+      <w:r>
+        <w:rPr>
+          <w:rFonts w:ascii="Agency FB" w:hAnsi="Agency FB" w:cs="Arial"/>
+          <w:b/>
+          <w:bCs/>
+          <w:sz w:val="36"/>
+          <w:szCs w:val="36"/>
+          <w:lang w:val="en-US" w:bidi="ar-EG"/>
+        </w:rPr>
+        <w:t>)</w:t>
+      </w:r>
+      <w:r>
+        <w:rPr>
+          <w:rFonts w:ascii="Agency FB" w:hAnsi="Agency FB" w:cs="Arial"/>
+          <w:b/>
+          <w:bCs/>
+          <w:sz w:val="36"/>
+          <w:szCs w:val="36"/>
+          <w:lang w:val="en-US" w:bidi="ar-EG"/>
+        </w:rPr>
+        <w:t xml:space="preserve"> </w:t>
+      </w:r>
+      <w:r>
+        <w:rPr>
+          <w:rFonts w:ascii="Agency FB" w:hAnsi="Agency FB" w:cs="Arial"/>
+          <w:b/>
+          <w:bCs/>
+          <w:color w:val="C00000"/>
+          <w:sz w:val="36"/>
+          <w:szCs w:val="36"/>
+          <w:lang w:val="en-US" w:bidi="ar-EG"/>
+        </w:rPr>
+        <w:t>Achieving First-Second-Third NF</w:t>
+      </w:r>
+    </w:p>
+    <w:p>
+      <w:pPr>
+        <w:bidi w:val="0"/>
+        <w:rPr>
+          <w:rFonts w:ascii="Agency FB" w:hAnsi="Agency FB" w:cs="Arial"/>
+          <w:b/>
+          <w:bCs/>
+          <w:color w:val="C00000"/>
+          <w:sz w:val="36"/>
+          <w:szCs w:val="36"/>
+          <w:lang w:val="en-US" w:bidi="ar-EG"/>
+        </w:rPr>
+      </w:pPr>
+      <w:r>
+        <w:rPr>
+          <w:rFonts w:ascii="Agency FB" w:hAnsi="Agency FB" w:cs="Arial"/>
+          <w:b/>
+          <w:bCs/>
+          <w:color w:val="C00000"/>
+          <w:sz w:val="36"/>
+          <w:szCs w:val="36"/>
+          <w:lang w:val="en-US" w:bidi="ar-EG"/>
+        </w:rPr>
+        <w:t>_________________________________________________________________________</w:t>
+      </w:r>
+    </w:p>
+    <w:p>
+      <w:pPr>
+        <w:bidi w:val="0"/>
+        <w:rPr>
+          <w:rFonts w:ascii="Agency FB" w:hAnsi="Agency FB" w:cs="Arial"/>
+          <w:b/>
+          <w:bCs/>
+          <w:sz w:val="36"/>
+          <w:szCs w:val="36"/>
+          <w:lang w:val="en-US" w:bidi="ar-EG"/>
+        </w:rPr>
+      </w:pPr>
+      <w:r>
+        <w:rPr>
+          <w:rFonts w:ascii="Agency FB" w:hAnsi="Agency FB" w:cs="Arial"/>
+          <w:b/>
+          <w:bCs/>
+          <w:sz w:val="36"/>
+          <w:szCs w:val="36"/>
+          <w:lang w:val="en-US" w:bidi="ar-EG"/>
+        </w:rPr>
+        <w:t>Code has been done in phpMyAdmin, the next step is to set up this data into interface to do.</w:t>
+      </w:r>
+    </w:p>
+    <w:p>
+      <w:pPr>
+        <w:bidi w:val="0"/>
+        <w:rPr>
+          <w:rFonts w:ascii="Agency FB" w:hAnsi="Agency FB" w:cs="Arial"/>
+          <w:b/>
+          <w:bCs/>
           <w:sz w:val="36"/>
           <w:szCs w:val="36"/>
           <w:lang w:val="en-US" w:bidi="ar-EG"/>

</xml_diff>